<commit_message>
New Planning Doc, Tile Class, Tiles in GameWindow
</commit_message>
<xml_diff>
--- a/docs/PlanningDocument.docx
+++ b/docs/PlanningDocument.docx
@@ -1,6 +1,6 @@
 
 <file path=word/document.xml><?xml version="1.0" encoding="utf-8"?>
-<w:document xmlns:wpc="http://schemas.microsoft.com/office/word/2010/wordprocessingCanvas" xmlns:mc="http://schemas.openxmlformats.org/markup-compatibility/2006" xmlns:o="urn:schemas-microsoft-com:office:office" xmlns:r="http://schemas.openxmlformats.org/officeDocument/2006/relationships" xmlns:m="http://schemas.openxmlformats.org/officeDocument/2006/math" xmlns:v="urn:schemas-microsoft-com:vml" xmlns:wp14="http://schemas.microsoft.com/office/word/2010/wordprocessingDrawing" xmlns:wp="http://schemas.openxmlformats.org/drawingml/2006/wordprocessingDrawing" xmlns:w10="urn:schemas-microsoft-com:office:word" xmlns:w="http://schemas.openxmlformats.org/wordprocessingml/2006/main" xmlns:w14="http://schemas.microsoft.com/office/word/2010/wordml" xmlns:w15="http://schemas.microsoft.com/office/word/2012/wordml" xmlns:wpg="http://schemas.microsoft.com/office/word/2010/wordprocessingGroup" xmlns:wpi="http://schemas.microsoft.com/office/word/2010/wordprocessingInk" xmlns:wne="http://schemas.microsoft.com/office/word/2006/wordml" xmlns:wps="http://schemas.microsoft.com/office/word/2010/wordprocessingShape" mc:Ignorable="w14 w15 wp14">
+<w:document xmlns:wpc="http://schemas.microsoft.com/office/word/2010/wordprocessingCanvas" xmlns:cx="http://schemas.microsoft.com/office/drawing/2014/chartex" xmlns:cx1="http://schemas.microsoft.com/office/drawing/2015/9/8/chartex" xmlns:cx2="http://schemas.microsoft.com/office/drawing/2015/10/21/chartex" xmlns:mc="http://schemas.openxmlformats.org/markup-compatibility/2006" xmlns:o="urn:schemas-microsoft-com:office:office" xmlns:r="http://schemas.openxmlformats.org/officeDocument/2006/relationships" xmlns:m="http://schemas.openxmlformats.org/officeDocument/2006/math" xmlns:v="urn:schemas-microsoft-com:vml" xmlns:wp14="http://schemas.microsoft.com/office/word/2010/wordprocessingDrawing" xmlns:wp="http://schemas.openxmlformats.org/drawingml/2006/wordprocessingDrawing" xmlns:w10="urn:schemas-microsoft-com:office:word" xmlns:w="http://schemas.openxmlformats.org/wordprocessingml/2006/main" xmlns:w14="http://schemas.microsoft.com/office/word/2010/wordml" xmlns:w15="http://schemas.microsoft.com/office/word/2012/wordml" xmlns:w16se="http://schemas.microsoft.com/office/word/2015/wordml/symex" xmlns:wpg="http://schemas.microsoft.com/office/word/2010/wordprocessingGroup" xmlns:wpi="http://schemas.microsoft.com/office/word/2010/wordprocessingInk" xmlns:wne="http://schemas.microsoft.com/office/word/2006/wordml" xmlns:wps="http://schemas.microsoft.com/office/word/2010/wordprocessingShape" mc:Ignorable="w14 w15 w16se wp14">
   <w:body>
     <w:sdt>
       <w:sdtPr>
@@ -10,6 +10,7 @@
           <w:docPartUnique/>
         </w:docPartObj>
       </w:sdtPr>
+      <w:sdtEndPr/>
       <w:sdtContent>
         <w:p>
           <w:r>
@@ -19,7 +20,7 @@
             <mc:AlternateContent>
               <mc:Choice Requires="wps">
                 <w:drawing>
-                  <wp:anchor distT="0" distB="0" distL="114300" distR="114300" simplePos="0" relativeHeight="251658240" behindDoc="0" locked="0" layoutInCell="1" allowOverlap="1">
+                  <wp:anchor distT="0" distB="0" distL="114300" distR="114300" simplePos="0" relativeHeight="251658240" behindDoc="0" locked="0" layoutInCell="1" allowOverlap="1" wp14:anchorId="61F5001A" wp14:editId="61F5001B">
                     <wp:simplePos x="0" y="0"/>
                     <wp:positionH relativeFrom="page">
                       <wp:align>center</wp:align>
@@ -115,6 +116,7 @@
                                         <w:dataBinding w:prefixMappings="xmlns:ns0='http://purl.org/dc/elements/1.1/' xmlns:ns1='http://schemas.openxmlformats.org/package/2006/metadata/core-properties' " w:xpath="/ns1:coreProperties[1]/ns0:title[1]" w:storeItemID="{6C3C8BC8-F283-45AE-878A-BAB7291924A1}"/>
                                         <w:text/>
                                       </w:sdtPr>
+                                      <w:sdtEndPr/>
                                       <w:sdtContent>
                                         <w:p>
                                           <w:pPr>
@@ -135,7 +137,7 @@
                                               <w:sz w:val="72"/>
                                               <w:szCs w:val="72"/>
                                             </w:rPr>
-                                            <w:t>Program           #1</w:t>
+                                            <w:t>Program           #2</w:t>
                                           </w:r>
                                         </w:p>
                                       </w:sdtContent>
@@ -229,40 +231,16 @@
                                         <w:contextualSpacing/>
                                       </w:pPr>
                                     </w:p>
-                                    <w:sdt>
-                                      <w:sdtPr>
+                                    <w:p>
+                                      <w:pPr>
+                                        <w:pStyle w:val="NoSpacing"/>
                                         <w:rPr>
                                           <w:color w:val="C0504D" w:themeColor="accent2"/>
                                           <w:sz w:val="26"/>
                                           <w:szCs w:val="26"/>
                                         </w:rPr>
-                                        <w:alias w:val="Author"/>
-                                        <w:tag w:val=""/>
-                                        <w:id w:val="-279026076"/>
-                                        <w:dataBinding w:prefixMappings="xmlns:ns0='http://purl.org/dc/elements/1.1/' xmlns:ns1='http://schemas.openxmlformats.org/package/2006/metadata/core-properties' " w:xpath="/ns1:coreProperties[1]/ns0:creator[1]" w:storeItemID="{6C3C8BC8-F283-45AE-878A-BAB7291924A1}"/>
-                                        <w:text/>
-                                      </w:sdtPr>
-                                      <w:sdtContent>
-                                        <w:p>
-                                          <w:pPr>
-                                            <w:pStyle w:val="NoSpacing"/>
-                                            <w:rPr>
-                                              <w:color w:val="C0504D" w:themeColor="accent2"/>
-                                              <w:sz w:val="26"/>
-                                              <w:szCs w:val="26"/>
-                                            </w:rPr>
-                                          </w:pPr>
-                                          <w:r>
-                                            <w:rPr>
-                                              <w:color w:val="C0504D" w:themeColor="accent2"/>
-                                              <w:sz w:val="26"/>
-                                              <w:szCs w:val="26"/>
-                                            </w:rPr>
-                                            <w:t>COSC 3011</w:t>
-                                          </w:r>
-                                        </w:p>
-                                      </w:sdtContent>
-                                    </w:sdt>
+                                      </w:pPr>
+                                    </w:p>
                                     <w:p>
                                       <w:pPr>
                                         <w:pStyle w:val="NoSpacing"/>
@@ -275,9 +253,13 @@
                                           <w:dataBinding w:prefixMappings="xmlns:ns0='http://purl.org/dc/elements/1.1/' xmlns:ns1='http://schemas.openxmlformats.org/package/2006/metadata/core-properties' " w:xpath="/ns1:coreProperties[1]/ns1:category[1]" w:storeItemID="{6C3C8BC8-F283-45AE-878A-BAB7291924A1}"/>
                                           <w:text/>
                                         </w:sdtPr>
+                                        <w:sdtEndPr/>
                                         <w:sdtContent>
                                           <w:r>
-                                            <w:t>02/26/2016</w:t>
+                                            <w:t>03/25</w:t>
+                                          </w:r>
+                                          <w:r>
+                                            <w:t>/2016</w:t>
                                           </w:r>
                                         </w:sdtContent>
                                       </w:sdt>
@@ -308,7 +290,7 @@
               </mc:Choice>
               <mc:Fallback>
                 <w:pict>
-                  <v:shapetype id="_x0000_t202" coordsize="21600,21600" o:spt="202" path="m,l,21600r21600,l21600,xe">
+                  <v:shapetype w14:anchorId="61F5001A" id="_x0000_t202" coordsize="21600,21600" o:spt="202" path="m,l,21600r21600,l21600,xe">
                     <v:stroke joinstyle="miter"/>
                     <v:path gradientshapeok="t" o:connecttype="rect"/>
                   </v:shapetype>
@@ -362,6 +344,7 @@
                                   <w:dataBinding w:prefixMappings="xmlns:ns0='http://purl.org/dc/elements/1.1/' xmlns:ns1='http://schemas.openxmlformats.org/package/2006/metadata/core-properties' " w:xpath="/ns1:coreProperties[1]/ns0:title[1]" w:storeItemID="{6C3C8BC8-F283-45AE-878A-BAB7291924A1}"/>
                                   <w:text/>
                                 </w:sdtPr>
+                                <w:sdtEndPr/>
                                 <w:sdtContent>
                                   <w:p>
                                     <w:pPr>
@@ -382,7 +365,7 @@
                                         <w:sz w:val="72"/>
                                         <w:szCs w:val="72"/>
                                       </w:rPr>
-                                      <w:t>Program           #1</w:t>
+                                      <w:t>Program           #2</w:t>
                                     </w:r>
                                   </w:p>
                                 </w:sdtContent>
@@ -476,40 +459,16 @@
                                   <w:contextualSpacing/>
                                 </w:pPr>
                               </w:p>
-                              <w:sdt>
-                                <w:sdtPr>
+                              <w:p>
+                                <w:pPr>
+                                  <w:pStyle w:val="NoSpacing"/>
                                   <w:rPr>
                                     <w:color w:val="C0504D" w:themeColor="accent2"/>
                                     <w:sz w:val="26"/>
                                     <w:szCs w:val="26"/>
                                   </w:rPr>
-                                  <w:alias w:val="Author"/>
-                                  <w:tag w:val=""/>
-                                  <w:id w:val="-279026076"/>
-                                  <w:dataBinding w:prefixMappings="xmlns:ns0='http://purl.org/dc/elements/1.1/' xmlns:ns1='http://schemas.openxmlformats.org/package/2006/metadata/core-properties' " w:xpath="/ns1:coreProperties[1]/ns0:creator[1]" w:storeItemID="{6C3C8BC8-F283-45AE-878A-BAB7291924A1}"/>
-                                  <w:text/>
-                                </w:sdtPr>
-                                <w:sdtContent>
-                                  <w:p>
-                                    <w:pPr>
-                                      <w:pStyle w:val="NoSpacing"/>
-                                      <w:rPr>
-                                        <w:color w:val="C0504D" w:themeColor="accent2"/>
-                                        <w:sz w:val="26"/>
-                                        <w:szCs w:val="26"/>
-                                      </w:rPr>
-                                    </w:pPr>
-                                    <w:r>
-                                      <w:rPr>
-                                        <w:color w:val="C0504D" w:themeColor="accent2"/>
-                                        <w:sz w:val="26"/>
-                                        <w:szCs w:val="26"/>
-                                      </w:rPr>
-                                      <w:t>COSC 3011</w:t>
-                                    </w:r>
-                                  </w:p>
-                                </w:sdtContent>
-                              </w:sdt>
+                                </w:pPr>
+                              </w:p>
                               <w:p>
                                 <w:pPr>
                                   <w:pStyle w:val="NoSpacing"/>
@@ -522,9 +481,13 @@
                                     <w:dataBinding w:prefixMappings="xmlns:ns0='http://purl.org/dc/elements/1.1/' xmlns:ns1='http://schemas.openxmlformats.org/package/2006/metadata/core-properties' " w:xpath="/ns1:coreProperties[1]/ns1:category[1]" w:storeItemID="{6C3C8BC8-F283-45AE-878A-BAB7291924A1}"/>
                                     <w:text/>
                                   </w:sdtPr>
+                                  <w:sdtEndPr/>
                                   <w:sdtContent>
                                     <w:r>
-                                      <w:t>02/26/2016</w:t>
+                                      <w:t>03/25</w:t>
+                                    </w:r>
+                                    <w:r>
+                                      <w:t>/2016</w:t>
                                     </w:r>
                                   </w:sdtContent>
                                 </w:sdt>
@@ -565,7 +528,7 @@
         <w:rPr>
           <w:b/>
         </w:rPr>
-        <w:t>Project 1</w:t>
+        <w:t>Project 2</w:t>
       </w:r>
     </w:p>
     <w:p>
@@ -583,329 +546,59 @@
         <w:contextualSpacing/>
       </w:pPr>
       <w:r>
-        <w:t>First, w</w:t>
+        <w:t>We updated the UML diagram to match the Tile class that was actually created</w:t>
       </w:r>
       <w:r>
-        <w:t>e created a UML d</w:t>
+        <w:t xml:space="preserve">. This diagram is included in this planning document. </w:t>
       </w:r>
       <w:r>
-        <w:t>iagram, consisting of 2 classes. This diagram is included in this planning document. The first class is the tile class. This class implements the behavior of the tile game pieces. These pieces are squares with sections of a maze image on the top</w:t>
+        <w:t>The design of the rest of the classes has not changed.</w:t>
       </w:r>
       <w:r>
-        <w:t>. Each tile has a location and an orientation</w:t>
+        <w:t xml:space="preserve"> </w:t>
       </w:r>
+    </w:p>
+    <w:p>
+      <w:pPr>
+        <w:spacing w:line="240" w:lineRule="auto"/>
+        <w:contextualSpacing/>
+      </w:pPr>
+    </w:p>
+    <w:p>
+      <w:pPr>
+        <w:spacing w:line="240" w:lineRule="auto"/>
+        <w:contextualSpacing/>
+      </w:pPr>
       <w:r>
-        <w:t>.</w:t>
+        <w:rPr>
+          <w:b/>
+        </w:rPr>
+        <w:t>Future Plans</w:t>
       </w:r>
+      <w:bookmarkStart w:id="0" w:name="_GoBack"/>
+      <w:bookmarkEnd w:id="0"/>
+    </w:p>
+    <w:p>
+      <w:pPr>
+        <w:spacing w:line="240" w:lineRule="auto"/>
+        <w:contextualSpacing/>
+        <w:rPr>
+          <w:b/>
+        </w:rPr>
+      </w:pPr>
+    </w:p>
+    <w:p>
+      <w:pPr>
+        <w:rPr>
+          <w:b/>
+        </w:rPr>
+      </w:pPr>
       <w:r>
-        <w:t xml:space="preserve"> Each of these can be accessed and changed using the methods. </w:t>
+        <w:rPr>
+          <w:b/>
+        </w:rPr>
+        <w:br w:type="page"/>
       </w:r>
-      <w:r>
-        <w:t xml:space="preserve"> The second class is</w:t>
-      </w:r>
-      <w:r>
-        <w:t xml:space="preserve"> the gameWindow. This holds the game board, the ‘sidelines,’ the buttons and the tiles. </w:t>
-      </w:r>
-    </w:p>
-    <w:p>
-      <w:pPr>
-        <w:spacing w:line="240" w:lineRule="auto"/>
-        <w:contextualSpacing/>
-      </w:pPr>
-    </w:p>
-    <w:p>
-      <w:pPr>
-        <w:spacing w:line="240" w:lineRule="auto"/>
-        <w:contextualSpacing/>
-      </w:pPr>
-      <w:r>
-        <w:t xml:space="preserve">The locations are points on a grid. There are 16 tile locations on the game board. </w:t>
-      </w:r>
-      <w:r>
-        <w:t xml:space="preserve">Each tile also has one, and only one, correct space on the game board. This is represented by the Boolean value ‘correctLoc’ and returns True if the tile is in the correct location on the game </w:t>
-      </w:r>
-      <w:r>
-        <w:t>board</w:t>
-      </w:r>
-      <w:r>
-        <w:t xml:space="preserve">. Each tile must </w:t>
-      </w:r>
-      <w:r>
-        <w:t xml:space="preserve">also </w:t>
-      </w:r>
-      <w:r>
-        <w:t xml:space="preserve">be able to be in any spot on the ‘sidelines’ and therefore be completely off of the game board as well. </w:t>
-      </w:r>
-    </w:p>
-    <w:p>
-      <w:pPr>
-        <w:spacing w:line="240" w:lineRule="auto"/>
-        <w:contextualSpacing/>
-      </w:pPr>
-    </w:p>
-    <w:p>
-      <w:pPr>
-        <w:spacing w:line="240" w:lineRule="auto"/>
-        <w:contextualSpacing/>
-      </w:pPr>
-      <w:r>
-        <w:t xml:space="preserve">The orientation of each tile </w:t>
-      </w:r>
-      <w:r>
-        <w:t>will be entered as an integer in degrees in the counterclockwise direction</w:t>
-      </w:r>
-      <w:r>
-        <w:t xml:space="preserve">. </w:t>
-      </w:r>
-      <w:r>
-        <w:t xml:space="preserve">This will use ‘side’ in the rotate function. </w:t>
-      </w:r>
-      <w:r>
-        <w:t>Tiles are instantiated at zero degrees, which is the tile fully in quadrant I</w:t>
-      </w:r>
-      <w:r>
-        <w:t xml:space="preserve">. </w:t>
-      </w:r>
-      <w:r>
-        <w:t xml:space="preserve">The ‘correct orientation’ for every tile will be this zero degrees. The other three possibilities are 90 (quadrant II), 180 </w:t>
-      </w:r>
-      <w:r>
-        <w:t>(quadrant I</w:t>
-      </w:r>
-      <w:r>
-        <w:t>I</w:t>
-      </w:r>
-      <w:r>
-        <w:t>I)</w:t>
-      </w:r>
-      <w:r>
-        <w:t xml:space="preserve">, and 270 </w:t>
-      </w:r>
-      <w:r>
-        <w:t>(qua</w:t>
-      </w:r>
-      <w:r>
-        <w:t>drant IV).</w:t>
-      </w:r>
-    </w:p>
-    <w:p>
-      <w:pPr>
-        <w:spacing w:line="240" w:lineRule="auto"/>
-        <w:contextualSpacing/>
-      </w:pPr>
-    </w:p>
-    <w:p>
-      <w:pPr>
-        <w:spacing w:line="240" w:lineRule="auto"/>
-        <w:contextualSpacing/>
-      </w:pPr>
-      <w:r>
-        <w:t xml:space="preserve">As a group, we were able to use the gameWindow code that was provided and create a game window with </w:t>
-      </w:r>
-      <w:r>
-        <w:t>t</w:t>
-      </w:r>
-      <w:r>
-        <w:t>hree interactive buttons, blue ‘sidelines’ and a game board</w:t>
-      </w:r>
-      <w:r>
-        <w:t>.</w:t>
-      </w:r>
-      <w:r>
-        <w:t xml:space="preserve"> The three interactive buttons include:</w:t>
-      </w:r>
-    </w:p>
-    <w:p>
-      <w:pPr>
-        <w:pStyle w:val="ListParagraph"/>
-        <w:numPr>
-          <w:ilvl w:val="0"/>
-          <w:numId w:val="1"/>
-        </w:numPr>
-        <w:spacing w:line="240" w:lineRule="auto"/>
-      </w:pPr>
-      <w:r>
-        <w:t>“New Game” Button -&gt;</w:t>
-      </w:r>
-      <w:r>
-        <w:tab/>
-        <w:t xml:space="preserve"> C</w:t>
-      </w:r>
-      <w:r>
-        <w:t xml:space="preserve">reates a new game with new tiles, </w:t>
-      </w:r>
-    </w:p>
-    <w:p>
-      <w:pPr>
-        <w:pStyle w:val="ListParagraph"/>
-        <w:numPr>
-          <w:ilvl w:val="0"/>
-          <w:numId w:val="1"/>
-        </w:numPr>
-        <w:spacing w:line="240" w:lineRule="auto"/>
-      </w:pPr>
-      <w:r>
-        <w:t>“Reset” Button --------&gt;</w:t>
-      </w:r>
-      <w:r>
-        <w:tab/>
-        <w:t xml:space="preserve"> P</w:t>
-      </w:r>
-      <w:r>
-        <w:t xml:space="preserve">uts the same tiles back at the start position and </w:t>
-      </w:r>
-    </w:p>
-    <w:p>
-      <w:pPr>
-        <w:pStyle w:val="ListParagraph"/>
-        <w:numPr>
-          <w:ilvl w:val="0"/>
-          <w:numId w:val="1"/>
-        </w:numPr>
-        <w:spacing w:line="240" w:lineRule="auto"/>
-      </w:pPr>
-      <w:r>
-        <w:t>“Quit” B</w:t>
-      </w:r>
-      <w:r>
-        <w:t>utton</w:t>
-      </w:r>
-      <w:r>
-        <w:t xml:space="preserve"> ----------&gt;</w:t>
-      </w:r>
-      <w:r>
-        <w:tab/>
-        <w:t xml:space="preserve"> E</w:t>
-      </w:r>
-      <w:r>
-        <w:t xml:space="preserve">xits the game. </w:t>
-      </w:r>
-    </w:p>
-    <w:p>
-      <w:pPr>
-        <w:spacing w:line="240" w:lineRule="auto"/>
-        <w:contextualSpacing/>
-      </w:pPr>
-    </w:p>
-    <w:p>
-      <w:pPr>
-        <w:spacing w:line="240" w:lineRule="auto"/>
-        <w:contextualSpacing/>
-      </w:pPr>
-      <w:r>
-        <w:t xml:space="preserve">Our next step after this assignment, is to start working on the tile class. We would like to have a clean and efficient tile class to ensure that the overall game is looking good. Our plan is to work on this while we await the next assignment. </w:t>
-      </w:r>
-    </w:p>
-    <w:p>
-      <w:pPr>
-        <w:spacing w:line="240" w:lineRule="auto"/>
-        <w:contextualSpacing/>
-      </w:pPr>
-    </w:p>
-    <w:p>
-      <w:pPr>
-        <w:spacing w:line="240" w:lineRule="auto"/>
-        <w:contextualSpacing/>
-        <w:rPr>
-          <w:b/>
-        </w:rPr>
-      </w:pPr>
-      <w:r>
-        <w:rPr>
-          <w:b/>
-        </w:rPr>
-        <w:t>Scope = Next Two Weeks</w:t>
-      </w:r>
-    </w:p>
-    <w:p>
-      <w:pPr>
-        <w:spacing w:line="240" w:lineRule="auto"/>
-        <w:contextualSpacing/>
-      </w:pPr>
-    </w:p>
-    <w:p>
-      <w:pPr>
-        <w:spacing w:line="240" w:lineRule="auto"/>
-        <w:contextualSpacing/>
-      </w:pPr>
-      <w:r>
-        <w:t xml:space="preserve">After we get our next assignment we will decide our meeting times for sure. However, in general, we are looking at </w:t>
-      </w:r>
-      <w:r>
-        <w:t xml:space="preserve">meeting on Friday’s at 3:00. This time is flexible of course and subject to change. These meetings will last until all of our work is complete or until each person can effectively finish the assignment on their own. </w:t>
-      </w:r>
-    </w:p>
-    <w:p>
-      <w:pPr>
-        <w:spacing w:line="240" w:lineRule="auto"/>
-        <w:contextualSpacing/>
-      </w:pPr>
-    </w:p>
-    <w:p>
-      <w:pPr>
-        <w:spacing w:line="240" w:lineRule="auto"/>
-        <w:contextualSpacing/>
-      </w:pPr>
-      <w:r>
-        <w:t xml:space="preserve">We will also be communicating using Slack, given that it has a better notification system then WyoCourses. Further, we would like to suggest that we find a better way to share code with one another. Already, version control is getting out of hand. </w:t>
-      </w:r>
-    </w:p>
-    <w:p>
-      <w:pPr>
-        <w:spacing w:line="240" w:lineRule="auto"/>
-        <w:contextualSpacing/>
-      </w:pPr>
-    </w:p>
-    <w:p>
-      <w:pPr>
-        <w:spacing w:line="240" w:lineRule="auto"/>
-        <w:contextualSpacing/>
-      </w:pPr>
-      <w:r>
-        <w:t>Once the next assignment is given out, we will determine if we need to meet twice a week instead of once. We will be adding to this document as the project continues.</w:t>
-      </w:r>
-    </w:p>
-    <w:p>
-      <w:pPr>
-        <w:spacing w:line="240" w:lineRule="auto"/>
-        <w:contextualSpacing/>
-      </w:pPr>
-    </w:p>
-    <w:p>
-      <w:pPr>
-        <w:spacing w:line="240" w:lineRule="auto"/>
-        <w:contextualSpacing/>
-      </w:pPr>
-    </w:p>
-    <w:p>
-      <w:pPr>
-        <w:spacing w:line="240" w:lineRule="auto"/>
-        <w:contextualSpacing/>
-      </w:pPr>
-    </w:p>
-    <w:p>
-      <w:pPr>
-        <w:spacing w:line="240" w:lineRule="auto"/>
-        <w:contextualSpacing/>
-      </w:pPr>
-    </w:p>
-    <w:p>
-      <w:pPr>
-        <w:spacing w:line="240" w:lineRule="auto"/>
-        <w:contextualSpacing/>
-        <w:rPr>
-          <w:b/>
-        </w:rPr>
-      </w:pPr>
-    </w:p>
-    <w:p>
-      <w:pPr>
-        <w:spacing w:line="240" w:lineRule="auto"/>
-        <w:contextualSpacing/>
-        <w:rPr>
-          <w:b/>
-        </w:rPr>
-      </w:pPr>
     </w:p>
     <w:p>
       <w:pPr>
@@ -940,8 +633,6 @@
           <w:b/>
         </w:rPr>
       </w:pPr>
-      <w:bookmarkStart w:id="0" w:name="_GoBack"/>
-      <w:bookmarkEnd w:id="0"/>
     </w:p>
     <w:p>
       <w:pPr>
@@ -959,7 +650,7 @@
         <mc:AlternateContent>
           <mc:Choice Requires="wpg">
             <w:drawing>
-              <wp:anchor distT="0" distB="0" distL="114300" distR="114300" simplePos="0" relativeHeight="251666432" behindDoc="0" locked="0" layoutInCell="1" allowOverlap="1" wp14:anchorId="6F39AF5B" wp14:editId="130932AB">
+              <wp:anchor distT="0" distB="0" distL="114300" distR="114300" simplePos="0" relativeHeight="251666432" behindDoc="0" locked="0" layoutInCell="1" allowOverlap="1" wp14:anchorId="61F5001C" wp14:editId="61F5001D">
                 <wp:simplePos x="0" y="0"/>
                 <wp:positionH relativeFrom="column">
                   <wp:posOffset>3609699</wp:posOffset>
@@ -1072,10 +763,7 @@
                                 <w:spacing w:line="240" w:lineRule="auto"/>
                               </w:pPr>
                               <w:r>
-                                <w:t xml:space="preserve">+ </w:t>
-                              </w:r>
-                              <w:r>
-                                <w:t>newGame() : void</w:t>
+                                <w:t>+ newGame() : void</w:t>
                               </w:r>
                             </w:p>
                             <w:p>
@@ -1146,10 +834,7 @@
                                 <w:spacing w:line="240" w:lineRule="auto"/>
                               </w:pPr>
                               <w:r>
-                                <w:t xml:space="preserve">- </w:t>
-                              </w:r>
-                              <w:r>
-                                <w:t>button : button</w:t>
+                                <w:t>- button : button</w:t>
                               </w:r>
                             </w:p>
                             <w:p>
@@ -1183,8 +868,8 @@
           </mc:Choice>
           <mc:Fallback>
             <w:pict>
-              <v:group w14:anchorId="6F39AF5B" id="Group 5" o:spid="_x0000_s1027" style="position:absolute;margin-left:284.25pt;margin-top:10.3pt;width:148.4pt;height:107.7pt;z-index:251666432;mso-width-relative:margin;mso-height-relative:margin" coordsize="22961,16829" o:gfxdata="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">
-                <v:rect id="Rectangle 6" o:spid="_x0000_s1028" style="position:absolute;width:22961;height:3105;visibility:visible;mso-wrap-style:square;v-text-anchor:middle" o:gfxdata="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" fillcolor="white [3201]" strokecolor="black [3213]" strokeweight="2pt">
+              <v:group w14:anchorId="61F5001C" id="Group 5" o:spid="_x0000_s1027" style="position:absolute;margin-left:284.25pt;margin-top:10.3pt;width:148.4pt;height:107.7pt;z-index:251666432;mso-width-relative:margin;mso-height-relative:margin" coordsize="22961,16829" o:gfxdata="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">
+                <v:rect id="Rectangle 6" o:spid="_x0000_s1028" style="position:absolute;width:22961;height:3105;visibility:visible;mso-wrap-style:square;v-text-anchor:middle" o:gfxdata="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" fillcolor="white [3201]" strokecolor="black [3213]" strokeweight="2pt">
                   <v:textbox>
                     <w:txbxContent>
                       <w:p>
@@ -1198,7 +883,7 @@
                     </w:txbxContent>
                   </v:textbox>
                 </v:rect>
-                <v:rect id="Rectangle 7" o:spid="_x0000_s1029" style="position:absolute;top:9192;width:22961;height:7637;visibility:visible;mso-wrap-style:square;v-text-anchor:middle" o:gfxdata="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" fillcolor="white [3201]" strokecolor="black [3213]" strokeweight="2pt">
+                <v:rect id="Rectangle 7" o:spid="_x0000_s1029" style="position:absolute;top:9192;width:22961;height:7637;visibility:visible;mso-wrap-style:square;v-text-anchor:middle" o:gfxdata="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" fillcolor="white [3201]" strokecolor="black [3213]" strokeweight="2pt">
                   <v:textbox>
                     <w:txbxContent>
                       <w:p>
@@ -1206,10 +891,7 @@
                           <w:spacing w:line="240" w:lineRule="auto"/>
                         </w:pPr>
                         <w:r>
-                          <w:t xml:space="preserve">+ </w:t>
-                        </w:r>
-                        <w:r>
-                          <w:t>newGame() : void</w:t>
+                          <w:t>+ newGame() : void</w:t>
                         </w:r>
                       </w:p>
                       <w:p>
@@ -1236,7 +918,7 @@
                     </w:txbxContent>
                   </v:textbox>
                 </v:rect>
-                <v:rect id="Rectangle 8" o:spid="_x0000_s1030" style="position:absolute;top:3099;width:22961;height:6098;visibility:visible;mso-wrap-style:square;v-text-anchor:middle" o:gfxdata="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" fillcolor="white [3201]" strokecolor="black [3213]" strokeweight="2pt">
+                <v:rect id="Rectangle 8" o:spid="_x0000_s1030" style="position:absolute;top:3099;width:22961;height:6098;visibility:visible;mso-wrap-style:square;v-text-anchor:middle" o:gfxdata="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" fillcolor="white [3201]" strokecolor="black [3213]" strokeweight="2pt">
                   <v:textbox>
                     <w:txbxContent>
                       <w:p>
@@ -1244,10 +926,7 @@
                           <w:spacing w:line="240" w:lineRule="auto"/>
                         </w:pPr>
                         <w:r>
-                          <w:t xml:space="preserve">- </w:t>
-                        </w:r>
-                        <w:r>
-                          <w:t>button : button</w:t>
+                          <w:t>- button : button</w:t>
                         </w:r>
                       </w:p>
                       <w:p>
@@ -1319,7 +998,7 @@
         <mc:AlternateContent>
           <mc:Choice Requires="wps">
             <w:drawing>
-              <wp:anchor distT="0" distB="0" distL="114300" distR="114300" simplePos="0" relativeHeight="251667456" behindDoc="0" locked="0" layoutInCell="1" allowOverlap="1">
+              <wp:anchor distT="0" distB="0" distL="114300" distR="114300" simplePos="0" relativeHeight="251667456" behindDoc="0" locked="0" layoutInCell="1" allowOverlap="1" wp14:anchorId="61F5001E" wp14:editId="61F5001F">
                 <wp:simplePos x="0" y="0"/>
                 <wp:positionH relativeFrom="column">
                   <wp:posOffset>2289976</wp:posOffset>
@@ -1381,7 +1060,7 @@
           </mc:Choice>
           <mc:Fallback>
             <w:pict>
-              <v:shapetype w14:anchorId="1B560A9F" id="_x0000_t34" coordsize="21600,21600" o:spt="34" o:oned="t" adj="10800" path="m,l@0,0@0,21600,21600,21600e" filled="f">
+              <v:shapetype w14:anchorId="1BEF408B" id="_x0000_t34" coordsize="21600,21600" o:spt="34" o:oned="t" adj="10800" path="m,l@0,0@0,21600,21600,21600e" filled="f">
                 <v:stroke joinstyle="miter"/>
                 <v:formulas>
                   <v:f eqn="val #0"/>
@@ -1452,7 +1131,7 @@
         <mc:AlternateContent>
           <mc:Choice Requires="wpg">
             <w:drawing>
-              <wp:anchor distT="0" distB="0" distL="114300" distR="114300" simplePos="0" relativeHeight="251664384" behindDoc="0" locked="0" layoutInCell="1" allowOverlap="1" wp14:anchorId="54CD2A66" wp14:editId="5DE069B0">
+              <wp:anchor distT="0" distB="0" distL="114300" distR="114300" simplePos="0" relativeHeight="251664384" behindDoc="0" locked="0" layoutInCell="1" allowOverlap="1" wp14:anchorId="61F50020" wp14:editId="61F50021">
                 <wp:simplePos x="0" y="0"/>
                 <wp:positionH relativeFrom="column">
                   <wp:posOffset>373711</wp:posOffset>
@@ -1718,8 +1397,8 @@
           </mc:Choice>
           <mc:Fallback>
             <w:pict>
-              <v:group w14:anchorId="54CD2A66" id="Group 4" o:spid="_x0000_s1031" style="position:absolute;margin-left:29.45pt;margin-top:13.15pt;width:148.35pt;height:192.75pt;z-index:251664384;mso-width-relative:margin;mso-height-relative:margin" coordorigin=",-2250" coordsize="22961,30136" o:gfxdata="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">
-                <v:rect id="Rectangle 1" o:spid="_x0000_s1032" style="position:absolute;top:-2250;width:22961;height:3104;visibility:visible;mso-wrap-style:square;v-text-anchor:middle" o:gfxdata="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" fillcolor="white [3201]" strokecolor="black [3213]" strokeweight="2pt">
+              <v:group w14:anchorId="61F50020" id="Group 4" o:spid="_x0000_s1031" style="position:absolute;margin-left:29.45pt;margin-top:13.15pt;width:148.35pt;height:192.75pt;z-index:251664384;mso-width-relative:margin;mso-height-relative:margin" coordorigin=",-2250" coordsize="22961,30136" o:gfxdata="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">
+                <v:rect id="Rectangle 1" o:spid="_x0000_s1032" style="position:absolute;top:-2250;width:22961;height:3104;visibility:visible;mso-wrap-style:square;v-text-anchor:middle" o:gfxdata="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" fillcolor="white [3201]" strokecolor="black [3213]" strokeweight="2pt">
                   <v:textbox>
                     <w:txbxContent>
                       <w:p>
@@ -1733,7 +1412,7 @@
                     </w:txbxContent>
                   </v:textbox>
                 </v:rect>
-                <v:rect id="Rectangle 2" o:spid="_x0000_s1033" style="position:absolute;top:17807;width:22961;height:10078;visibility:visible;mso-wrap-style:square;v-text-anchor:middle" o:gfxdata="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" fillcolor="white [3201]" strokecolor="black [3213]" strokeweight="2pt">
+                <v:rect id="Rectangle 2" o:spid="_x0000_s1033" style="position:absolute;top:17807;width:22961;height:10078;visibility:visible;mso-wrap-style:square;v-text-anchor:middle" o:gfxdata="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" fillcolor="white [3201]" strokecolor="black [3213]" strokeweight="2pt">
                   <v:textbox>
                     <w:txbxContent>
                       <w:p>
@@ -1776,7 +1455,7 @@
                     </w:txbxContent>
                   </v:textbox>
                 </v:rect>
-                <v:rect id="Rectangle 3" o:spid="_x0000_s1034" style="position:absolute;top:854;width:22961;height:17048;visibility:visible;mso-wrap-style:square;v-text-anchor:middle" o:gfxdata="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" fillcolor="white [3201]" strokecolor="black [3213]" strokeweight="2pt">
+                <v:rect id="Rectangle 3" o:spid="_x0000_s1034" style="position:absolute;top:854;width:22961;height:17048;visibility:visible;mso-wrap-style:square;v-text-anchor:middle" o:gfxdata="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" fillcolor="white [3201]" strokecolor="black [3213]" strokeweight="2pt">
                   <v:textbox>
                     <w:txbxContent>
                       <w:p>
@@ -2011,7 +1690,7 @@
 </file>
 
 <file path=word/endnotes.xml><?xml version="1.0" encoding="utf-8"?>
-<w:endnotes xmlns:wpc="http://schemas.microsoft.com/office/word/2010/wordprocessingCanvas" xmlns:mc="http://schemas.openxmlformats.org/markup-compatibility/2006" xmlns:o="urn:schemas-microsoft-com:office:office" xmlns:r="http://schemas.openxmlformats.org/officeDocument/2006/relationships" xmlns:m="http://schemas.openxmlformats.org/officeDocument/2006/math" xmlns:v="urn:schemas-microsoft-com:vml" xmlns:wp14="http://schemas.microsoft.com/office/word/2010/wordprocessingDrawing" xmlns:wp="http://schemas.openxmlformats.org/drawingml/2006/wordprocessingDrawing" xmlns:w10="urn:schemas-microsoft-com:office:word" xmlns:w="http://schemas.openxmlformats.org/wordprocessingml/2006/main" xmlns:w14="http://schemas.microsoft.com/office/word/2010/wordml" xmlns:w15="http://schemas.microsoft.com/office/word/2012/wordml" xmlns:wpg="http://schemas.microsoft.com/office/word/2010/wordprocessingGroup" xmlns:wpi="http://schemas.microsoft.com/office/word/2010/wordprocessingInk" xmlns:wne="http://schemas.microsoft.com/office/word/2006/wordml" xmlns:wps="http://schemas.microsoft.com/office/word/2010/wordprocessingShape" mc:Ignorable="w14 w15 wp14">
+<w:endnotes xmlns:wpc="http://schemas.microsoft.com/office/word/2010/wordprocessingCanvas" xmlns:cx="http://schemas.microsoft.com/office/drawing/2014/chartex" xmlns:cx1="http://schemas.microsoft.com/office/drawing/2015/9/8/chartex" xmlns:cx2="http://schemas.microsoft.com/office/drawing/2015/10/21/chartex" xmlns:mc="http://schemas.openxmlformats.org/markup-compatibility/2006" xmlns:o="urn:schemas-microsoft-com:office:office" xmlns:r="http://schemas.openxmlformats.org/officeDocument/2006/relationships" xmlns:m="http://schemas.openxmlformats.org/officeDocument/2006/math" xmlns:v="urn:schemas-microsoft-com:vml" xmlns:wp14="http://schemas.microsoft.com/office/word/2010/wordprocessingDrawing" xmlns:wp="http://schemas.openxmlformats.org/drawingml/2006/wordprocessingDrawing" xmlns:w10="urn:schemas-microsoft-com:office:word" xmlns:w="http://schemas.openxmlformats.org/wordprocessingml/2006/main" xmlns:w14="http://schemas.microsoft.com/office/word/2010/wordml" xmlns:w15="http://schemas.microsoft.com/office/word/2012/wordml" xmlns:w16se="http://schemas.microsoft.com/office/word/2015/wordml/symex" xmlns:wpg="http://schemas.microsoft.com/office/word/2010/wordprocessingGroup" xmlns:wpi="http://schemas.microsoft.com/office/word/2010/wordprocessingInk" xmlns:wne="http://schemas.microsoft.com/office/word/2006/wordml" xmlns:wps="http://schemas.microsoft.com/office/word/2010/wordprocessingShape" mc:Ignorable="w14 w15 w16se wp14">
   <w:endnote w:type="separator" w:id="-1">
     <w:p>
       <w:pPr>
@@ -2036,7 +1715,7 @@
 </file>
 
 <file path=word/footnotes.xml><?xml version="1.0" encoding="utf-8"?>
-<w:footnotes xmlns:wpc="http://schemas.microsoft.com/office/word/2010/wordprocessingCanvas" xmlns:mc="http://schemas.openxmlformats.org/markup-compatibility/2006" xmlns:o="urn:schemas-microsoft-com:office:office" xmlns:r="http://schemas.openxmlformats.org/officeDocument/2006/relationships" xmlns:m="http://schemas.openxmlformats.org/officeDocument/2006/math" xmlns:v="urn:schemas-microsoft-com:vml" xmlns:wp14="http://schemas.microsoft.com/office/word/2010/wordprocessingDrawing" xmlns:wp="http://schemas.openxmlformats.org/drawingml/2006/wordprocessingDrawing" xmlns:w10="urn:schemas-microsoft-com:office:word" xmlns:w="http://schemas.openxmlformats.org/wordprocessingml/2006/main" xmlns:w14="http://schemas.microsoft.com/office/word/2010/wordml" xmlns:w15="http://schemas.microsoft.com/office/word/2012/wordml" xmlns:wpg="http://schemas.microsoft.com/office/word/2010/wordprocessingGroup" xmlns:wpi="http://schemas.microsoft.com/office/word/2010/wordprocessingInk" xmlns:wne="http://schemas.microsoft.com/office/word/2006/wordml" xmlns:wps="http://schemas.microsoft.com/office/word/2010/wordprocessingShape" mc:Ignorable="w14 w15 wp14">
+<w:footnotes xmlns:wpc="http://schemas.microsoft.com/office/word/2010/wordprocessingCanvas" xmlns:cx="http://schemas.microsoft.com/office/drawing/2014/chartex" xmlns:cx1="http://schemas.microsoft.com/office/drawing/2015/9/8/chartex" xmlns:cx2="http://schemas.microsoft.com/office/drawing/2015/10/21/chartex" xmlns:mc="http://schemas.openxmlformats.org/markup-compatibility/2006" xmlns:o="urn:schemas-microsoft-com:office:office" xmlns:r="http://schemas.openxmlformats.org/officeDocument/2006/relationships" xmlns:m="http://schemas.openxmlformats.org/officeDocument/2006/math" xmlns:v="urn:schemas-microsoft-com:vml" xmlns:wp14="http://schemas.microsoft.com/office/word/2010/wordprocessingDrawing" xmlns:wp="http://schemas.openxmlformats.org/drawingml/2006/wordprocessingDrawing" xmlns:w10="urn:schemas-microsoft-com:office:word" xmlns:w="http://schemas.openxmlformats.org/wordprocessingml/2006/main" xmlns:w14="http://schemas.microsoft.com/office/word/2010/wordml" xmlns:w15="http://schemas.microsoft.com/office/word/2012/wordml" xmlns:w16se="http://schemas.microsoft.com/office/word/2015/wordml/symex" xmlns:wpg="http://schemas.microsoft.com/office/word/2010/wordprocessingGroup" xmlns:wpi="http://schemas.microsoft.com/office/word/2010/wordprocessingInk" xmlns:wne="http://schemas.microsoft.com/office/word/2006/wordml" xmlns:wps="http://schemas.microsoft.com/office/word/2010/wordprocessingShape" mc:Ignorable="w14 w15 w16se wp14">
   <w:footnote w:type="separator" w:id="-1">
     <w:p>
       <w:pPr>
@@ -2061,7 +1740,7 @@
 </file>
 
 <file path=word/header1.xml><?xml version="1.0" encoding="utf-8"?>
-<w:hdr xmlns:wpc="http://schemas.microsoft.com/office/word/2010/wordprocessingCanvas" xmlns:mc="http://schemas.openxmlformats.org/markup-compatibility/2006" xmlns:o="urn:schemas-microsoft-com:office:office" xmlns:r="http://schemas.openxmlformats.org/officeDocument/2006/relationships" xmlns:m="http://schemas.openxmlformats.org/officeDocument/2006/math" xmlns:v="urn:schemas-microsoft-com:vml" xmlns:wp14="http://schemas.microsoft.com/office/word/2010/wordprocessingDrawing" xmlns:wp="http://schemas.openxmlformats.org/drawingml/2006/wordprocessingDrawing" xmlns:w10="urn:schemas-microsoft-com:office:word" xmlns:w="http://schemas.openxmlformats.org/wordprocessingml/2006/main" xmlns:w14="http://schemas.microsoft.com/office/word/2010/wordml" xmlns:w15="http://schemas.microsoft.com/office/word/2012/wordml" xmlns:wpg="http://schemas.microsoft.com/office/word/2010/wordprocessingGroup" xmlns:wpi="http://schemas.microsoft.com/office/word/2010/wordprocessingInk" xmlns:wne="http://schemas.microsoft.com/office/word/2006/wordml" xmlns:wps="http://schemas.microsoft.com/office/word/2010/wordprocessingShape" mc:Ignorable="w14 w15 wp14">
+<w:hdr xmlns:wpc="http://schemas.microsoft.com/office/word/2010/wordprocessingCanvas" xmlns:cx="http://schemas.microsoft.com/office/drawing/2014/chartex" xmlns:cx1="http://schemas.microsoft.com/office/drawing/2015/9/8/chartex" xmlns:cx2="http://schemas.microsoft.com/office/drawing/2015/10/21/chartex" xmlns:mc="http://schemas.openxmlformats.org/markup-compatibility/2006" xmlns:o="urn:schemas-microsoft-com:office:office" xmlns:r="http://schemas.openxmlformats.org/officeDocument/2006/relationships" xmlns:m="http://schemas.openxmlformats.org/officeDocument/2006/math" xmlns:v="urn:schemas-microsoft-com:vml" xmlns:wp14="http://schemas.microsoft.com/office/word/2010/wordprocessingDrawing" xmlns:wp="http://schemas.openxmlformats.org/drawingml/2006/wordprocessingDrawing" xmlns:w10="urn:schemas-microsoft-com:office:word" xmlns:w="http://schemas.openxmlformats.org/wordprocessingml/2006/main" xmlns:w14="http://schemas.microsoft.com/office/word/2010/wordml" xmlns:w15="http://schemas.microsoft.com/office/word/2012/wordml" xmlns:w16se="http://schemas.microsoft.com/office/word/2015/wordml/symex" xmlns:wpg="http://schemas.microsoft.com/office/word/2010/wordprocessingGroup" xmlns:wpi="http://schemas.microsoft.com/office/word/2010/wordprocessingInk" xmlns:wne="http://schemas.microsoft.com/office/word/2006/wordml" xmlns:wps="http://schemas.microsoft.com/office/word/2010/wordprocessingShape" mc:Ignorable="w14 w15 w16se wp14">
   <w:p>
     <w:pPr>
       <w:pStyle w:val="Header"/>
@@ -2082,7 +1761,7 @@
       <w:pStyle w:val="Header"/>
     </w:pPr>
     <w:r>
-      <w:t>Program 1</w:t>
+      <w:t>Program 2</w:t>
     </w:r>
     <w:r>
       <w:ptab w:relativeTo="margin" w:alignment="center" w:leader="none"/>
@@ -2106,7 +1785,7 @@
       <w:rPr>
         <w:noProof/>
       </w:rPr>
-      <w:t>2</w:t>
+      <w:t>1</w:t>
     </w:r>
     <w:r>
       <w:rPr>
@@ -2119,7 +1798,7 @@
 </file>
 
 <file path=word/numbering.xml><?xml version="1.0" encoding="utf-8"?>
-<w:numbering xmlns:wpc="http://schemas.microsoft.com/office/word/2010/wordprocessingCanvas" xmlns:mc="http://schemas.openxmlformats.org/markup-compatibility/2006" xmlns:o="urn:schemas-microsoft-com:office:office" xmlns:r="http://schemas.openxmlformats.org/officeDocument/2006/relationships" xmlns:m="http://schemas.openxmlformats.org/officeDocument/2006/math" xmlns:v="urn:schemas-microsoft-com:vml" xmlns:wp14="http://schemas.microsoft.com/office/word/2010/wordprocessingDrawing" xmlns:wp="http://schemas.openxmlformats.org/drawingml/2006/wordprocessingDrawing" xmlns:w10="urn:schemas-microsoft-com:office:word" xmlns:w="http://schemas.openxmlformats.org/wordprocessingml/2006/main" xmlns:w14="http://schemas.microsoft.com/office/word/2010/wordml" xmlns:w15="http://schemas.microsoft.com/office/word/2012/wordml" xmlns:wpg="http://schemas.microsoft.com/office/word/2010/wordprocessingGroup" xmlns:wpi="http://schemas.microsoft.com/office/word/2010/wordprocessingInk" xmlns:wne="http://schemas.microsoft.com/office/word/2006/wordml" xmlns:wps="http://schemas.microsoft.com/office/word/2010/wordprocessingShape" mc:Ignorable="w14 w15 wp14">
+<w:numbering xmlns:wpc="http://schemas.microsoft.com/office/word/2010/wordprocessingCanvas" xmlns:cx="http://schemas.microsoft.com/office/drawing/2014/chartex" xmlns:cx1="http://schemas.microsoft.com/office/drawing/2015/9/8/chartex" xmlns:cx2="http://schemas.microsoft.com/office/drawing/2015/10/21/chartex" xmlns:mc="http://schemas.openxmlformats.org/markup-compatibility/2006" xmlns:o="urn:schemas-microsoft-com:office:office" xmlns:r="http://schemas.openxmlformats.org/officeDocument/2006/relationships" xmlns:m="http://schemas.openxmlformats.org/officeDocument/2006/math" xmlns:v="urn:schemas-microsoft-com:vml" xmlns:wp14="http://schemas.microsoft.com/office/word/2010/wordprocessingDrawing" xmlns:wp="http://schemas.openxmlformats.org/drawingml/2006/wordprocessingDrawing" xmlns:w10="urn:schemas-microsoft-com:office:word" xmlns:w="http://schemas.openxmlformats.org/wordprocessingml/2006/main" xmlns:w14="http://schemas.microsoft.com/office/word/2010/wordml" xmlns:w15="http://schemas.microsoft.com/office/word/2012/wordml" xmlns:w16se="http://schemas.microsoft.com/office/word/2015/wordml/symex" xmlns:wpg="http://schemas.microsoft.com/office/word/2010/wordprocessingGroup" xmlns:wpi="http://schemas.microsoft.com/office/word/2010/wordprocessingInk" xmlns:wne="http://schemas.microsoft.com/office/word/2006/wordml" xmlns:wps="http://schemas.microsoft.com/office/word/2010/wordprocessingShape" mc:Ignorable="w14 w15 w16se wp14">
   <w:abstractNum w:abstractNumId="0" w15:restartNumberingAfterBreak="0">
     <w:nsid w:val="1984169E"/>
     <w:multiLevelType w:val="hybridMultilevel"/>
@@ -2355,7 +2034,7 @@
 </file>
 
 <file path=word/styles.xml><?xml version="1.0" encoding="utf-8"?>
-<w:styles xmlns:mc="http://schemas.openxmlformats.org/markup-compatibility/2006" xmlns:r="http://schemas.openxmlformats.org/officeDocument/2006/relationships" xmlns:w="http://schemas.openxmlformats.org/wordprocessingml/2006/main" xmlns:w14="http://schemas.microsoft.com/office/word/2010/wordml" xmlns:w15="http://schemas.microsoft.com/office/word/2012/wordml" mc:Ignorable="w14 w15">
+<w:styles xmlns:mc="http://schemas.openxmlformats.org/markup-compatibility/2006" xmlns:r="http://schemas.openxmlformats.org/officeDocument/2006/relationships" xmlns:w="http://schemas.openxmlformats.org/wordprocessingml/2006/main" xmlns:w14="http://schemas.microsoft.com/office/word/2010/wordml" xmlns:w15="http://schemas.microsoft.com/office/word/2012/wordml" xmlns:w16se="http://schemas.microsoft.com/office/word/2015/wordml/symex" mc:Ignorable="w14 w15 w16se">
   <w:docDefaults>
     <w:rPrDefault>
       <w:rPr>
@@ -2371,7 +2050,7 @@
       </w:pPr>
     </w:pPrDefault>
   </w:docDefaults>
-  <w:latentStyles w:defLockedState="0" w:defUIPriority="99" w:defSemiHidden="0" w:defUnhideWhenUsed="0" w:defQFormat="0" w:count="371">
+  <w:latentStyles w:defLockedState="0" w:defUIPriority="99" w:defSemiHidden="0" w:defUnhideWhenUsed="0" w:defQFormat="0" w:count="372">
     <w:lsdException w:name="Normal" w:uiPriority="0" w:qFormat="1"/>
     <w:lsdException w:name="heading 1" w:uiPriority="9" w:qFormat="1"/>
     <w:lsdException w:name="heading 2" w:semiHidden="1" w:uiPriority="9" w:unhideWhenUsed="1" w:qFormat="1"/>
@@ -2743,6 +2422,7 @@
     <w:lsdException w:name="List Table 5 Dark Accent 6" w:uiPriority="50"/>
     <w:lsdException w:name="List Table 6 Colorful Accent 6" w:uiPriority="51"/>
     <w:lsdException w:name="List Table 7 Colorful Accent 6" w:uiPriority="52"/>
+    <w:lsdException w:name="Mention" w:semiHidden="1" w:unhideWhenUsed="1"/>
   </w:latentStyles>
   <w:style w:type="paragraph" w:default="1" w:styleId="Normal">
     <w:name w:val="Normal"/>
@@ -2854,538 +2534,6 @@
     </w:pPr>
   </w:style>
 </w:styles>
-</file>
-
-<file path=word/glossary/document.xml><?xml version="1.0" encoding="utf-8"?>
-<w:glossaryDocument xmlns:wpc="http://schemas.microsoft.com/office/word/2010/wordprocessingCanvas" xmlns:mc="http://schemas.openxmlformats.org/markup-compatibility/2006" xmlns:o="urn:schemas-microsoft-com:office:office" xmlns:r="http://schemas.openxmlformats.org/officeDocument/2006/relationships" xmlns:m="http://schemas.openxmlformats.org/officeDocument/2006/math" xmlns:v="urn:schemas-microsoft-com:vml" xmlns:wp14="http://schemas.microsoft.com/office/word/2010/wordprocessingDrawing" xmlns:wp="http://schemas.openxmlformats.org/drawingml/2006/wordprocessingDrawing" xmlns:w10="urn:schemas-microsoft-com:office:word" xmlns:w="http://schemas.openxmlformats.org/wordprocessingml/2006/main" xmlns:w14="http://schemas.microsoft.com/office/word/2010/wordml" xmlns:w15="http://schemas.microsoft.com/office/word/2012/wordml" xmlns:wpg="http://schemas.microsoft.com/office/word/2010/wordprocessingGroup" xmlns:wpi="http://schemas.microsoft.com/office/word/2010/wordprocessingInk" xmlns:wne="http://schemas.microsoft.com/office/word/2006/wordml" xmlns:wps="http://schemas.microsoft.com/office/word/2010/wordprocessingShape" mc:Ignorable="w14 w15 wp14"/>
-</file>
-
-<file path=word/glossary/fontTable.xml><?xml version="1.0" encoding="utf-8"?>
-<w:fonts xmlns:mc="http://schemas.openxmlformats.org/markup-compatibility/2006" xmlns:r="http://schemas.openxmlformats.org/officeDocument/2006/relationships" xmlns:w="http://schemas.openxmlformats.org/wordprocessingml/2006/main" xmlns:w14="http://schemas.microsoft.com/office/word/2010/wordml" xmlns:w15="http://schemas.microsoft.com/office/word/2012/wordml" mc:Ignorable="w14 w15">
-  <w:font w:name="Symbol">
-    <w:panose1 w:val="05050102010706020507"/>
-    <w:charset w:val="02"/>
-    <w:family w:val="roman"/>
-    <w:pitch w:val="variable"/>
-    <w:sig w:usb0="00000000" w:usb1="10000000" w:usb2="00000000" w:usb3="00000000" w:csb0="80000000" w:csb1="00000000"/>
-  </w:font>
-  <w:font w:name="Times New Roman">
-    <w:panose1 w:val="02020603050405020304"/>
-    <w:charset w:val="00"/>
-    <w:family w:val="roman"/>
-    <w:pitch w:val="variable"/>
-    <w:sig w:usb0="E0002EFF" w:usb1="C0007843" w:usb2="00000009" w:usb3="00000000" w:csb0="000001FF" w:csb1="00000000"/>
-  </w:font>
-  <w:font w:name="Courier New">
-    <w:panose1 w:val="02070309020205020404"/>
-    <w:charset w:val="00"/>
-    <w:family w:val="modern"/>
-    <w:pitch w:val="fixed"/>
-    <w:sig w:usb0="E0002EFF" w:usb1="C0007843" w:usb2="00000009" w:usb3="00000000" w:csb0="000001FF" w:csb1="00000000"/>
-  </w:font>
-  <w:font w:name="Wingdings">
-    <w:panose1 w:val="05000000000000000000"/>
-    <w:charset w:val="02"/>
-    <w:family w:val="auto"/>
-    <w:pitch w:val="variable"/>
-    <w:sig w:usb0="00000000" w:usb1="10000000" w:usb2="00000000" w:usb3="00000000" w:csb0="80000000" w:csb1="00000000"/>
-  </w:font>
-  <w:font w:name="Calibri">
-    <w:panose1 w:val="020F0502020204030204"/>
-    <w:charset w:val="00"/>
-    <w:family w:val="swiss"/>
-    <w:pitch w:val="variable"/>
-    <w:sig w:usb0="E00002FF" w:usb1="4000ACFF" w:usb2="00000001" w:usb3="00000000" w:csb0="0000019F" w:csb1="00000000"/>
-  </w:font>
-  <w:font w:name="Cambria">
-    <w:panose1 w:val="02040503050406030204"/>
-    <w:charset w:val="00"/>
-    <w:family w:val="roman"/>
-    <w:pitch w:val="variable"/>
-    <w:sig w:usb0="E00002FF" w:usb1="400004FF" w:usb2="00000000" w:usb3="00000000" w:csb0="0000019F" w:csb1="00000000"/>
-  </w:font>
-  <w:font w:name="Calibri Light">
-    <w:panose1 w:val="020F0302020204030204"/>
-    <w:charset w:val="00"/>
-    <w:family w:val="swiss"/>
-    <w:pitch w:val="variable"/>
-    <w:sig w:usb0="A00002EF" w:usb1="4000207B" w:usb2="00000000" w:usb3="00000000" w:csb0="0000019F" w:csb1="00000000"/>
-  </w:font>
-</w:fonts>
-</file>
-
-<file path=word/glossary/settings.xml><?xml version="1.0" encoding="utf-8"?>
-<w:settings xmlns:mc="http://schemas.openxmlformats.org/markup-compatibility/2006" xmlns:o="urn:schemas-microsoft-com:office:office" xmlns:r="http://schemas.openxmlformats.org/officeDocument/2006/relationships" xmlns:m="http://schemas.openxmlformats.org/officeDocument/2006/math" xmlns:v="urn:schemas-microsoft-com:vml" xmlns:w10="urn:schemas-microsoft-com:office:word" xmlns:w="http://schemas.openxmlformats.org/wordprocessingml/2006/main" xmlns:w14="http://schemas.microsoft.com/office/word/2010/wordml" xmlns:w15="http://schemas.microsoft.com/office/word/2012/wordml" xmlns:sl="http://schemas.openxmlformats.org/schemaLibrary/2006/main" mc:Ignorable="w14 w15">
-  <w:view w:val="normal"/>
-  <w:defaultTabStop w:val="720"/>
-  <w:characterSpacingControl w:val="doNotCompress"/>
-  <w:compat>
-    <w:useFELayout/>
-    <w:compatSetting w:name="compatibilityMode" w:uri="http://schemas.microsoft.com/office/word" w:val="15"/>
-    <w:compatSetting w:name="overrideTableStyleFontSizeAndJustification" w:uri="http://schemas.microsoft.com/office/word" w:val="1"/>
-    <w:compatSetting w:name="enableOpenTypeFeatures" w:uri="http://schemas.microsoft.com/office/word" w:val="1"/>
-    <w:compatSetting w:name="doNotFlipMirrorIndents" w:uri="http://schemas.microsoft.com/office/word" w:val="1"/>
-    <w:compatSetting w:name="differentiateMultirowTableHeaders" w:uri="http://schemas.microsoft.com/office/word" w:val="1"/>
-  </w:compat>
-  <w:rsids>
-    <w:rsidRoot w:val="00B432D0"/>
-    <w:rsid w:val="005729B1"/>
-    <w:rsid w:val="00B432D0"/>
-  </w:rsids>
-  <m:mathPr>
-    <m:mathFont m:val="Cambria Math"/>
-    <m:brkBin m:val="before"/>
-    <m:brkBinSub m:val="--"/>
-    <m:smallFrac m:val="0"/>
-    <m:dispDef/>
-    <m:lMargin m:val="0"/>
-    <m:rMargin m:val="0"/>
-    <m:defJc m:val="centerGroup"/>
-    <m:wrapIndent m:val="1440"/>
-    <m:intLim m:val="subSup"/>
-    <m:naryLim m:val="undOvr"/>
-  </m:mathPr>
-  <w:themeFontLang w:val="en-US"/>
-  <w:clrSchemeMapping w:bg1="light1" w:t1="dark1" w:bg2="light2" w:t2="dark2" w:accent1="accent1" w:accent2="accent2" w:accent3="accent3" w:accent4="accent4" w:accent5="accent5" w:accent6="accent6" w:hyperlink="hyperlink" w:followedHyperlink="followedHyperlink"/>
-  <w:decimalSymbol w:val="."/>
-  <w:listSeparator w:val=","/>
-  <w15:chartTrackingRefBased/>
-</w:settings>
-</file>
-
-<file path=word/glossary/styles.xml><?xml version="1.0" encoding="utf-8"?>
-<w:styles xmlns:mc="http://schemas.openxmlformats.org/markup-compatibility/2006" xmlns:r="http://schemas.openxmlformats.org/officeDocument/2006/relationships" xmlns:w="http://schemas.openxmlformats.org/wordprocessingml/2006/main" xmlns:w14="http://schemas.microsoft.com/office/word/2010/wordml" xmlns:w15="http://schemas.microsoft.com/office/word/2012/wordml" mc:Ignorable="w14 w15">
-  <w:docDefaults>
-    <w:rPrDefault>
-      <w:rPr>
-        <w:rFonts w:asciiTheme="minorHAnsi" w:eastAsiaTheme="minorEastAsia" w:hAnsiTheme="minorHAnsi" w:cstheme="minorBidi"/>
-        <w:sz w:val="22"/>
-        <w:szCs w:val="22"/>
-        <w:lang w:val="en-US" w:eastAsia="en-US" w:bidi="ar-SA"/>
-      </w:rPr>
-    </w:rPrDefault>
-    <w:pPrDefault>
-      <w:pPr>
-        <w:spacing w:after="160" w:line="259" w:lineRule="auto"/>
-      </w:pPr>
-    </w:pPrDefault>
-  </w:docDefaults>
-  <w:latentStyles w:defLockedState="0" w:defUIPriority="99" w:defSemiHidden="0" w:defUnhideWhenUsed="0" w:defQFormat="0" w:count="371">
-    <w:lsdException w:name="Normal" w:uiPriority="0" w:qFormat="1"/>
-    <w:lsdException w:name="heading 1" w:uiPriority="9" w:qFormat="1"/>
-    <w:lsdException w:name="heading 2" w:semiHidden="1" w:uiPriority="9" w:unhideWhenUsed="1" w:qFormat="1"/>
-    <w:lsdException w:name="heading 3" w:semiHidden="1" w:uiPriority="9" w:unhideWhenUsed="1" w:qFormat="1"/>
-    <w:lsdException w:name="heading 4" w:semiHidden="1" w:uiPriority="9" w:unhideWhenUsed="1" w:qFormat="1"/>
-    <w:lsdException w:name="heading 5" w:semiHidden="1" w:uiPriority="9" w:unhideWhenUsed="1" w:qFormat="1"/>
-    <w:lsdException w:name="heading 6" w:semiHidden="1" w:uiPriority="9" w:unhideWhenUsed="1" w:qFormat="1"/>
-    <w:lsdException w:name="heading 7" w:semiHidden="1" w:uiPriority="9" w:unhideWhenUsed="1" w:qFormat="1"/>
-    <w:lsdException w:name="heading 8" w:semiHidden="1" w:uiPriority="9" w:unhideWhenUsed="1" w:qFormat="1"/>
-    <w:lsdException w:name="heading 9" w:semiHidden="1" w:uiPriority="9" w:unhideWhenUsed="1" w:qFormat="1"/>
-    <w:lsdException w:name="index 1" w:semiHidden="1" w:unhideWhenUsed="1"/>
-    <w:lsdException w:name="index 2" w:semiHidden="1" w:unhideWhenUsed="1"/>
-    <w:lsdException w:name="index 3" w:semiHidden="1" w:unhideWhenUsed="1"/>
-    <w:lsdException w:name="index 4" w:semiHidden="1" w:unhideWhenUsed="1"/>
-    <w:lsdException w:name="index 5" w:semiHidden="1" w:unhideWhenUsed="1"/>
-    <w:lsdException w:name="index 6" w:semiHidden="1" w:unhideWhenUsed="1"/>
-    <w:lsdException w:name="index 7" w:semiHidden="1" w:unhideWhenUsed="1"/>
-    <w:lsdException w:name="index 8" w:semiHidden="1" w:unhideWhenUsed="1"/>
-    <w:lsdException w:name="index 9" w:semiHidden="1" w:unhideWhenUsed="1"/>
-    <w:lsdException w:name="toc 1" w:semiHidden="1" w:uiPriority="39" w:unhideWhenUsed="1"/>
-    <w:lsdException w:name="toc 2" w:semiHidden="1" w:uiPriority="39" w:unhideWhenUsed="1"/>
-    <w:lsdException w:name="toc 3" w:semiHidden="1" w:uiPriority="39" w:unhideWhenUsed="1"/>
-    <w:lsdException w:name="toc 4" w:semiHidden="1" w:uiPriority="39" w:unhideWhenUsed="1"/>
-    <w:lsdException w:name="toc 5" w:semiHidden="1" w:uiPriority="39" w:unhideWhenUsed="1"/>
-    <w:lsdException w:name="toc 6" w:semiHidden="1" w:uiPriority="39" w:unhideWhenUsed="1"/>
-    <w:lsdException w:name="toc 7" w:semiHidden="1" w:uiPriority="39" w:unhideWhenUsed="1"/>
-    <w:lsdException w:name="toc 8" w:semiHidden="1" w:uiPriority="39" w:unhideWhenUsed="1"/>
-    <w:lsdException w:name="toc 9" w:semiHidden="1" w:uiPriority="39" w:unhideWhenUsed="1"/>
-    <w:lsdException w:name="Normal Indent" w:semiHidden="1" w:unhideWhenUsed="1"/>
-    <w:lsdException w:name="footnote text" w:semiHidden="1" w:unhideWhenUsed="1"/>
-    <w:lsdException w:name="annotation text" w:semiHidden="1" w:unhideWhenUsed="1"/>
-    <w:lsdException w:name="header" w:semiHidden="1" w:unhideWhenUsed="1"/>
-    <w:lsdException w:name="footer" w:semiHidden="1" w:unhideWhenUsed="1"/>
-    <w:lsdException w:name="index heading" w:semiHidden="1" w:unhideWhenUsed="1"/>
-    <w:lsdException w:name="caption" w:semiHidden="1" w:uiPriority="35" w:unhideWhenUsed="1" w:qFormat="1"/>
-    <w:lsdException w:name="table of figures" w:semiHidden="1" w:unhideWhenUsed="1"/>
-    <w:lsdException w:name="envelope address" w:semiHidden="1" w:unhideWhenUsed="1"/>
-    <w:lsdException w:name="envelope return" w:semiHidden="1" w:unhideWhenUsed="1"/>
-    <w:lsdException w:name="footnote reference" w:semiHidden="1" w:unhideWhenUsed="1"/>
-    <w:lsdException w:name="annotation reference" w:semiHidden="1" w:unhideWhenUsed="1"/>
-    <w:lsdException w:name="line number" w:semiHidden="1" w:unhideWhenUsed="1"/>
-    <w:lsdException w:name="page number" w:semiHidden="1" w:unhideWhenUsed="1"/>
-    <w:lsdException w:name="endnote reference" w:semiHidden="1" w:unhideWhenUsed="1"/>
-    <w:lsdException w:name="endnote text" w:semiHidden="1" w:unhideWhenUsed="1"/>
-    <w:lsdException w:name="table of authorities" w:semiHidden="1" w:unhideWhenUsed="1"/>
-    <w:lsdException w:name="macro" w:semiHidden="1" w:unhideWhenUsed="1"/>
-    <w:lsdException w:name="toa heading" w:semiHidden="1" w:unhideWhenUsed="1"/>
-    <w:lsdException w:name="List" w:semiHidden="1" w:unhideWhenUsed="1"/>
-    <w:lsdException w:name="List Bullet" w:semiHidden="1" w:unhideWhenUsed="1"/>
-    <w:lsdException w:name="List Number" w:semiHidden="1" w:unhideWhenUsed="1"/>
-    <w:lsdException w:name="List 2" w:semiHidden="1" w:unhideWhenUsed="1"/>
-    <w:lsdException w:name="List 3" w:semiHidden="1" w:unhideWhenUsed="1"/>
-    <w:lsdException w:name="List 4" w:semiHidden="1" w:unhideWhenUsed="1"/>
-    <w:lsdException w:name="List 5" w:semiHidden="1" w:unhideWhenUsed="1"/>
-    <w:lsdException w:name="List Bullet 2" w:semiHidden="1" w:unhideWhenUsed="1"/>
-    <w:lsdException w:name="List Bullet 3" w:semiHidden="1" w:unhideWhenUsed="1"/>
-    <w:lsdException w:name="List Bullet 4" w:semiHidden="1" w:unhideWhenUsed="1"/>
-    <w:lsdException w:name="List Bullet 5" w:semiHidden="1" w:unhideWhenUsed="1"/>
-    <w:lsdException w:name="List Number 2" w:semiHidden="1" w:unhideWhenUsed="1"/>
-    <w:lsdException w:name="List Number 3" w:semiHidden="1" w:unhideWhenUsed="1"/>
-    <w:lsdException w:name="List Number 4" w:semiHidden="1" w:unhideWhenUsed="1"/>
-    <w:lsdException w:name="List Number 5" w:semiHidden="1" w:unhideWhenUsed="1"/>
-    <w:lsdException w:name="Title" w:uiPriority="10" w:qFormat="1"/>
-    <w:lsdException w:name="Closing" w:semiHidden="1" w:unhideWhenUsed="1"/>
-    <w:lsdException w:name="Signature" w:semiHidden="1" w:unhideWhenUsed="1"/>
-    <w:lsdException w:name="Default Paragraph Font" w:semiHidden="1" w:uiPriority="1" w:unhideWhenUsed="1"/>
-    <w:lsdException w:name="Body Text" w:semiHidden="1" w:unhideWhenUsed="1"/>
-    <w:lsdException w:name="Body Text Indent" w:semiHidden="1" w:unhideWhenUsed="1"/>
-    <w:lsdException w:name="List Continue" w:semiHidden="1" w:unhideWhenUsed="1"/>
-    <w:lsdException w:name="List Continue 2" w:semiHidden="1" w:unhideWhenUsed="1"/>
-    <w:lsdException w:name="List Continue 3" w:semiHidden="1" w:unhideWhenUsed="1"/>
-    <w:lsdException w:name="List Continue 4" w:semiHidden="1" w:unhideWhenUsed="1"/>
-    <w:lsdException w:name="List Continue 5" w:semiHidden="1" w:unhideWhenUsed="1"/>
-    <w:lsdException w:name="Message Header" w:semiHidden="1" w:unhideWhenUsed="1"/>
-    <w:lsdException w:name="Subtitle" w:uiPriority="11" w:qFormat="1"/>
-    <w:lsdException w:name="Salutation" w:semiHidden="1" w:unhideWhenUsed="1"/>
-    <w:lsdException w:name="Date" w:semiHidden="1" w:unhideWhenUsed="1"/>
-    <w:lsdException w:name="Body Text First Indent" w:semiHidden="1" w:unhideWhenUsed="1"/>
-    <w:lsdException w:name="Body Text First Indent 2" w:semiHidden="1" w:unhideWhenUsed="1"/>
-    <w:lsdException w:name="Note Heading" w:semiHidden="1" w:unhideWhenUsed="1"/>
-    <w:lsdException w:name="Body Text 2" w:semiHidden="1" w:unhideWhenUsed="1"/>
-    <w:lsdException w:name="Body Text 3" w:semiHidden="1" w:unhideWhenUsed="1"/>
-    <w:lsdException w:name="Body Text Indent 2" w:semiHidden="1" w:unhideWhenUsed="1"/>
-    <w:lsdException w:name="Body Text Indent 3" w:semiHidden="1" w:unhideWhenUsed="1"/>
-    <w:lsdException w:name="Block Text" w:semiHidden="1" w:unhideWhenUsed="1"/>
-    <w:lsdException w:name="Hyperlink" w:semiHidden="1" w:unhideWhenUsed="1"/>
-    <w:lsdException w:name="FollowedHyperlink" w:semiHidden="1" w:unhideWhenUsed="1"/>
-    <w:lsdException w:name="Strong" w:uiPriority="22" w:qFormat="1"/>
-    <w:lsdException w:name="Emphasis" w:uiPriority="20" w:qFormat="1"/>
-    <w:lsdException w:name="Document Map" w:semiHidden="1" w:unhideWhenUsed="1"/>
-    <w:lsdException w:name="Plain Text" w:semiHidden="1" w:unhideWhenUsed="1"/>
-    <w:lsdException w:name="E-mail Signature" w:semiHidden="1" w:unhideWhenUsed="1"/>
-    <w:lsdException w:name="HTML Top of Form" w:semiHidden="1" w:unhideWhenUsed="1"/>
-    <w:lsdException w:name="HTML Bottom of Form" w:semiHidden="1" w:unhideWhenUsed="1"/>
-    <w:lsdException w:name="Normal (Web)" w:semiHidden="1" w:unhideWhenUsed="1"/>
-    <w:lsdException w:name="HTML Acronym" w:semiHidden="1" w:unhideWhenUsed="1"/>
-    <w:lsdException w:name="HTML Address" w:semiHidden="1" w:unhideWhenUsed="1"/>
-    <w:lsdException w:name="HTML Cite" w:semiHidden="1" w:unhideWhenUsed="1"/>
-    <w:lsdException w:name="HTML Code" w:semiHidden="1" w:unhideWhenUsed="1"/>
-    <w:lsdException w:name="HTML Definition" w:semiHidden="1" w:unhideWhenUsed="1"/>
-    <w:lsdException w:name="HTML Keyboard" w:semiHidden="1" w:unhideWhenUsed="1"/>
-    <w:lsdException w:name="HTML Preformatted" w:semiHidden="1" w:unhideWhenUsed="1"/>
-    <w:lsdException w:name="HTML Sample" w:semiHidden="1" w:unhideWhenUsed="1"/>
-    <w:lsdException w:name="HTML Typewriter" w:semiHidden="1" w:unhideWhenUsed="1"/>
-    <w:lsdException w:name="HTML Variable" w:semiHidden="1" w:unhideWhenUsed="1"/>
-    <w:lsdException w:name="Normal Table" w:semiHidden="1" w:unhideWhenUsed="1"/>
-    <w:lsdException w:name="annotation subject" w:semiHidden="1" w:unhideWhenUsed="1"/>
-    <w:lsdException w:name="No List" w:semiHidden="1" w:unhideWhenUsed="1"/>
-    <w:lsdException w:name="Outline List 1" w:semiHidden="1" w:unhideWhenUsed="1"/>
-    <w:lsdException w:name="Outline List 2" w:semiHidden="1" w:unhideWhenUsed="1"/>
-    <w:lsdException w:name="Outline List 3" w:semiHidden="1" w:unhideWhenUsed="1"/>
-    <w:lsdException w:name="Table Simple 1" w:semiHidden="1" w:unhideWhenUsed="1"/>
-    <w:lsdException w:name="Table Simple 2" w:semiHidden="1" w:unhideWhenUsed="1"/>
-    <w:lsdException w:name="Table Simple 3" w:semiHidden="1" w:unhideWhenUsed="1"/>
-    <w:lsdException w:name="Table Classic 1" w:semiHidden="1" w:unhideWhenUsed="1"/>
-    <w:lsdException w:name="Table Classic 2" w:semiHidden="1" w:unhideWhenUsed="1"/>
-    <w:lsdException w:name="Table Classic 3" w:semiHidden="1" w:unhideWhenUsed="1"/>
-    <w:lsdException w:name="Table Classic 4" w:semiHidden="1" w:unhideWhenUsed="1"/>
-    <w:lsdException w:name="Table Colorful 1" w:semiHidden="1" w:unhideWhenUsed="1"/>
-    <w:lsdException w:name="Table Colorful 2" w:semiHidden="1" w:unhideWhenUsed="1"/>
-    <w:lsdException w:name="Table Colorful 3" w:semiHidden="1" w:unhideWhenUsed="1"/>
-    <w:lsdException w:name="Table Columns 1" w:semiHidden="1" w:unhideWhenUsed="1"/>
-    <w:lsdException w:name="Table Columns 2" w:semiHidden="1" w:unhideWhenUsed="1"/>
-    <w:lsdException w:name="Table Columns 3" w:semiHidden="1" w:unhideWhenUsed="1"/>
-    <w:lsdException w:name="Table Columns 4" w:semiHidden="1" w:unhideWhenUsed="1"/>
-    <w:lsdException w:name="Table Columns 5" w:semiHidden="1" w:unhideWhenUsed="1"/>
-    <w:lsdException w:name="Table Grid 1" w:semiHidden="1" w:unhideWhenUsed="1"/>
-    <w:lsdException w:name="Table Grid 2" w:semiHidden="1" w:unhideWhenUsed="1"/>
-    <w:lsdException w:name="Table Grid 3" w:semiHidden="1" w:unhideWhenUsed="1"/>
-    <w:lsdException w:name="Table Grid 4" w:semiHidden="1" w:unhideWhenUsed="1"/>
-    <w:lsdException w:name="Table Grid 5" w:semiHidden="1" w:unhideWhenUsed="1"/>
-    <w:lsdException w:name="Table Grid 6" w:semiHidden="1" w:unhideWhenUsed="1"/>
-    <w:lsdException w:name="Table Grid 7" w:semiHidden="1" w:unhideWhenUsed="1"/>
-    <w:lsdException w:name="Table Grid 8" w:semiHidden="1" w:unhideWhenUsed="1"/>
-    <w:lsdException w:name="Table List 1" w:semiHidden="1" w:unhideWhenUsed="1"/>
-    <w:lsdException w:name="Table List 2" w:semiHidden="1" w:unhideWhenUsed="1"/>
-    <w:lsdException w:name="Table List 3" w:semiHidden="1" w:unhideWhenUsed="1"/>
-    <w:lsdException w:name="Table List 4" w:semiHidden="1" w:unhideWhenUsed="1"/>
-    <w:lsdException w:name="Table List 5" w:semiHidden="1" w:unhideWhenUsed="1"/>
-    <w:lsdException w:name="Table List 6" w:semiHidden="1" w:unhideWhenUsed="1"/>
-    <w:lsdException w:name="Table List 7" w:semiHidden="1" w:unhideWhenUsed="1"/>
-    <w:lsdException w:name="Table List 8" w:semiHidden="1" w:unhideWhenUsed="1"/>
-    <w:lsdException w:name="Table 3D effects 1" w:semiHidden="1" w:unhideWhenUsed="1"/>
-    <w:lsdException w:name="Table 3D effects 2" w:semiHidden="1" w:unhideWhenUsed="1"/>
-    <w:lsdException w:name="Table 3D effects 3" w:semiHidden="1" w:unhideWhenUsed="1"/>
-    <w:lsdException w:name="Table Contemporary" w:semiHidden="1" w:unhideWhenUsed="1"/>
-    <w:lsdException w:name="Table Elegant" w:semiHidden="1" w:unhideWhenUsed="1"/>
-    <w:lsdException w:name="Table Professional" w:semiHidden="1" w:unhideWhenUsed="1"/>
-    <w:lsdException w:name="Table Subtle 1" w:semiHidden="1" w:unhideWhenUsed="1"/>
-    <w:lsdException w:name="Table Subtle 2" w:semiHidden="1" w:unhideWhenUsed="1"/>
-    <w:lsdException w:name="Table Web 1" w:semiHidden="1" w:unhideWhenUsed="1"/>
-    <w:lsdException w:name="Table Web 2" w:semiHidden="1" w:unhideWhenUsed="1"/>
-    <w:lsdException w:name="Table Web 3" w:semiHidden="1" w:unhideWhenUsed="1"/>
-    <w:lsdException w:name="Balloon Text" w:semiHidden="1" w:unhideWhenUsed="1"/>
-    <w:lsdException w:name="Table Grid" w:uiPriority="39"/>
-    <w:lsdException w:name="Table Theme" w:semiHidden="1" w:unhideWhenUsed="1"/>
-    <w:lsdException w:name="Placeholder Text" w:semiHidden="1"/>
-    <w:lsdException w:name="No Spacing" w:uiPriority="1" w:qFormat="1"/>
-    <w:lsdException w:name="Light Shading" w:uiPriority="60"/>
-    <w:lsdException w:name="Light List" w:uiPriority="61"/>
-    <w:lsdException w:name="Light Grid" w:uiPriority="62"/>
-    <w:lsdException w:name="Medium Shading 1" w:uiPriority="63"/>
-    <w:lsdException w:name="Medium Shading 2" w:uiPriority="64"/>
-    <w:lsdException w:name="Medium List 1" w:uiPriority="65"/>
-    <w:lsdException w:name="Medium List 2" w:uiPriority="66"/>
-    <w:lsdException w:name="Medium Grid 1" w:uiPriority="67"/>
-    <w:lsdException w:name="Medium Grid 2" w:uiPriority="68"/>
-    <w:lsdException w:name="Medium Grid 3" w:uiPriority="69"/>
-    <w:lsdException w:name="Dark List" w:uiPriority="70"/>
-    <w:lsdException w:name="Colorful Shading" w:uiPriority="71"/>
-    <w:lsdException w:name="Colorful List" w:uiPriority="72"/>
-    <w:lsdException w:name="Colorful Grid" w:uiPriority="73"/>
-    <w:lsdException w:name="Light Shading Accent 1" w:uiPriority="60"/>
-    <w:lsdException w:name="Light List Accent 1" w:uiPriority="61"/>
-    <w:lsdException w:name="Light Grid Accent 1" w:uiPriority="62"/>
-    <w:lsdException w:name="Medium Shading 1 Accent 1" w:uiPriority="63"/>
-    <w:lsdException w:name="Medium Shading 2 Accent 1" w:uiPriority="64"/>
-    <w:lsdException w:name="Medium List 1 Accent 1" w:uiPriority="65"/>
-    <w:lsdException w:name="Revision" w:semiHidden="1"/>
-    <w:lsdException w:name="List Paragraph" w:uiPriority="34" w:qFormat="1"/>
-    <w:lsdException w:name="Quote" w:uiPriority="29" w:qFormat="1"/>
-    <w:lsdException w:name="Intense Quote" w:uiPriority="30" w:qFormat="1"/>
-    <w:lsdException w:name="Medium List 2 Accent 1" w:uiPriority="66"/>
-    <w:lsdException w:name="Medium Grid 1 Accent 1" w:uiPriority="67"/>
-    <w:lsdException w:name="Medium Grid 2 Accent 1" w:uiPriority="68"/>
-    <w:lsdException w:name="Medium Grid 3 Accent 1" w:uiPriority="69"/>
-    <w:lsdException w:name="Dark List Accent 1" w:uiPriority="70"/>
-    <w:lsdException w:name="Colorful Shading Accent 1" w:uiPriority="71"/>
-    <w:lsdException w:name="Colorful List Accent 1" w:uiPriority="72"/>
-    <w:lsdException w:name="Colorful Grid Accent 1" w:uiPriority="73"/>
-    <w:lsdException w:name="Light Shading Accent 2" w:uiPriority="60"/>
-    <w:lsdException w:name="Light List Accent 2" w:uiPriority="61"/>
-    <w:lsdException w:name="Light Grid Accent 2" w:uiPriority="62"/>
-    <w:lsdException w:name="Medium Shading 1 Accent 2" w:uiPriority="63"/>
-    <w:lsdException w:name="Medium Shading 2 Accent 2" w:uiPriority="64"/>
-    <w:lsdException w:name="Medium List 1 Accent 2" w:uiPriority="65"/>
-    <w:lsdException w:name="Medium List 2 Accent 2" w:uiPriority="66"/>
-    <w:lsdException w:name="Medium Grid 1 Accent 2" w:uiPriority="67"/>
-    <w:lsdException w:name="Medium Grid 2 Accent 2" w:uiPriority="68"/>
-    <w:lsdException w:name="Medium Grid 3 Accent 2" w:uiPriority="69"/>
-    <w:lsdException w:name="Dark List Accent 2" w:uiPriority="70"/>
-    <w:lsdException w:name="Colorful Shading Accent 2" w:uiPriority="71"/>
-    <w:lsdException w:name="Colorful List Accent 2" w:uiPriority="72"/>
-    <w:lsdException w:name="Colorful Grid Accent 2" w:uiPriority="73"/>
-    <w:lsdException w:name="Light Shading Accent 3" w:uiPriority="60"/>
-    <w:lsdException w:name="Light List Accent 3" w:uiPriority="61"/>
-    <w:lsdException w:name="Light Grid Accent 3" w:uiPriority="62"/>
-    <w:lsdException w:name="Medium Shading 1 Accent 3" w:uiPriority="63"/>
-    <w:lsdException w:name="Medium Shading 2 Accent 3" w:uiPriority="64"/>
-    <w:lsdException w:name="Medium List 1 Accent 3" w:uiPriority="65"/>
-    <w:lsdException w:name="Medium List 2 Accent 3" w:uiPriority="66"/>
-    <w:lsdException w:name="Medium Grid 1 Accent 3" w:uiPriority="67"/>
-    <w:lsdException w:name="Medium Grid 2 Accent 3" w:uiPriority="68"/>
-    <w:lsdException w:name="Medium Grid 3 Accent 3" w:uiPriority="69"/>
-    <w:lsdException w:name="Dark List Accent 3" w:uiPriority="70"/>
-    <w:lsdException w:name="Colorful Shading Accent 3" w:uiPriority="71"/>
-    <w:lsdException w:name="Colorful List Accent 3" w:uiPriority="72"/>
-    <w:lsdException w:name="Colorful Grid Accent 3" w:uiPriority="73"/>
-    <w:lsdException w:name="Light Shading Accent 4" w:uiPriority="60"/>
-    <w:lsdException w:name="Light List Accent 4" w:uiPriority="61"/>
-    <w:lsdException w:name="Light Grid Accent 4" w:uiPriority="62"/>
-    <w:lsdException w:name="Medium Shading 1 Accent 4" w:uiPriority="63"/>
-    <w:lsdException w:name="Medium Shading 2 Accent 4" w:uiPriority="64"/>
-    <w:lsdException w:name="Medium List 1 Accent 4" w:uiPriority="65"/>
-    <w:lsdException w:name="Medium List 2 Accent 4" w:uiPriority="66"/>
-    <w:lsdException w:name="Medium Grid 1 Accent 4" w:uiPriority="67"/>
-    <w:lsdException w:name="Medium Grid 2 Accent 4" w:uiPriority="68"/>
-    <w:lsdException w:name="Medium Grid 3 Accent 4" w:uiPriority="69"/>
-    <w:lsdException w:name="Dark List Accent 4" w:uiPriority="70"/>
-    <w:lsdException w:name="Colorful Shading Accent 4" w:uiPriority="71"/>
-    <w:lsdException w:name="Colorful List Accent 4" w:uiPriority="72"/>
-    <w:lsdException w:name="Colorful Grid Accent 4" w:uiPriority="73"/>
-    <w:lsdException w:name="Light Shading Accent 5" w:uiPriority="60"/>
-    <w:lsdException w:name="Light List Accent 5" w:uiPriority="61"/>
-    <w:lsdException w:name="Light Grid Accent 5" w:uiPriority="62"/>
-    <w:lsdException w:name="Medium Shading 1 Accent 5" w:uiPriority="63"/>
-    <w:lsdException w:name="Medium Shading 2 Accent 5" w:uiPriority="64"/>
-    <w:lsdException w:name="Medium List 1 Accent 5" w:uiPriority="65"/>
-    <w:lsdException w:name="Medium List 2 Accent 5" w:uiPriority="66"/>
-    <w:lsdException w:name="Medium Grid 1 Accent 5" w:uiPriority="67"/>
-    <w:lsdException w:name="Medium Grid 2 Accent 5" w:uiPriority="68"/>
-    <w:lsdException w:name="Medium Grid 3 Accent 5" w:uiPriority="69"/>
-    <w:lsdException w:name="Dark List Accent 5" w:uiPriority="70"/>
-    <w:lsdException w:name="Colorful Shading Accent 5" w:uiPriority="71"/>
-    <w:lsdException w:name="Colorful List Accent 5" w:uiPriority="72"/>
-    <w:lsdException w:name="Colorful Grid Accent 5" w:uiPriority="73"/>
-    <w:lsdException w:name="Light Shading Accent 6" w:uiPriority="60"/>
-    <w:lsdException w:name="Light List Accent 6" w:uiPriority="61"/>
-    <w:lsdException w:name="Light Grid Accent 6" w:uiPriority="62"/>
-    <w:lsdException w:name="Medium Shading 1 Accent 6" w:uiPriority="63"/>
-    <w:lsdException w:name="Medium Shading 2 Accent 6" w:uiPriority="64"/>
-    <w:lsdException w:name="Medium List 1 Accent 6" w:uiPriority="65"/>
-    <w:lsdException w:name="Medium List 2 Accent 6" w:uiPriority="66"/>
-    <w:lsdException w:name="Medium Grid 1 Accent 6" w:uiPriority="67"/>
-    <w:lsdException w:name="Medium Grid 2 Accent 6" w:uiPriority="68"/>
-    <w:lsdException w:name="Medium Grid 3 Accent 6" w:uiPriority="69"/>
-    <w:lsdException w:name="Dark List Accent 6" w:uiPriority="70"/>
-    <w:lsdException w:name="Colorful Shading Accent 6" w:uiPriority="71"/>
-    <w:lsdException w:name="Colorful List Accent 6" w:uiPriority="72"/>
-    <w:lsdException w:name="Colorful Grid Accent 6" w:uiPriority="73"/>
-    <w:lsdException w:name="Subtle Emphasis" w:uiPriority="19" w:qFormat="1"/>
-    <w:lsdException w:name="Intense Emphasis" w:uiPriority="21" w:qFormat="1"/>
-    <w:lsdException w:name="Subtle Reference" w:uiPriority="31" w:qFormat="1"/>
-    <w:lsdException w:name="Intense Reference" w:uiPriority="32" w:qFormat="1"/>
-    <w:lsdException w:name="Book Title" w:uiPriority="33" w:qFormat="1"/>
-    <w:lsdException w:name="Bibliography" w:semiHidden="1" w:uiPriority="37" w:unhideWhenUsed="1"/>
-    <w:lsdException w:name="TOC Heading" w:semiHidden="1" w:uiPriority="39" w:unhideWhenUsed="1" w:qFormat="1"/>
-    <w:lsdException w:name="Plain Table 1" w:uiPriority="41"/>
-    <w:lsdException w:name="Plain Table 2" w:uiPriority="42"/>
-    <w:lsdException w:name="Plain Table 3" w:uiPriority="43"/>
-    <w:lsdException w:name="Plain Table 4" w:uiPriority="44"/>
-    <w:lsdException w:name="Plain Table 5" w:uiPriority="45"/>
-    <w:lsdException w:name="Grid Table Light" w:uiPriority="40"/>
-    <w:lsdException w:name="Grid Table 1 Light" w:uiPriority="46"/>
-    <w:lsdException w:name="Grid Table 2" w:uiPriority="47"/>
-    <w:lsdException w:name="Grid Table 3" w:uiPriority="48"/>
-    <w:lsdException w:name="Grid Table 4" w:uiPriority="49"/>
-    <w:lsdException w:name="Grid Table 5 Dark" w:uiPriority="50"/>
-    <w:lsdException w:name="Grid Table 6 Colorful" w:uiPriority="51"/>
-    <w:lsdException w:name="Grid Table 7 Colorful" w:uiPriority="52"/>
-    <w:lsdException w:name="Grid Table 1 Light Accent 1" w:uiPriority="46"/>
-    <w:lsdException w:name="Grid Table 2 Accent 1" w:uiPriority="47"/>
-    <w:lsdException w:name="Grid Table 3 Accent 1" w:uiPriority="48"/>
-    <w:lsdException w:name="Grid Table 4 Accent 1" w:uiPriority="49"/>
-    <w:lsdException w:name="Grid Table 5 Dark Accent 1" w:uiPriority="50"/>
-    <w:lsdException w:name="Grid Table 6 Colorful Accent 1" w:uiPriority="51"/>
-    <w:lsdException w:name="Grid Table 7 Colorful Accent 1" w:uiPriority="52"/>
-    <w:lsdException w:name="Grid Table 1 Light Accent 2" w:uiPriority="46"/>
-    <w:lsdException w:name="Grid Table 2 Accent 2" w:uiPriority="47"/>
-    <w:lsdException w:name="Grid Table 3 Accent 2" w:uiPriority="48"/>
-    <w:lsdException w:name="Grid Table 4 Accent 2" w:uiPriority="49"/>
-    <w:lsdException w:name="Grid Table 5 Dark Accent 2" w:uiPriority="50"/>
-    <w:lsdException w:name="Grid Table 6 Colorful Accent 2" w:uiPriority="51"/>
-    <w:lsdException w:name="Grid Table 7 Colorful Accent 2" w:uiPriority="52"/>
-    <w:lsdException w:name="Grid Table 1 Light Accent 3" w:uiPriority="46"/>
-    <w:lsdException w:name="Grid Table 2 Accent 3" w:uiPriority="47"/>
-    <w:lsdException w:name="Grid Table 3 Accent 3" w:uiPriority="48"/>
-    <w:lsdException w:name="Grid Table 4 Accent 3" w:uiPriority="49"/>
-    <w:lsdException w:name="Grid Table 5 Dark Accent 3" w:uiPriority="50"/>
-    <w:lsdException w:name="Grid Table 6 Colorful Accent 3" w:uiPriority="51"/>
-    <w:lsdException w:name="Grid Table 7 Colorful Accent 3" w:uiPriority="52"/>
-    <w:lsdException w:name="Grid Table 1 Light Accent 4" w:uiPriority="46"/>
-    <w:lsdException w:name="Grid Table 2 Accent 4" w:uiPriority="47"/>
-    <w:lsdException w:name="Grid Table 3 Accent 4" w:uiPriority="48"/>
-    <w:lsdException w:name="Grid Table 4 Accent 4" w:uiPriority="49"/>
-    <w:lsdException w:name="Grid Table 5 Dark Accent 4" w:uiPriority="50"/>
-    <w:lsdException w:name="Grid Table 6 Colorful Accent 4" w:uiPriority="51"/>
-    <w:lsdException w:name="Grid Table 7 Colorful Accent 4" w:uiPriority="52"/>
-    <w:lsdException w:name="Grid Table 1 Light Accent 5" w:uiPriority="46"/>
-    <w:lsdException w:name="Grid Table 2 Accent 5" w:uiPriority="47"/>
-    <w:lsdException w:name="Grid Table 3 Accent 5" w:uiPriority="48"/>
-    <w:lsdException w:name="Grid Table 4 Accent 5" w:uiPriority="49"/>
-    <w:lsdException w:name="Grid Table 5 Dark Accent 5" w:uiPriority="50"/>
-    <w:lsdException w:name="Grid Table 6 Colorful Accent 5" w:uiPriority="51"/>
-    <w:lsdException w:name="Grid Table 7 Colorful Accent 5" w:uiPriority="52"/>
-    <w:lsdException w:name="Grid Table 1 Light Accent 6" w:uiPriority="46"/>
-    <w:lsdException w:name="Grid Table 2 Accent 6" w:uiPriority="47"/>
-    <w:lsdException w:name="Grid Table 3 Accent 6" w:uiPriority="48"/>
-    <w:lsdException w:name="Grid Table 4 Accent 6" w:uiPriority="49"/>
-    <w:lsdException w:name="Grid Table 5 Dark Accent 6" w:uiPriority="50"/>
-    <w:lsdException w:name="Grid Table 6 Colorful Accent 6" w:uiPriority="51"/>
-    <w:lsdException w:name="Grid Table 7 Colorful Accent 6" w:uiPriority="52"/>
-    <w:lsdException w:name="List Table 1 Light" w:uiPriority="46"/>
-    <w:lsdException w:name="List Table 2" w:uiPriority="47"/>
-    <w:lsdException w:name="List Table 3" w:uiPriority="48"/>
-    <w:lsdException w:name="List Table 4" w:uiPriority="49"/>
-    <w:lsdException w:name="List Table 5 Dark" w:uiPriority="50"/>
-    <w:lsdException w:name="List Table 6 Colorful" w:uiPriority="51"/>
-    <w:lsdException w:name="List Table 7 Colorful" w:uiPriority="52"/>
-    <w:lsdException w:name="List Table 1 Light Accent 1" w:uiPriority="46"/>
-    <w:lsdException w:name="List Table 2 Accent 1" w:uiPriority="47"/>
-    <w:lsdException w:name="List Table 3 Accent 1" w:uiPriority="48"/>
-    <w:lsdException w:name="List Table 4 Accent 1" w:uiPriority="49"/>
-    <w:lsdException w:name="List Table 5 Dark Accent 1" w:uiPriority="50"/>
-    <w:lsdException w:name="List Table 6 Colorful Accent 1" w:uiPriority="51"/>
-    <w:lsdException w:name="List Table 7 Colorful Accent 1" w:uiPriority="52"/>
-    <w:lsdException w:name="List Table 1 Light Accent 2" w:uiPriority="46"/>
-    <w:lsdException w:name="List Table 2 Accent 2" w:uiPriority="47"/>
-    <w:lsdException w:name="List Table 3 Accent 2" w:uiPriority="48"/>
-    <w:lsdException w:name="List Table 4 Accent 2" w:uiPriority="49"/>
-    <w:lsdException w:name="List Table 5 Dark Accent 2" w:uiPriority="50"/>
-    <w:lsdException w:name="List Table 6 Colorful Accent 2" w:uiPriority="51"/>
-    <w:lsdException w:name="List Table 7 Colorful Accent 2" w:uiPriority="52"/>
-    <w:lsdException w:name="List Table 1 Light Accent 3" w:uiPriority="46"/>
-    <w:lsdException w:name="List Table 2 Accent 3" w:uiPriority="47"/>
-    <w:lsdException w:name="List Table 3 Accent 3" w:uiPriority="48"/>
-    <w:lsdException w:name="List Table 4 Accent 3" w:uiPriority="49"/>
-    <w:lsdException w:name="List Table 5 Dark Accent 3" w:uiPriority="50"/>
-    <w:lsdException w:name="List Table 6 Colorful Accent 3" w:uiPriority="51"/>
-    <w:lsdException w:name="List Table 7 Colorful Accent 3" w:uiPriority="52"/>
-    <w:lsdException w:name="List Table 1 Light Accent 4" w:uiPriority="46"/>
-    <w:lsdException w:name="List Table 2 Accent 4" w:uiPriority="47"/>
-    <w:lsdException w:name="List Table 3 Accent 4" w:uiPriority="48"/>
-    <w:lsdException w:name="List Table 4 Accent 4" w:uiPriority="49"/>
-    <w:lsdException w:name="List Table 5 Dark Accent 4" w:uiPriority="50"/>
-    <w:lsdException w:name="List Table 6 Colorful Accent 4" w:uiPriority="51"/>
-    <w:lsdException w:name="List Table 7 Colorful Accent 4" w:uiPriority="52"/>
-    <w:lsdException w:name="List Table 1 Light Accent 5" w:uiPriority="46"/>
-    <w:lsdException w:name="List Table 2 Accent 5" w:uiPriority="47"/>
-    <w:lsdException w:name="List Table 3 Accent 5" w:uiPriority="48"/>
-    <w:lsdException w:name="List Table 4 Accent 5" w:uiPriority="49"/>
-    <w:lsdException w:name="List Table 5 Dark Accent 5" w:uiPriority="50"/>
-    <w:lsdException w:name="List Table 6 Colorful Accent 5" w:uiPriority="51"/>
-    <w:lsdException w:name="List Table 7 Colorful Accent 5" w:uiPriority="52"/>
-    <w:lsdException w:name="List Table 1 Light Accent 6" w:uiPriority="46"/>
-    <w:lsdException w:name="List Table 2 Accent 6" w:uiPriority="47"/>
-    <w:lsdException w:name="List Table 3 Accent 6" w:uiPriority="48"/>
-    <w:lsdException w:name="List Table 4 Accent 6" w:uiPriority="49"/>
-    <w:lsdException w:name="List Table 5 Dark Accent 6" w:uiPriority="50"/>
-    <w:lsdException w:name="List Table 6 Colorful Accent 6" w:uiPriority="51"/>
-    <w:lsdException w:name="List Table 7 Colorful Accent 6" w:uiPriority="52"/>
-  </w:latentStyles>
-  <w:style w:type="paragraph" w:default="1" w:styleId="Normal">
-    <w:name w:val="Normal"/>
-    <w:qFormat/>
-  </w:style>
-  <w:style w:type="character" w:default="1" w:styleId="DefaultParagraphFont">
-    <w:name w:val="Default Paragraph Font"/>
-    <w:uiPriority w:val="1"/>
-    <w:semiHidden/>
-    <w:unhideWhenUsed/>
-  </w:style>
-  <w:style w:type="table" w:default="1" w:styleId="TableNormal">
-    <w:name w:val="Normal Table"/>
-    <w:uiPriority w:val="99"/>
-    <w:semiHidden/>
-    <w:unhideWhenUsed/>
-    <w:tblPr>
-      <w:tblInd w:w="0" w:type="dxa"/>
-      <w:tblCellMar>
-        <w:top w:w="0" w:type="dxa"/>
-        <w:left w:w="108" w:type="dxa"/>
-        <w:bottom w:w="0" w:type="dxa"/>
-        <w:right w:w="108" w:type="dxa"/>
-      </w:tblCellMar>
-    </w:tblPr>
-  </w:style>
-  <w:style w:type="numbering" w:default="1" w:styleId="NoList">
-    <w:name w:val="No List"/>
-    <w:uiPriority w:val="99"/>
-    <w:semiHidden/>
-    <w:unhideWhenUsed/>
-  </w:style>
-  <w:style w:type="paragraph" w:customStyle="1" w:styleId="6FE94ABEF995474C831E7A61C53CAB10">
-    <w:name w:val="6FE94ABEF995474C831E7A61C53CAB10"/>
-    <w:rsid w:val="00B432D0"/>
-  </w:style>
-</w:styles>
-</file>
-
-<file path=word/glossary/webSettings.xml><?xml version="1.0" encoding="utf-8"?>
-<w:webSettings xmlns:mc="http://schemas.openxmlformats.org/markup-compatibility/2006" xmlns:r="http://schemas.openxmlformats.org/officeDocument/2006/relationships" xmlns:w="http://schemas.openxmlformats.org/wordprocessingml/2006/main" xmlns:w14="http://schemas.microsoft.com/office/word/2010/wordml" xmlns:w15="http://schemas.microsoft.com/office/word/2012/wordml" mc:Ignorable="w14 w15">
-  <w:optimizeForBrowser/>
-  <w:allowPNG/>
-</w:webSettings>
 </file>
 
 <file path=word/theme/theme1.xml><?xml version="1.0" encoding="utf-8"?>
@@ -3697,7 +2845,7 @@
 </file>
 
 <file path=customXml/itemProps2.xml><?xml version="1.0" encoding="utf-8"?>
-<ds:datastoreItem xmlns:ds="http://schemas.openxmlformats.org/officeDocument/2006/customXml" ds:itemID="{AEC76152-6777-4893-AE95-9747C3D2DAE9}">
+<ds:datastoreItem xmlns:ds="http://schemas.openxmlformats.org/officeDocument/2006/customXml" ds:itemID="{5C591674-9A97-439A-9D89-85AE6954185A}">
   <ds:schemaRefs>
     <ds:schemaRef ds:uri="http://schemas.openxmlformats.org/officeDocument/2006/bibliography"/>
   </ds:schemaRefs>

</xml_diff>

<commit_message>
New Planning Document - Shaya
</commit_message>
<xml_diff>
--- a/docs/PlanningDocument.docx
+++ b/docs/PlanningDocument.docx
@@ -1,6 +1,6 @@
 
 <file path=word/document.xml><?xml version="1.0" encoding="utf-8"?>
-<w:document xmlns:wpc="http://schemas.microsoft.com/office/word/2010/wordprocessingCanvas" xmlns:cx="http://schemas.microsoft.com/office/drawing/2014/chartex" xmlns:cx1="http://schemas.microsoft.com/office/drawing/2015/9/8/chartex" xmlns:cx2="http://schemas.microsoft.com/office/drawing/2015/10/21/chartex" xmlns:mc="http://schemas.openxmlformats.org/markup-compatibility/2006" xmlns:o="urn:schemas-microsoft-com:office:office" xmlns:r="http://schemas.openxmlformats.org/officeDocument/2006/relationships" xmlns:m="http://schemas.openxmlformats.org/officeDocument/2006/math" xmlns:v="urn:schemas-microsoft-com:vml" xmlns:wp14="http://schemas.microsoft.com/office/word/2010/wordprocessingDrawing" xmlns:wp="http://schemas.openxmlformats.org/drawingml/2006/wordprocessingDrawing" xmlns:w10="urn:schemas-microsoft-com:office:word" xmlns:w="http://schemas.openxmlformats.org/wordprocessingml/2006/main" xmlns:w14="http://schemas.microsoft.com/office/word/2010/wordml" xmlns:w15="http://schemas.microsoft.com/office/word/2012/wordml" xmlns:w16se="http://schemas.microsoft.com/office/word/2015/wordml/symex" xmlns:wpg="http://schemas.microsoft.com/office/word/2010/wordprocessingGroup" xmlns:wpi="http://schemas.microsoft.com/office/word/2010/wordprocessingInk" xmlns:wne="http://schemas.microsoft.com/office/word/2006/wordml" xmlns:wps="http://schemas.microsoft.com/office/word/2010/wordprocessingShape" mc:Ignorable="w14 w15 w16se wp14">
+<w:document xmlns:wpc="http://schemas.microsoft.com/office/word/2010/wordprocessingCanvas" xmlns:mc="http://schemas.openxmlformats.org/markup-compatibility/2006" xmlns:o="urn:schemas-microsoft-com:office:office" xmlns:r="http://schemas.openxmlformats.org/officeDocument/2006/relationships" xmlns:m="http://schemas.openxmlformats.org/officeDocument/2006/math" xmlns:v="urn:schemas-microsoft-com:vml" xmlns:wp14="http://schemas.microsoft.com/office/word/2010/wordprocessingDrawing" xmlns:wp="http://schemas.openxmlformats.org/drawingml/2006/wordprocessingDrawing" xmlns:w10="urn:schemas-microsoft-com:office:word" xmlns:w="http://schemas.openxmlformats.org/wordprocessingml/2006/main" xmlns:w14="http://schemas.microsoft.com/office/word/2010/wordml" xmlns:w15="http://schemas.microsoft.com/office/word/2012/wordml" xmlns:wpg="http://schemas.microsoft.com/office/word/2010/wordprocessingGroup" xmlns:wpi="http://schemas.microsoft.com/office/word/2010/wordprocessingInk" xmlns:wne="http://schemas.microsoft.com/office/word/2006/wordml" xmlns:wps="http://schemas.microsoft.com/office/word/2010/wordprocessingShape" mc:Ignorable="w14 w15 wp14">
   <w:body>
     <w:sdt>
       <w:sdtPr>
@@ -10,7 +10,6 @@
           <w:docPartUnique/>
         </w:docPartObj>
       </w:sdtPr>
-      <w:sdtEndPr/>
       <w:sdtContent>
         <w:p>
           <w:r>
@@ -116,7 +115,6 @@
                                         <w:dataBinding w:prefixMappings="xmlns:ns0='http://purl.org/dc/elements/1.1/' xmlns:ns1='http://schemas.openxmlformats.org/package/2006/metadata/core-properties' " w:xpath="/ns1:coreProperties[1]/ns0:title[1]" w:storeItemID="{6C3C8BC8-F283-45AE-878A-BAB7291924A1}"/>
                                         <w:text/>
                                       </w:sdtPr>
-                                      <w:sdtEndPr/>
                                       <w:sdtContent>
                                         <w:p>
                                           <w:pPr>
@@ -137,7 +135,7 @@
                                               <w:sz w:val="72"/>
                                               <w:szCs w:val="72"/>
                                             </w:rPr>
-                                            <w:t>Program           #4</w:t>
+                                            <w:t>Program           #5</w:t>
                                           </w:r>
                                         </w:p>
                                       </w:sdtContent>
@@ -219,10 +217,7 @@
                                         <w:contextualSpacing/>
                                       </w:pPr>
                                       <w:r>
-                                        <w:t>Neil Carrico</w:t>
-                                      </w:r>
-                                      <w:r>
-                                        <w:t xml:space="preserve"> </w:t>
+                                        <w:t xml:space="preserve">Neil Carrico </w:t>
                                       </w:r>
                                     </w:p>
                                     <w:p>
@@ -253,10 +248,9 @@
                                           <w:dataBinding w:prefixMappings="xmlns:ns0='http://purl.org/dc/elements/1.1/' xmlns:ns1='http://schemas.openxmlformats.org/package/2006/metadata/core-properties' " w:xpath="/ns1:coreProperties[1]/ns1:category[1]" w:storeItemID="{6C3C8BC8-F283-45AE-878A-BAB7291924A1}"/>
                                           <w:text/>
                                         </w:sdtPr>
-                                        <w:sdtEndPr/>
                                         <w:sdtContent>
                                           <w:r>
-                                            <w:t>04/22</w:t>
+                                            <w:t>05/02</w:t>
                                           </w:r>
                                           <w:r>
                                             <w:t>/2016</w:t>
@@ -344,7 +338,6 @@
                                   <w:dataBinding w:prefixMappings="xmlns:ns0='http://purl.org/dc/elements/1.1/' xmlns:ns1='http://schemas.openxmlformats.org/package/2006/metadata/core-properties' " w:xpath="/ns1:coreProperties[1]/ns0:title[1]" w:storeItemID="{6C3C8BC8-F283-45AE-878A-BAB7291924A1}"/>
                                   <w:text/>
                                 </w:sdtPr>
-                                <w:sdtEndPr/>
                                 <w:sdtContent>
                                   <w:p>
                                     <w:pPr>
@@ -365,7 +358,7 @@
                                         <w:sz w:val="72"/>
                                         <w:szCs w:val="72"/>
                                       </w:rPr>
-                                      <w:t>Program           #4</w:t>
+                                      <w:t>Program           #5</w:t>
                                     </w:r>
                                   </w:p>
                                 </w:sdtContent>
@@ -447,10 +440,7 @@
                                   <w:contextualSpacing/>
                                 </w:pPr>
                                 <w:r>
-                                  <w:t>Neil Carrico</w:t>
-                                </w:r>
-                                <w:r>
-                                  <w:t xml:space="preserve"> </w:t>
+                                  <w:t xml:space="preserve">Neil Carrico </w:t>
                                 </w:r>
                               </w:p>
                               <w:p>
@@ -481,10 +471,9 @@
                                     <w:dataBinding w:prefixMappings="xmlns:ns0='http://purl.org/dc/elements/1.1/' xmlns:ns1='http://schemas.openxmlformats.org/package/2006/metadata/core-properties' " w:xpath="/ns1:coreProperties[1]/ns1:category[1]" w:storeItemID="{6C3C8BC8-F283-45AE-878A-BAB7291924A1}"/>
                                     <w:text/>
                                   </w:sdtPr>
-                                  <w:sdtEndPr/>
                                   <w:sdtContent>
                                     <w:r>
-                                      <w:t>04/22</w:t>
+                                      <w:t>05/02</w:t>
                                     </w:r>
                                     <w:r>
                                       <w:t>/2016</w:t>
@@ -543,7 +532,7 @@
         <w:spacing w:line="240" w:lineRule="auto"/>
       </w:pPr>
       <w:r>
-        <w:t>Click a tile to select it. Selected tiles will turn green.</w:t>
+        <w:t>Program will still start by loading the default input file.</w:t>
       </w:r>
     </w:p>
     <w:p>
@@ -556,7 +545,7 @@
         <w:spacing w:line="240" w:lineRule="auto"/>
       </w:pPr>
       <w:r>
-        <w:t>While a tile is selected, click another tile or a blank spot to move the tile.</w:t>
+        <w:t>Program runs from a command line with directory documentation.</w:t>
       </w:r>
     </w:p>
     <w:p>
@@ -569,7 +558,7 @@
         <w:spacing w:line="240" w:lineRule="auto"/>
       </w:pPr>
       <w:r>
-        <w:t>Right-click a tile to rotate it.</w:t>
+        <w:t>“New Game” is relabeled “File.”</w:t>
       </w:r>
     </w:p>
     <w:p>
@@ -582,7 +571,7 @@
         <w:spacing w:line="240" w:lineRule="auto"/>
       </w:pPr>
       <w:r>
-        <w:t>Click “Reset” to move the tiles back to their initial positions.</w:t>
+        <w:t>File has ONLY “Load” and “Save.”</w:t>
       </w:r>
     </w:p>
     <w:p>
@@ -595,7 +584,7 @@
         <w:spacing w:line="240" w:lineRule="auto"/>
       </w:pPr>
       <w:r>
-        <w:t>Click “New Game” to play with a newly shuffled tile arrangement.</w:t>
+        <w:t>If the file is not found, an error message pops up.</w:t>
       </w:r>
     </w:p>
     <w:p>
@@ -608,208 +597,13 @@
         <w:spacing w:line="240" w:lineRule="auto"/>
       </w:pPr>
       <w:r>
-        <w:t>Click “Quit” to quit. Duh.</w:t>
-      </w:r>
-    </w:p>
-    <w:p>
-      <w:pPr>
-        <w:spacing w:line="240" w:lineRule="auto"/>
-        <w:contextualSpacing/>
-        <w:rPr>
-          <w:b/>
-          <w:sz w:val="24"/>
-        </w:rPr>
-      </w:pPr>
-    </w:p>
-    <w:p>
-      <w:pPr>
-        <w:spacing w:line="240" w:lineRule="auto"/>
-        <w:contextualSpacing/>
-        <w:rPr>
-          <w:b/>
-          <w:sz w:val="24"/>
-        </w:rPr>
-      </w:pPr>
-      <w:r>
-        <w:rPr>
-          <w:b/>
-          <w:sz w:val="24"/>
-        </w:rPr>
-        <w:t>Changes</w:t>
-      </w:r>
-    </w:p>
-    <w:p>
-      <w:pPr>
-        <w:spacing w:line="240" w:lineRule="auto"/>
-        <w:contextualSpacing/>
-      </w:pPr>
-      <w:r>
-        <w:t xml:space="preserve">The first thing we did for this project was randomize the tiles. We found that randomizing the location was much easier than </w:t>
-      </w:r>
-      <w:r>
-        <w:t>randomizing</w:t>
-      </w:r>
-      <w:r>
-        <w:t xml:space="preserve"> the orientation. </w:t>
-      </w:r>
-      <w:r>
-        <w:t>Sometimes the tiles need to be added to the gameWindow without being shuffled</w:t>
-      </w:r>
-      <w:r>
-        <w:t xml:space="preserve">, so we added a </w:t>
-      </w:r>
-      <w:r>
-        <w:t xml:space="preserve">Boolean </w:t>
-      </w:r>
-      <w:r>
-        <w:t xml:space="preserve">parameter to </w:t>
-      </w:r>
-      <w:r>
-        <w:t>our setup function</w:t>
-      </w:r>
-      <w:r>
-        <w:t xml:space="preserve"> called </w:t>
-      </w:r>
-      <w:r>
-        <w:t>new</w:t>
-      </w:r>
-      <w:r>
-        <w:t>Game</w:t>
-      </w:r>
-      <w:r>
-        <w:t>. W</w:t>
-      </w:r>
-      <w:r>
-        <w:t xml:space="preserve">e can now call setup(true) if we want to set up the game board with shuffling the tiles and setup(false) to </w:t>
-      </w:r>
-      <w:r>
-        <w:t>reset the game board to its initial status without reshuffling</w:t>
-      </w:r>
-      <w:r>
-        <w:t xml:space="preserve">. </w:t>
-      </w:r>
-    </w:p>
-    <w:p>
-      <w:pPr>
-        <w:spacing w:line="240" w:lineRule="auto"/>
-        <w:contextualSpacing/>
-      </w:pPr>
-    </w:p>
-    <w:p>
-      <w:pPr>
-        <w:spacing w:line="240" w:lineRule="auto"/>
-        <w:contextualSpacing/>
-      </w:pPr>
-      <w:r>
-        <w:t xml:space="preserve">We used this same concept to randomize the orientation of the tiles. Since </w:t>
-      </w:r>
-      <w:r>
-        <w:t>a</w:t>
-      </w:r>
-      <w:r>
-        <w:t xml:space="preserve"> tile</w:t>
-      </w:r>
-      <w:r>
-        <w:t>’</w:t>
-      </w:r>
-      <w:r>
-        <w:t xml:space="preserve">s orientation never needs to be randomized without the location being randomized and the location being randomized never needs to happen without randomizing the orientation, we were able to </w:t>
-      </w:r>
-      <w:r>
-        <w:t>use</w:t>
-      </w:r>
-      <w:r>
-        <w:t xml:space="preserve"> the </w:t>
-      </w:r>
-      <w:r>
-        <w:t>same</w:t>
-      </w:r>
-      <w:r>
-        <w:t xml:space="preserve"> parameter </w:t>
-      </w:r>
-      <w:r>
-        <w:t>for both.</w:t>
-      </w:r>
-    </w:p>
-    <w:p>
-      <w:pPr>
-        <w:spacing w:line="240" w:lineRule="auto"/>
-        <w:contextualSpacing/>
-      </w:pPr>
-    </w:p>
-    <w:p>
-      <w:pPr>
-        <w:spacing w:line="240" w:lineRule="auto"/>
-        <w:contextualSpacing/>
-      </w:pPr>
-      <w:r>
-        <w:t xml:space="preserve">Next </w:t>
-      </w:r>
-      <w:r>
-        <w:t>we added a right-click function to our game. When the user right-clicks on a tile, that tile is rotated 90 degrees clockwise.</w:t>
-      </w:r>
-      <w:r>
-        <w:t xml:space="preserve"> We’re rotating the tiles by rotating the graphic2d object associated with the tile.</w:t>
-      </w:r>
-    </w:p>
-    <w:p>
-      <w:pPr>
-        <w:spacing w:line="240" w:lineRule="auto"/>
-        <w:contextualSpacing/>
-      </w:pPr>
-    </w:p>
-    <w:p>
-      <w:pPr>
-        <w:spacing w:line="240" w:lineRule="auto"/>
-        <w:contextualSpacing/>
-      </w:pPr>
-      <w:r>
-        <w:t xml:space="preserve">We then changed the functionality in our newGame and reset buttons. NewGame now produces a new game with shuffled tiles. The tiles in a new game are also oriented randomly. </w:t>
-      </w:r>
-      <w:r>
-        <w:t>We made sure that there are exactly 4 tiles with each orientation.</w:t>
-      </w:r>
-      <w:r>
-        <w:t xml:space="preserve"> The reset button returns all of the pieces to the randomized locations that they started in before the user moved and rotated anything. </w:t>
-      </w:r>
-    </w:p>
-    <w:p>
-      <w:pPr>
-        <w:spacing w:line="240" w:lineRule="auto"/>
-        <w:contextualSpacing/>
-      </w:pPr>
-    </w:p>
-    <w:p>
-      <w:pPr>
-        <w:spacing w:line="240" w:lineRule="auto"/>
-        <w:contextualSpacing/>
-      </w:pPr>
-      <w:r>
-        <w:t xml:space="preserve">Of course, our program starts and exception handles in the case that data can’t be read from default.mze. </w:t>
-      </w:r>
-      <w:r>
-        <w:t>We</w:t>
-      </w:r>
-      <w:r>
-        <w:t xml:space="preserve"> draw the lines on the tiles, which are randomly placed in the side panels</w:t>
-      </w:r>
-      <w:r>
-        <w:t>.</w:t>
-      </w:r>
-      <w:r>
-        <w:t xml:space="preserve"> Every time the use</w:t>
-      </w:r>
-      <w:r>
-        <w:t>r</w:t>
-      </w:r>
-      <w:r>
-        <w:t xml:space="preserve"> starts a new game, the initial layout is changed</w:t>
-      </w:r>
-      <w:r>
-        <w:t>. We have also implemented the following</w:t>
-      </w:r>
-      <w:r>
-        <w:t>:</w:t>
+        <w:t>File selector windows allow</w:t>
+      </w:r>
+      <w:r>
+        <w:t>s</w:t>
+      </w:r>
+      <w:r>
+        <w:t xml:space="preserve"> the user to type in a filename.</w:t>
       </w:r>
     </w:p>
     <w:p>
@@ -817,12 +611,12 @@
         <w:pStyle w:val="ListParagraph"/>
         <w:numPr>
           <w:ilvl w:val="0"/>
-          <w:numId w:val="3"/>
+          <w:numId w:val="7"/>
         </w:numPr>
         <w:spacing w:line="240" w:lineRule="auto"/>
       </w:pPr>
       <w:r>
-        <w:t>No two tiles can occupy the same space – this was done in the original planning stages when we decided not to have spaces in the first place and to simply make everything a tile.</w:t>
+        <w:t>Filenames allow for either full paths or relative paths as well as the current directory.</w:t>
       </w:r>
     </w:p>
     <w:p>
@@ -830,15 +624,12 @@
         <w:pStyle w:val="ListParagraph"/>
         <w:numPr>
           <w:ilvl w:val="0"/>
-          <w:numId w:val="3"/>
+          <w:numId w:val="7"/>
         </w:numPr>
         <w:spacing w:line="240" w:lineRule="auto"/>
       </w:pPr>
       <w:r>
-        <w:t>Rotat</w:t>
-      </w:r>
-      <w:r>
-        <w:t>ions are sticky – That is, tiles keep their orientation when moved.</w:t>
+        <w:t xml:space="preserve">Loading a file replaces the currently loaded maze with a new maze. </w:t>
       </w:r>
     </w:p>
     <w:p>
@@ -846,47 +637,220 @@
         <w:pStyle w:val="ListParagraph"/>
         <w:numPr>
           <w:ilvl w:val="0"/>
-          <w:numId w:val="3"/>
+          <w:numId w:val="7"/>
         </w:numPr>
         <w:spacing w:line="240" w:lineRule="auto"/>
       </w:pPr>
       <w:r>
-        <w:t>The tiles can be removed from the game board – this is done with the same action that places them on the game board. Also, it doesn’t matter what order you click the tiles or game board in. The tiles continue to swap seamlessly.</w:t>
-      </w:r>
-    </w:p>
-    <w:p>
-      <w:pPr>
-        <w:spacing w:line="240" w:lineRule="auto"/>
-      </w:pPr>
-    </w:p>
-    <w:p>
-      <w:pPr>
-        <w:spacing w:line="240" w:lineRule="auto"/>
-      </w:pPr>
-      <w:r>
-        <w:t>Our Buttons are named exactly New Game, Reset, and Quit. These are the only three buttons and they appear in the same spot on the screen as the pict</w:t>
-      </w:r>
-      <w:r>
-        <w:t>ure in the assignment document.</w:t>
-      </w:r>
-    </w:p>
-    <w:p>
-      <w:pPr>
-        <w:spacing w:line="240" w:lineRule="auto"/>
-      </w:pPr>
-    </w:p>
-    <w:p>
-      <w:pPr>
-        <w:spacing w:line="240" w:lineRule="auto"/>
-      </w:pPr>
-      <w:r>
-        <w:t>We changed the color of the boarders on the game board to white. When the boarders were black, it was very difficult to distinguish the boarders from maze lines on the edges of the tiles. The new white boarders make it easy to see when a black maze line rests on the edge of a tile.</w:t>
-      </w:r>
-    </w:p>
-    <w:p>
-      <w:pPr>
-        <w:spacing w:line="240" w:lineRule="auto"/>
-      </w:pPr>
+        <w:t>If the current maze has been modified, the user has the opportunity to s</w:t>
+      </w:r>
+      <w:r>
+        <w:t>ave it before the window closes (both for quit and load).</w:t>
+      </w:r>
+    </w:p>
+    <w:p>
+      <w:pPr>
+        <w:pStyle w:val="ListParagraph"/>
+        <w:numPr>
+          <w:ilvl w:val="0"/>
+          <w:numId w:val="7"/>
+        </w:numPr>
+        <w:spacing w:line="240" w:lineRule="auto"/>
+      </w:pPr>
+      <w:r>
+        <w:t>If “Reset” is pressed, the game board is reset as if no tiles were moved.</w:t>
+      </w:r>
+    </w:p>
+    <w:p>
+      <w:pPr>
+        <w:pStyle w:val="ListParagraph"/>
+        <w:numPr>
+          <w:ilvl w:val="0"/>
+          <w:numId w:val="7"/>
+        </w:numPr>
+        <w:spacing w:line="240" w:lineRule="auto"/>
+      </w:pPr>
+      <w:r>
+        <w:t>If the player loads a game on a fresh board, they are not asked to save.</w:t>
+      </w:r>
+    </w:p>
+    <w:p>
+      <w:pPr>
+        <w:pStyle w:val="ListParagraph"/>
+        <w:numPr>
+          <w:ilvl w:val="0"/>
+          <w:numId w:val="7"/>
+        </w:numPr>
+        <w:spacing w:line="240" w:lineRule="auto"/>
+      </w:pPr>
+      <w:r>
+        <w:t>If the player loads a game or quits a game that is not fresh, they are first asked to save.</w:t>
+      </w:r>
+    </w:p>
+    <w:p>
+      <w:pPr>
+        <w:pStyle w:val="ListParagraph"/>
+        <w:numPr>
+          <w:ilvl w:val="0"/>
+          <w:numId w:val="7"/>
+        </w:numPr>
+        <w:spacing w:line="240" w:lineRule="auto"/>
+      </w:pPr>
+      <w:r>
+        <w:t>The window layout has not changed.</w:t>
+      </w:r>
+    </w:p>
+    <w:p>
+      <w:pPr>
+        <w:spacing w:line="240" w:lineRule="auto"/>
+        <w:contextualSpacing/>
+        <w:rPr>
+          <w:b/>
+          <w:sz w:val="24"/>
+        </w:rPr>
+      </w:pPr>
+    </w:p>
+    <w:p>
+      <w:pPr>
+        <w:spacing w:line="240" w:lineRule="auto"/>
+        <w:contextualSpacing/>
+        <w:rPr>
+          <w:b/>
+          <w:sz w:val="24"/>
+        </w:rPr>
+      </w:pPr>
+      <w:r>
+        <w:rPr>
+          <w:b/>
+          <w:sz w:val="24"/>
+        </w:rPr>
+        <w:t>Changes</w:t>
+      </w:r>
+    </w:p>
+    <w:p>
+      <w:pPr>
+        <w:spacing w:line="240" w:lineRule="auto"/>
+        <w:contextualSpacing/>
+      </w:pPr>
+    </w:p>
+    <w:p>
+      <w:pPr>
+        <w:spacing w:line="240" w:lineRule="auto"/>
+        <w:contextualSpacing/>
+      </w:pPr>
+      <w:r>
+        <w:t xml:space="preserve">First, we fixed the button layout to disclude “New Game” and include “File,” which leads to two new buttons, “Load” and “Save.” </w:t>
+      </w:r>
+      <w:r>
+        <w:t xml:space="preserve">Then, we added functionality to the “Load” and “Save” buttons. The Load button loads a previously saved game, which of course means that the save button saves the current game. </w:t>
+      </w:r>
+      <w:r>
+        <w:t>Loading a maze replaces the current maze.</w:t>
+      </w:r>
+    </w:p>
+    <w:p>
+      <w:pPr>
+        <w:spacing w:line="240" w:lineRule="auto"/>
+        <w:contextualSpacing/>
+      </w:pPr>
+    </w:p>
+    <w:p>
+      <w:pPr>
+        <w:spacing w:line="240" w:lineRule="auto"/>
+        <w:contextualSpacing/>
+      </w:pPr>
+      <w:r>
+        <w:t>Both the “Load” and “Save” buttons use a file selector window. This window allows the user to type in a file name. This by extension allows the user to name their saved files as well as search fo</w:t>
+      </w:r>
+      <w:r>
+        <w:t xml:space="preserve">r previously saved games. File names also allow for either full paths or relative paths as well as a current directory. </w:t>
+      </w:r>
+    </w:p>
+    <w:p>
+      <w:pPr>
+        <w:spacing w:line="240" w:lineRule="auto"/>
+        <w:contextualSpacing/>
+      </w:pPr>
+    </w:p>
+    <w:p>
+      <w:pPr>
+        <w:spacing w:line="240" w:lineRule="auto"/>
+        <w:contextualSpacing/>
+      </w:pPr>
+      <w:r>
+        <w:t>Then, we added certain logic constr</w:t>
+      </w:r>
+      <w:r>
+        <w:t>aints on these buttons. W</w:t>
+      </w:r>
+      <w:r>
+        <w:t>e included an error message for the case that a user attempts to open a file that cannot be found.</w:t>
+      </w:r>
+      <w:r>
+        <w:t xml:space="preserve"> A prompt is also included in the event that the currently loaded maze has been modified since the last change and the use selects the “Load” or “Quit” button. This prompt gives the user the opportunity to save their current game. </w:t>
+      </w:r>
+      <w:r>
+        <w:t>It follows that if the player loads a game on a fresh board, th</w:t>
+      </w:r>
+      <w:r>
+        <w:t xml:space="preserve">ey are not asked to save. Also, if the user tries to save a file as an already used name, an error message pops up. </w:t>
+      </w:r>
+    </w:p>
+    <w:p>
+      <w:pPr>
+        <w:spacing w:line="240" w:lineRule="auto"/>
+        <w:contextualSpacing/>
+      </w:pPr>
+    </w:p>
+    <w:p>
+      <w:pPr>
+        <w:spacing w:line="240" w:lineRule="auto"/>
+        <w:contextualSpacing/>
+      </w:pPr>
+      <w:r>
+        <w:t xml:space="preserve">Other functionality has not changed. The “Reset” button still resets the currently loaded game such that all of the tiles are back to where they were after the load and before any user moves and the “Quit” button still exits the game. </w:t>
+      </w:r>
+    </w:p>
+    <w:p>
+      <w:pPr>
+        <w:spacing w:line="240" w:lineRule="auto"/>
+        <w:contextualSpacing/>
+      </w:pPr>
+    </w:p>
+    <w:p>
+      <w:pPr>
+        <w:spacing w:line="240" w:lineRule="auto"/>
+        <w:contextualSpacing/>
+      </w:pPr>
+      <w:r>
+        <w:t xml:space="preserve">We also explored some options for cleaning our current code. We looked into copy constructors and smoother implementation for the “setLeftClicked()” function. Although there are still current issues with this implementation, it holds promise for Program 6. </w:t>
+      </w:r>
+    </w:p>
+    <w:p>
+      <w:pPr>
+        <w:spacing w:line="240" w:lineRule="auto"/>
+        <w:contextualSpacing/>
+      </w:pPr>
+    </w:p>
+    <w:p>
+      <w:pPr>
+        <w:spacing w:line="240" w:lineRule="auto"/>
+        <w:contextualSpacing/>
+      </w:pPr>
+    </w:p>
+    <w:p>
+      <w:pPr>
+        <w:spacing w:line="240" w:lineRule="auto"/>
+        <w:contextualSpacing/>
+      </w:pPr>
+    </w:p>
+    <w:p>
+      <w:pPr>
+        <w:spacing w:line="240" w:lineRule="auto"/>
+        <w:contextualSpacing/>
+      </w:pPr>
+      <w:bookmarkStart w:id="0" w:name="_GoBack"/>
+      <w:bookmarkEnd w:id="0"/>
     </w:p>
     <w:p>
       <w:pPr>
@@ -928,7 +892,10 @@
         <w:t>legal/illegal moves and win conditions. We will have to do ple</w:t>
       </w:r>
       <w:r>
-        <w:t>nty of testing on the game code.</w:t>
+        <w:t>nty of testing of</w:t>
+      </w:r>
+      <w:r>
+        <w:t xml:space="preserve"> the game code.</w:t>
       </w:r>
     </w:p>
     <w:p>
@@ -949,85 +916,37 @@
       <w:r>
         <w:t xml:space="preserve"> Most work is being done throughout the week separately, and then being combined throughout the week, utilizing Slack. We will continue to meet Friday’s to finish projects before they are due. </w:t>
       </w:r>
-    </w:p>
-    <w:p>
-      <w:pPr>
-        <w:spacing w:line="240" w:lineRule="auto"/>
-      </w:pPr>
-    </w:p>
-    <w:p>
-      <w:pPr>
-        <w:spacing w:line="240" w:lineRule="auto"/>
-        <w:rPr>
-          <w:b/>
+      <w:r>
+        <w:t xml:space="preserve">A special Monday meeting was called to adhere to the Monday due date. </w:t>
+      </w:r>
+    </w:p>
+    <w:p>
+      <w:pPr>
+        <w:spacing w:line="240" w:lineRule="auto"/>
+      </w:pPr>
+    </w:p>
+    <w:p>
+      <w:pPr>
+        <w:spacing w:line="240" w:lineRule="auto"/>
+      </w:pPr>
+      <w:r>
+        <w:rPr>
           <w:sz w:val="24"/>
         </w:rPr>
-      </w:pPr>
-      <w:r>
-        <w:rPr>
-          <w:b/>
+        <w:t xml:space="preserve">Looking at Program 6, we already know we are going to have large problems. Where we have accessed tiles utilizing their ID, we are going </w:t>
+      </w:r>
+      <w:r>
+        <w:rPr>
           <w:sz w:val="24"/>
         </w:rPr>
-        <w:t>Screen Resolution Explanation</w:t>
-      </w:r>
-    </w:p>
-    <w:p>
-      <w:pPr>
-        <w:spacing w:line="240" w:lineRule="auto"/>
-      </w:pPr>
-      <w:r>
-        <w:t xml:space="preserve">Rather than rebuild the code back up using a different screen dimension, we </w:t>
-      </w:r>
-      <w:r>
-        <w:t>wrote</w:t>
-      </w:r>
-      <w:r>
-        <w:t xml:space="preserve"> 3 lines of code that we include if we are working on machine</w:t>
-      </w:r>
-      <w:r>
-        <w:t>s that don’t have 1000 vertical pixels,</w:t>
-      </w:r>
-      <w:r>
-        <w:t xml:space="preserve"> </w:t>
-      </w:r>
-      <w:r>
-        <w:t>which we</w:t>
-      </w:r>
-      <w:r>
-        <w:t xml:space="preserve"> comment out on a higher resolution machine</w:t>
-      </w:r>
-      <w:r>
-        <w:t>s</w:t>
-      </w:r>
-      <w:r>
-        <w:t>. This code can be found in the centerTiles() me</w:t>
-      </w:r>
-      <w:r>
-        <w:t>thod under the //</w:t>
-      </w:r>
-      <w:r>
-        <w:t>Computer Screen comment.</w:t>
-      </w:r>
-      <w:bookmarkStart w:id="0" w:name="_GoBack"/>
-      <w:bookmarkEnd w:id="0"/>
-    </w:p>
-    <w:p>
-      <w:pPr>
-        <w:spacing w:line="240" w:lineRule="auto"/>
-      </w:pPr>
-    </w:p>
-    <w:p>
-      <w:pPr>
-        <w:spacing w:line="240" w:lineRule="auto"/>
-      </w:pPr>
-      <w:r>
-        <w:t>We found that this type of change could have been made at the beginning of the project and the game board would have fit any screen size. In future software development, we will take screen resolution into account and set our parameters using Java utilities that return screen dimensions rather than hardcoded integers.</w:t>
-      </w:r>
-    </w:p>
-    <w:p>
-      <w:pPr>
-        <w:spacing w:line="240" w:lineRule="auto"/>
-      </w:pPr>
+        <w:t>to instead to use their position</w:t>
+      </w:r>
+      <w:r>
+        <w:rPr>
+          <w:sz w:val="24"/>
+        </w:rPr>
+        <w:t xml:space="preserve">. This will require a lot of code cleaning and debugging to fix this issue. </w:t>
+      </w:r>
     </w:p>
     <w:p>
       <w:pPr>
@@ -1060,19 +979,106 @@
         <w:rPr>
           <w:b/>
           <w:noProof/>
-          <w:sz w:val="24"/>
         </w:rPr>
         <w:lastRenderedPageBreak/>
         <mc:AlternateContent>
           <mc:Choice Requires="wps">
             <w:drawing>
-              <wp:anchor distT="0" distB="0" distL="114300" distR="114300" simplePos="0" relativeHeight="251656704" behindDoc="0" locked="0" layoutInCell="1" allowOverlap="1" wp14:anchorId="227198B1" wp14:editId="18142874">
+              <wp:anchor distT="0" distB="0" distL="114300" distR="114300" simplePos="0" relativeHeight="251742208" behindDoc="0" locked="0" layoutInCell="1" allowOverlap="1" wp14:anchorId="7CBF7C71" wp14:editId="1E289598">
                 <wp:simplePos x="0" y="0"/>
                 <wp:positionH relativeFrom="column">
-                  <wp:posOffset>1812266</wp:posOffset>
+                  <wp:posOffset>2819400</wp:posOffset>
                 </wp:positionH>
                 <wp:positionV relativeFrom="paragraph">
-                  <wp:posOffset>9165</wp:posOffset>
+                  <wp:posOffset>171449</wp:posOffset>
+                </wp:positionV>
+                <wp:extent cx="783590" cy="228601"/>
+                <wp:effectExtent l="19050" t="76200" r="16510" b="19050"/>
+                <wp:wrapNone/>
+                <wp:docPr id="22" name="Elbow Connector 22"/>
+                <wp:cNvGraphicFramePr/>
+                <a:graphic xmlns:a="http://schemas.openxmlformats.org/drawingml/2006/main">
+                  <a:graphicData uri="http://schemas.microsoft.com/office/word/2010/wordprocessingShape">
+                    <wps:wsp>
+                      <wps:cNvCnPr/>
+                      <wps:spPr>
+                        <a:xfrm rot="10800000">
+                          <a:off x="0" y="0"/>
+                          <a:ext cx="783590" cy="228601"/>
+                        </a:xfrm>
+                        <a:prstGeom prst="bentConnector3">
+                          <a:avLst>
+                            <a:gd name="adj1" fmla="val 47764"/>
+                          </a:avLst>
+                        </a:prstGeom>
+                        <a:ln w="19050">
+                          <a:prstDash val="dash"/>
+                          <a:tailEnd type="triangle"/>
+                        </a:ln>
+                      </wps:spPr>
+                      <wps:style>
+                        <a:lnRef idx="1">
+                          <a:schemeClr val="dk1"/>
+                        </a:lnRef>
+                        <a:fillRef idx="0">
+                          <a:schemeClr val="dk1"/>
+                        </a:fillRef>
+                        <a:effectRef idx="0">
+                          <a:schemeClr val="dk1"/>
+                        </a:effectRef>
+                        <a:fontRef idx="minor">
+                          <a:schemeClr val="tx1"/>
+                        </a:fontRef>
+                      </wps:style>
+                      <wps:bodyPr/>
+                    </wps:wsp>
+                  </a:graphicData>
+                </a:graphic>
+                <wp14:sizeRelH relativeFrom="margin">
+                  <wp14:pctWidth>0</wp14:pctWidth>
+                </wp14:sizeRelH>
+                <wp14:sizeRelV relativeFrom="margin">
+                  <wp14:pctHeight>0</wp14:pctHeight>
+                </wp14:sizeRelV>
+              </wp:anchor>
+            </w:drawing>
+          </mc:Choice>
+          <mc:Fallback>
+            <w:pict>
+              <v:shapetype w14:anchorId="6950EBB7" id="_x0000_t34" coordsize="21600,21600" o:spt="34" o:oned="t" adj="10800" path="m,l@0,0@0,21600,21600,21600e" filled="f">
+                <v:stroke joinstyle="miter"/>
+                <v:formulas>
+                  <v:f eqn="val #0"/>
+                </v:formulas>
+                <v:path arrowok="t" fillok="f" o:connecttype="none"/>
+                <v:handles>
+                  <v:h position="#0,center"/>
+                </v:handles>
+                <o:lock v:ext="edit" shapetype="t"/>
+              </v:shapetype>
+              <v:shape id="Elbow Connector 22" o:spid="_x0000_s1026" type="#_x0000_t34" style="position:absolute;margin-left:222pt;margin-top:13.5pt;width:61.7pt;height:18pt;rotation:180;z-index:251742208;visibility:visible;mso-wrap-style:square;mso-width-percent:0;mso-height-percent:0;mso-wrap-distance-left:9pt;mso-wrap-distance-top:0;mso-wrap-distance-right:9pt;mso-wrap-distance-bottom:0;mso-position-horizontal:absolute;mso-position-horizontal-relative:text;mso-position-vertical:absolute;mso-position-vertical-relative:text;mso-width-percent:0;mso-height-percent:0;mso-width-relative:margin;mso-height-relative:margin" o:gfxdata="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" adj="10317" strokecolor="black [3040]" strokeweight="1.5pt">
+                <v:stroke dashstyle="dash" endarrow="block"/>
+              </v:shape>
+            </w:pict>
+          </mc:Fallback>
+        </mc:AlternateContent>
+      </w:r>
+      <w:r>
+        <w:rPr>
+          <w:b/>
+          <w:noProof/>
+          <w:sz w:val="24"/>
+        </w:rPr>
+        <mc:AlternateContent>
+          <mc:Choice Requires="wps">
+            <w:drawing>
+              <wp:anchor distT="0" distB="0" distL="114300" distR="114300" simplePos="0" relativeHeight="251664384" behindDoc="0" locked="0" layoutInCell="1" allowOverlap="1" wp14:anchorId="227198B1" wp14:editId="72E3A9A9">
+                <wp:simplePos x="0" y="0"/>
+                <wp:positionH relativeFrom="column">
+                  <wp:posOffset>925830</wp:posOffset>
+                </wp:positionH>
+                <wp:positionV relativeFrom="paragraph">
+                  <wp:posOffset>-635</wp:posOffset>
                 </wp:positionV>
                 <wp:extent cx="1884045" cy="476250"/>
                 <wp:effectExtent l="0" t="0" r="20955" b="19050"/>
@@ -1145,7 +1151,7 @@
           </mc:Choice>
           <mc:Fallback>
             <w:pict>
-              <v:rect w14:anchorId="227198B1" id="Rectangle 20" o:spid="_x0000_s1027" style="position:absolute;margin-left:142.7pt;margin-top:.7pt;width:148.35pt;height:37.5pt;z-index:251656704;visibility:visible;mso-wrap-style:square;mso-height-percent:0;mso-wrap-distance-left:9pt;mso-wrap-distance-top:0;mso-wrap-distance-right:9pt;mso-wrap-distance-bottom:0;mso-position-horizontal:absolute;mso-position-horizontal-relative:text;mso-position-vertical:absolute;mso-position-vertical-relative:text;mso-height-percent:0;mso-height-relative:margin;v-text-anchor:middle" o:gfxdata="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" fillcolor="white [3201]" strokecolor="black [3213]" strokeweight="2pt">
+              <v:rect w14:anchorId="227198B1" id="Rectangle 20" o:spid="_x0000_s1027" style="position:absolute;margin-left:72.9pt;margin-top:-.05pt;width:148.35pt;height:37.5pt;z-index:251664384;visibility:visible;mso-wrap-style:square;mso-height-percent:0;mso-wrap-distance-left:9pt;mso-wrap-distance-top:0;mso-wrap-distance-right:9pt;mso-wrap-distance-bottom:0;mso-position-horizontal:absolute;mso-position-horizontal-relative:text;mso-position-vertical:absolute;mso-position-vertical-relative:text;mso-height-percent:0;mso-height-relative:margin;v-text-anchor:middle" o:gfxdata="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" fillcolor="white [3201]" strokecolor="black [3213]" strokeweight="2pt">
                 <v:textbox>
                   <w:txbxContent>
                     <w:p>
@@ -1171,142 +1177,21 @@
       <w:r>
         <w:rPr>
           <w:b/>
-          <w:sz w:val="24"/>
-        </w:rPr>
-        <w:t>UML</w:t>
-      </w:r>
-    </w:p>
-    <w:p>
-      <w:pPr>
-        <w:spacing w:line="240" w:lineRule="auto"/>
-        <w:contextualSpacing/>
-        <w:rPr>
-          <w:b/>
-        </w:rPr>
-      </w:pPr>
-      <w:r>
-        <w:rPr>
-          <w:b/>
-          <w:noProof/>
-        </w:rPr>
-        <mc:AlternateContent>
-          <mc:Choice Requires="wps">
-            <w:drawing>
-              <wp:anchor distT="0" distB="0" distL="114300" distR="114300" simplePos="0" relativeHeight="251698176" behindDoc="0" locked="0" layoutInCell="1" allowOverlap="1" wp14:anchorId="7CBF7C71" wp14:editId="1CF1C111">
-                <wp:simplePos x="0" y="0"/>
-                <wp:positionH relativeFrom="column">
-                  <wp:posOffset>3692106</wp:posOffset>
-                </wp:positionH>
-                <wp:positionV relativeFrom="paragraph">
-                  <wp:posOffset>122482</wp:posOffset>
-                </wp:positionV>
-                <wp:extent cx="888520" cy="345057"/>
-                <wp:effectExtent l="38100" t="76200" r="26035" b="36195"/>
-                <wp:wrapNone/>
-                <wp:docPr id="22" name="Elbow Connector 22"/>
-                <wp:cNvGraphicFramePr/>
-                <a:graphic xmlns:a="http://schemas.openxmlformats.org/drawingml/2006/main">
-                  <a:graphicData uri="http://schemas.microsoft.com/office/word/2010/wordprocessingShape">
-                    <wps:wsp>
-                      <wps:cNvCnPr/>
-                      <wps:spPr>
-                        <a:xfrm rot="10800000">
-                          <a:off x="0" y="0"/>
-                          <a:ext cx="888520" cy="345057"/>
-                        </a:xfrm>
-                        <a:prstGeom prst="bentConnector3">
-                          <a:avLst>
-                            <a:gd name="adj1" fmla="val 74281"/>
-                          </a:avLst>
-                        </a:prstGeom>
-                        <a:ln w="19050">
-                          <a:prstDash val="dash"/>
-                          <a:tailEnd type="triangle"/>
-                        </a:ln>
-                      </wps:spPr>
-                      <wps:style>
-                        <a:lnRef idx="1">
-                          <a:schemeClr val="dk1"/>
-                        </a:lnRef>
-                        <a:fillRef idx="0">
-                          <a:schemeClr val="dk1"/>
-                        </a:fillRef>
-                        <a:effectRef idx="0">
-                          <a:schemeClr val="dk1"/>
-                        </a:effectRef>
-                        <a:fontRef idx="minor">
-                          <a:schemeClr val="tx1"/>
-                        </a:fontRef>
-                      </wps:style>
-                      <wps:bodyPr/>
-                    </wps:wsp>
-                  </a:graphicData>
-                </a:graphic>
-                <wp14:sizeRelH relativeFrom="margin">
-                  <wp14:pctWidth>0</wp14:pctWidth>
-                </wp14:sizeRelH>
-                <wp14:sizeRelV relativeFrom="margin">
-                  <wp14:pctHeight>0</wp14:pctHeight>
-                </wp14:sizeRelV>
-              </wp:anchor>
-            </w:drawing>
-          </mc:Choice>
-          <mc:Fallback>
-            <w:pict>
-              <v:shapetype w14:anchorId="42700450" id="_x0000_t34" coordsize="21600,21600" o:spt="34" o:oned="t" adj="10800" path="m,l@0,0@0,21600,21600,21600e" filled="f">
-                <v:stroke joinstyle="miter"/>
-                <v:formulas>
-                  <v:f eqn="val #0"/>
-                </v:formulas>
-                <v:path arrowok="t" fillok="f" o:connecttype="none"/>
-                <v:handles>
-                  <v:h position="#0,center"/>
-                </v:handles>
-                <o:lock v:ext="edit" shapetype="t"/>
-              </v:shapetype>
-              <v:shape id="Elbow Connector 22" o:spid="_x0000_s1026" type="#_x0000_t34" style="position:absolute;margin-left:290.7pt;margin-top:9.65pt;width:69.95pt;height:27.15pt;rotation:180;z-index:251698176;visibility:visible;mso-wrap-style:square;mso-width-percent:0;mso-height-percent:0;mso-wrap-distance-left:9pt;mso-wrap-distance-top:0;mso-wrap-distance-right:9pt;mso-wrap-distance-bottom:0;mso-position-horizontal:absolute;mso-position-horizontal-relative:text;mso-position-vertical:absolute;mso-position-vertical-relative:text;mso-width-percent:0;mso-height-percent:0;mso-width-relative:margin;mso-height-relative:margin" o:gfxdata="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" adj="16045" strokecolor="black [3040]" strokeweight="1.5pt">
-                <v:stroke dashstyle="dash" endarrow="block"/>
-              </v:shape>
-            </w:pict>
-          </mc:Fallback>
-        </mc:AlternateContent>
-      </w:r>
-    </w:p>
-    <w:p>
-      <w:pPr>
-        <w:spacing w:line="240" w:lineRule="auto"/>
-        <w:contextualSpacing/>
-        <w:rPr>
-          <w:b/>
-        </w:rPr>
-      </w:pPr>
-    </w:p>
-    <w:p>
-      <w:pPr>
-        <w:spacing w:line="240" w:lineRule="auto"/>
-        <w:contextualSpacing/>
-        <w:rPr>
-          <w:b/>
-        </w:rPr>
-      </w:pPr>
-      <w:r>
-        <w:rPr>
-          <w:b/>
           <w:noProof/>
         </w:rPr>
         <mc:AlternateContent>
           <mc:Choice Requires="wpg">
             <w:drawing>
-              <wp:anchor distT="0" distB="0" distL="114300" distR="114300" simplePos="0" relativeHeight="251639808" behindDoc="0" locked="0" layoutInCell="1" allowOverlap="1" wp14:anchorId="61F5001C" wp14:editId="58101DC1">
+              <wp:anchor distT="0" distB="0" distL="114300" distR="114300" simplePos="0" relativeHeight="251589632" behindDoc="0" locked="0" layoutInCell="1" allowOverlap="1" wp14:anchorId="61F5001C" wp14:editId="7590F45B">
                 <wp:simplePos x="0" y="0"/>
                 <wp:positionH relativeFrom="column">
-                  <wp:posOffset>3605842</wp:posOffset>
+                  <wp:posOffset>3600450</wp:posOffset>
                 </wp:positionH>
                 <wp:positionV relativeFrom="paragraph">
-                  <wp:posOffset>126545</wp:posOffset>
+                  <wp:posOffset>0</wp:posOffset>
                 </wp:positionV>
-                <wp:extent cx="2303813" cy="4972684"/>
-                <wp:effectExtent l="0" t="0" r="20320" b="19050"/>
+                <wp:extent cx="2314575" cy="6677026"/>
+                <wp:effectExtent l="0" t="0" r="28575" b="28575"/>
                 <wp:wrapNone/>
                 <wp:docPr id="5" name="Group 5"/>
                 <wp:cNvGraphicFramePr/>
@@ -1317,9 +1202,9 @@
                       <wpg:grpSpPr>
                         <a:xfrm>
                           <a:off x="0" y="0"/>
-                          <a:ext cx="2303813" cy="4972684"/>
+                          <a:ext cx="2314575" cy="6677026"/>
                           <a:chOff x="0" y="0"/>
-                          <a:chExt cx="2564913" cy="2092262"/>
+                          <a:chExt cx="2564913" cy="2051920"/>
                         </a:xfrm>
                       </wpg:grpSpPr>
                       <wps:wsp>
@@ -1328,7 +1213,7 @@
                         <wps:spPr>
                           <a:xfrm>
                             <a:off x="0" y="0"/>
-                            <a:ext cx="2564913" cy="112517"/>
+                            <a:ext cx="2564913" cy="90741"/>
                           </a:xfrm>
                           <a:prstGeom prst="rect">
                             <a:avLst/>
@@ -1377,8 +1262,8 @@
                         <wps:cNvSpPr/>
                         <wps:spPr>
                           <a:xfrm>
-                            <a:off x="0" y="468215"/>
-                            <a:ext cx="2564913" cy="1624047"/>
+                            <a:off x="0" y="722958"/>
+                            <a:ext cx="2564913" cy="1328962"/>
                           </a:xfrm>
                           <a:prstGeom prst="rect">
                             <a:avLst/>
@@ -1410,181 +1295,186 @@
                                 <w:spacing w:line="240" w:lineRule="auto"/>
                               </w:pPr>
                               <w:r>
+                                <w:t>+ &lt;&lt; constructor&gt;&gt;GameWindow</w:t>
+                              </w:r>
+                            </w:p>
+                            <w:p>
+                              <w:pPr>
+                                <w:spacing w:line="240" w:lineRule="auto"/>
+                              </w:pPr>
+                              <w:r>
+                                <w:t>+ actionPerformed (actionevent)</w:t>
+                              </w:r>
+                            </w:p>
+                            <w:p>
+                              <w:pPr>
+                                <w:spacing w:line="240" w:lineRule="auto"/>
+                              </w:pPr>
+                              <w:r>
+                                <w:t>+ file()</w:t>
+                              </w:r>
+                            </w:p>
+                            <w:p>
+                              <w:pPr>
+                                <w:spacing w:line="240" w:lineRule="auto"/>
+                              </w:pPr>
+                              <w:r>
+                                <w:t>+ loadGame()</w:t>
+                              </w:r>
+                            </w:p>
+                            <w:p>
+                              <w:pPr>
+                                <w:spacing w:line="240" w:lineRule="auto"/>
+                              </w:pPr>
+                              <w:r>
+                                <w:t>+ saveGame()</w:t>
+                              </w:r>
+                            </w:p>
+                            <w:p>
+                              <w:pPr>
+                                <w:spacing w:line="240" w:lineRule="auto"/>
+                              </w:pPr>
+                              <w:r>
+                                <w:t>+ reset()</w:t>
+                              </w:r>
+                            </w:p>
+                            <w:p>
+                              <w:pPr>
+                                <w:spacing w:line="240" w:lineRule="auto"/>
+                              </w:pPr>
+                              <w:r>
+                                <w:t>-  newWindow()</w:t>
+                              </w:r>
+                            </w:p>
+                            <w:p>
+                              <w:pPr>
+                                <w:spacing w:line="240" w:lineRule="auto"/>
+                              </w:pPr>
+                              <w:r>
+                                <w:t>+ setup(</w:t>
+                              </w:r>
+                              <w:r>
+                                <w:t xml:space="preserve">File, Boolean, </w:t>
+                              </w:r>
+                              <w:r>
+                                <w:t>Boolean)</w:t>
+                              </w:r>
+                            </w:p>
+                            <w:p>
+                              <w:pPr>
+                                <w:spacing w:line="240" w:lineRule="auto"/>
+                              </w:pPr>
+                              <w:r>
+                                <w:t xml:space="preserve">+ emptyRow(GridBagConstraints, </w:t>
+                              </w:r>
+                            </w:p>
+                            <w:p>
+                              <w:pPr>
+                                <w:spacing w:line="240" w:lineRule="auto"/>
+                              </w:pPr>
+                              <w:r>
+                                <w:t xml:space="preserve">                         int, int, Tile[])</w:t>
+                              </w:r>
+                            </w:p>
+                            <w:p>
+                              <w:pPr>
+                                <w:spacing w:line="240" w:lineRule="auto"/>
+                              </w:pPr>
+                              <w:r>
+                                <w:t xml:space="preserve">+ sidePanels(GridBagConstraints, </w:t>
+                              </w:r>
+                            </w:p>
+                            <w:p>
+                              <w:pPr>
+                                <w:spacing w:line="240" w:lineRule="auto"/>
+                              </w:pPr>
+                              <w:r>
+                                <w:t xml:space="preserve">                         int, int, Tile[])</w:t>
+                              </w:r>
+                            </w:p>
+                            <w:p>
+                              <w:pPr>
+                                <w:spacing w:line="240" w:lineRule="auto"/>
+                              </w:pPr>
+                              <w:r>
+                                <w:t>+ centerTiles(GridBagConstraints,</w:t>
+                              </w:r>
+                            </w:p>
+                            <w:p>
+                              <w:pPr>
+                                <w:spacing w:line="240" w:lineRule="auto"/>
+                              </w:pPr>
+                              <w:r>
+                                <w:t xml:space="preserve">                         </w:t>
+                              </w:r>
+                              <w:r>
+                                <w:t xml:space="preserve">int, int) </w:t>
+                              </w:r>
+                            </w:p>
+                            <w:p>
+                              <w:pPr>
+                                <w:spacing w:line="240" w:lineRule="auto"/>
+                              </w:pPr>
+                              <w:r>
+                                <w:t>+ addButtons(GridBagConstraints)</w:t>
+                              </w:r>
+                            </w:p>
+                            <w:p>
+                              <w:pPr>
+                                <w:spacing w:line="240" w:lineRule="auto"/>
+                              </w:pPr>
+                              <w:r>
+                                <w:t xml:space="preserve">+ shuffleArray(Tile[]) </w:t>
+                              </w:r>
+                            </w:p>
+                            <w:p>
+                              <w:pPr>
+                                <w:spacing w:line="240" w:lineRule="auto"/>
+                              </w:pPr>
+                              <w:r>
+                                <w:t>+ setLeftClicked(Tile)</w:t>
+                              </w:r>
+                            </w:p>
+                            <w:p>
+                              <w:pPr>
+                                <w:spacing w:line="240" w:lineRule="auto"/>
+                              </w:pPr>
+                              <w:r>
+                                <w:t>+ setRightClicked(Tile)</w:t>
+                              </w:r>
+                            </w:p>
+                            <w:p>
+                              <w:pPr>
+                                <w:spacing w:line="240" w:lineRule="auto"/>
+                              </w:pPr>
+                              <w:r>
+                                <w:t>+ writeFile(String, byte[])</w:t>
+                              </w:r>
+                            </w:p>
+                            <w:p>
+                              <w:pPr>
+                                <w:spacing w:line="240" w:lineRule="auto"/>
+                              </w:pPr>
+                              <w:r>
                                 <w:t xml:space="preserve">+ </w:t>
                               </w:r>
                               <w:r>
-                                <w:t xml:space="preserve">&lt;&lt; </w:t>
-                              </w:r>
-                              <w:r>
-                                <w:t>constructor</w:t>
-                              </w:r>
-                              <w:r>
-                                <w:t>&gt;&gt;</w:t>
-                              </w:r>
-                              <w:r>
-                                <w:t>GameWindow</w:t>
-                              </w:r>
-                            </w:p>
-                            <w:p>
-                              <w:pPr>
-                                <w:spacing w:line="240" w:lineRule="auto"/>
-                              </w:pPr>
-                            </w:p>
-                            <w:p>
-                              <w:pPr>
-                                <w:spacing w:line="240" w:lineRule="auto"/>
-                              </w:pPr>
-                              <w:r>
-                                <w:t>+ actionPerformed (actionevent)</w:t>
-                              </w:r>
-                            </w:p>
-                            <w:p>
-                              <w:pPr>
-                                <w:spacing w:line="240" w:lineRule="auto"/>
-                              </w:pPr>
-                              <w:r>
-                                <w:t>+</w:t>
-                              </w:r>
-                              <w:r>
-                                <w:t xml:space="preserve"> newGame()</w:t>
-                              </w:r>
-                            </w:p>
-                            <w:p>
-                              <w:pPr>
-                                <w:spacing w:line="240" w:lineRule="auto"/>
-                              </w:pPr>
-                              <w:r>
-                                <w:t>+ reset()</w:t>
-                              </w:r>
-                            </w:p>
-                            <w:p>
-                              <w:pPr>
-                                <w:spacing w:line="240" w:lineRule="auto"/>
-                              </w:pPr>
-                            </w:p>
-                            <w:p>
-                              <w:pPr>
-                                <w:spacing w:line="240" w:lineRule="auto"/>
-                              </w:pPr>
-                              <w:r>
-                                <w:t>+</w:t>
-                              </w:r>
-                              <w:r>
-                                <w:t xml:space="preserve"> setup(</w:t>
-                              </w:r>
-                              <w:r>
-                                <w:t>Boolean</w:t>
-                              </w:r>
-                              <w:r>
-                                <w:t>)</w:t>
-                              </w:r>
-                            </w:p>
-                            <w:p>
-                              <w:pPr>
-                                <w:spacing w:line="240" w:lineRule="auto"/>
-                              </w:pPr>
-                              <w:r>
-                                <w:t xml:space="preserve">+ emptyRow(GridBagConstraints, </w:t>
-                              </w:r>
-                            </w:p>
-                            <w:p>
-                              <w:pPr>
-                                <w:spacing w:line="240" w:lineRule="auto"/>
-                              </w:pPr>
-                              <w:r>
-                                <w:t xml:space="preserve">                         int, int, Tile[])</w:t>
-                              </w:r>
-                            </w:p>
-                            <w:p>
-                              <w:pPr>
-                                <w:spacing w:line="240" w:lineRule="auto"/>
-                              </w:pPr>
-                              <w:r>
-                                <w:t xml:space="preserve">+ sidePanels(GridBagConstraints, </w:t>
-                              </w:r>
-                            </w:p>
-                            <w:p>
-                              <w:pPr>
-                                <w:spacing w:line="240" w:lineRule="auto"/>
-                              </w:pPr>
-                              <w:r>
-                                <w:t xml:space="preserve">                         int, int, Tile[])</w:t>
-                              </w:r>
-                            </w:p>
-                            <w:p>
-                              <w:pPr>
-                                <w:spacing w:line="240" w:lineRule="auto"/>
-                              </w:pPr>
-                              <w:r>
-                                <w:t>+ centerTiles(GridBagConstraints,</w:t>
-                              </w:r>
-                            </w:p>
-                            <w:p>
-                              <w:pPr>
-                                <w:spacing w:line="240" w:lineRule="auto"/>
-                              </w:pPr>
-                              <w:r>
-                                <w:t xml:space="preserve">                         int, int) </w:t>
-                              </w:r>
-                            </w:p>
-                            <w:p>
-                              <w:pPr>
-                                <w:spacing w:line="240" w:lineRule="auto"/>
-                              </w:pPr>
-                            </w:p>
-                            <w:p>
-                              <w:pPr>
-                                <w:spacing w:line="240" w:lineRule="auto"/>
-                              </w:pPr>
-                              <w:r>
-                                <w:t>+ addButtons(GridBagConstraints)</w:t>
-                              </w:r>
-                            </w:p>
-                            <w:p>
-                              <w:pPr>
-                                <w:spacing w:line="240" w:lineRule="auto"/>
-                              </w:pPr>
-                              <w:r>
-                                <w:t xml:space="preserve">+ shuffleArray(Tile[]) </w:t>
-                              </w:r>
-                            </w:p>
-                            <w:p>
-                              <w:pPr>
-                                <w:spacing w:line="240" w:lineRule="auto"/>
-                              </w:pPr>
-                              <w:r>
-                                <w:t>+ setLeftClicked(Tile)</w:t>
-                              </w:r>
-                            </w:p>
-                            <w:p>
-                              <w:pPr>
-                                <w:spacing w:line="240" w:lineRule="auto"/>
-                              </w:pPr>
-                              <w:r>
-                                <w:t xml:space="preserve">+ </w:t>
-                              </w:r>
-                              <w:r>
-                                <w:t>set</w:t>
-                              </w:r>
-                              <w:r>
-                                <w:t>Right</w:t>
-                              </w:r>
-                              <w:r>
-                                <w:t>Clicked(Tile)</w:t>
-                              </w:r>
-                            </w:p>
-                            <w:p>
-                              <w:pPr>
-                                <w:spacing w:line="240" w:lineRule="auto"/>
-                              </w:pPr>
-                              <w:r>
-                                <w:t>+ readInt(FileInputStream)</w:t>
-                              </w:r>
-                            </w:p>
-                            <w:p>
-                              <w:pPr>
-                                <w:spacing w:line="240" w:lineRule="auto"/>
-                              </w:pPr>
+                                <w:t>toFullByteArray</w:t>
+                              </w:r>
+                              <w:r>
+                                <w:t>(byte[],</w:t>
+                              </w:r>
+                            </w:p>
+                            <w:p>
+                              <w:pPr>
+                                <w:spacing w:line="240" w:lineRule="auto"/>
+                              </w:pPr>
+                              <w:r>
+                                <w:t xml:space="preserve">                          </w:t>
+                              </w:r>
+                              <w:r>
+                                <w:t>byte[], int)</w:t>
+                              </w:r>
                             </w:p>
                             <w:p>
                               <w:pPr>
@@ -1600,6 +1490,14 @@
                               </w:pPr>
                               <w:r>
                                 <w:t>+ convertToFloat(byte[])</w:t>
+                              </w:r>
+                            </w:p>
+                            <w:p>
+                              <w:pPr>
+                                <w:spacing w:line="240" w:lineRule="auto"/>
+                              </w:pPr>
+                              <w:r>
+                                <w:t>+ hexStringToByteArray(String)</w:t>
                               </w:r>
                             </w:p>
                           </w:txbxContent>
@@ -1616,8 +1514,8 @@
                         <wps:cNvSpPr/>
                         <wps:spPr>
                           <a:xfrm>
-                            <a:off x="0" y="112476"/>
-                            <a:ext cx="2564913" cy="355739"/>
+                            <a:off x="0" y="90730"/>
+                            <a:ext cx="2564913" cy="632271"/>
                           </a:xfrm>
                           <a:prstGeom prst="rect">
                             <a:avLst/>
@@ -1649,7 +1547,21 @@
                                 <w:spacing w:line="240" w:lineRule="auto"/>
                               </w:pPr>
                               <w:r>
-                                <w:t>+ newButton: JButton</w:t>
+                                <w:t>-  hexString : String</w:t>
+                              </w:r>
+                            </w:p>
+                            <w:p>
+                              <w:pPr>
+                                <w:spacing w:line="240" w:lineRule="auto"/>
+                              </w:pPr>
+                              <w:r>
+                                <w:t>+</w:t>
+                              </w:r>
+                              <w:r>
+                                <w:t xml:space="preserve"> file</w:t>
+                              </w:r>
+                              <w:r>
+                                <w:t>Button: JButton</w:t>
                               </w:r>
                             </w:p>
                             <w:p>
@@ -1673,7 +1585,64 @@
                                 <w:spacing w:line="240" w:lineRule="auto"/>
                               </w:pPr>
                               <w:r>
-                                <w:t>+ lastClicked: Tile</w:t>
+                                <w:t>+ saveButton: JButton</w:t>
+                              </w:r>
+                            </w:p>
+                            <w:p>
+                              <w:pPr>
+                                <w:spacing w:line="240" w:lineRule="auto"/>
+                              </w:pPr>
+                              <w:r>
+                                <w:t>+ loadButton: JButton</w:t>
+                              </w:r>
+                            </w:p>
+                            <w:p>
+                              <w:pPr>
+                                <w:spacing w:line="240" w:lineRule="auto"/>
+                              </w:pPr>
+                              <w:r>
+                                <w:t>-</w:t>
+                              </w:r>
+                              <w:r>
+                                <w:t xml:space="preserve"> </w:t>
+                              </w:r>
+                              <w:r>
+                                <w:t xml:space="preserve"> </w:t>
+                              </w:r>
+                              <w:r>
+                                <w:t>lastClicked: Tile</w:t>
+                              </w:r>
+                            </w:p>
+                            <w:p>
+                              <w:pPr>
+                                <w:spacing w:line="240" w:lineRule="auto"/>
+                              </w:pPr>
+                              <w:r>
+                                <w:t>-  tiles: Tile[]</w:t>
+                              </w:r>
+                            </w:p>
+                            <w:p>
+                              <w:pPr>
+                                <w:spacing w:line="240" w:lineRule="auto"/>
+                              </w:pPr>
+                              <w:r>
+                                <w:t>-  grid: Tile[]</w:t>
+                              </w:r>
+                            </w:p>
+                            <w:p>
+                              <w:pPr>
+                                <w:spacing w:line="240" w:lineRule="auto"/>
+                              </w:pPr>
+                              <w:r>
+                                <w:t>- played: Boolean</w:t>
+                              </w:r>
+                            </w:p>
+                            <w:p>
+                              <w:pPr>
+                                <w:spacing w:line="240" w:lineRule="auto"/>
+                              </w:pPr>
+                              <w:r>
+                                <w:t>- basic : GridBagConstraints</w:t>
                               </w:r>
                             </w:p>
                           </w:txbxContent>
@@ -1699,8 +1668,8 @@
           </mc:Choice>
           <mc:Fallback>
             <w:pict>
-              <v:group w14:anchorId="61F5001C" id="Group 5" o:spid="_x0000_s1028" style="position:absolute;margin-left:283.9pt;margin-top:9.95pt;width:181.4pt;height:391.55pt;z-index:251639808;mso-width-relative:margin;mso-height-relative:margin" coordsize="25649,20922" o:gfxdata="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">
-                <v:rect id="Rectangle 6" o:spid="_x0000_s1029" style="position:absolute;width:25649;height:1125;visibility:visible;mso-wrap-style:square;v-text-anchor:middle" o:gfxdata="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" fillcolor="white [3201]" strokecolor="black [3213]" strokeweight="2pt">
+              <v:group w14:anchorId="61F5001C" id="Group 5" o:spid="_x0000_s1028" style="position:absolute;margin-left:283.5pt;margin-top:0;width:182.25pt;height:525.75pt;z-index:251589632;mso-width-relative:margin;mso-height-relative:margin" coordsize="25649,20519" o:gfxdata="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">
+                <v:rect id="Rectangle 6" o:spid="_x0000_s1029" style="position:absolute;width:25649;height:907;visibility:visible;mso-wrap-style:square;v-text-anchor:middle" o:gfxdata="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" fillcolor="white [3201]" strokecolor="black [3213]" strokeweight="2pt">
                   <v:textbox>
                     <w:txbxContent>
                       <w:p>
@@ -1714,7 +1683,7 @@
                     </w:txbxContent>
                   </v:textbox>
                 </v:rect>
-                <v:rect id="Rectangle 7" o:spid="_x0000_s1030" style="position:absolute;top:4682;width:25649;height:16240;visibility:visible;mso-wrap-style:square;v-text-anchor:middle" o:gfxdata="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" fillcolor="white [3201]" strokecolor="black [3213]" strokeweight="2pt">
+                <v:rect id="Rectangle 7" o:spid="_x0000_s1030" style="position:absolute;top:7229;width:25649;height:13290;visibility:visible;mso-wrap-style:square;v-text-anchor:middle" o:gfxdata="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" fillcolor="white [3201]" strokecolor="black [3213]" strokeweight="2pt">
                   <v:textbox>
                     <w:txbxContent>
                       <w:p>
@@ -1722,181 +1691,186 @@
                           <w:spacing w:line="240" w:lineRule="auto"/>
                         </w:pPr>
                         <w:r>
+                          <w:t>+ &lt;&lt; constructor&gt;&gt;GameWindow</w:t>
+                        </w:r>
+                      </w:p>
+                      <w:p>
+                        <w:pPr>
+                          <w:spacing w:line="240" w:lineRule="auto"/>
+                        </w:pPr>
+                        <w:r>
+                          <w:t>+ actionPerformed (actionevent)</w:t>
+                        </w:r>
+                      </w:p>
+                      <w:p>
+                        <w:pPr>
+                          <w:spacing w:line="240" w:lineRule="auto"/>
+                        </w:pPr>
+                        <w:r>
+                          <w:t>+ file()</w:t>
+                        </w:r>
+                      </w:p>
+                      <w:p>
+                        <w:pPr>
+                          <w:spacing w:line="240" w:lineRule="auto"/>
+                        </w:pPr>
+                        <w:r>
+                          <w:t>+ loadGame()</w:t>
+                        </w:r>
+                      </w:p>
+                      <w:p>
+                        <w:pPr>
+                          <w:spacing w:line="240" w:lineRule="auto"/>
+                        </w:pPr>
+                        <w:r>
+                          <w:t>+ saveGame()</w:t>
+                        </w:r>
+                      </w:p>
+                      <w:p>
+                        <w:pPr>
+                          <w:spacing w:line="240" w:lineRule="auto"/>
+                        </w:pPr>
+                        <w:r>
+                          <w:t>+ reset()</w:t>
+                        </w:r>
+                      </w:p>
+                      <w:p>
+                        <w:pPr>
+                          <w:spacing w:line="240" w:lineRule="auto"/>
+                        </w:pPr>
+                        <w:r>
+                          <w:t>-  newWindow()</w:t>
+                        </w:r>
+                      </w:p>
+                      <w:p>
+                        <w:pPr>
+                          <w:spacing w:line="240" w:lineRule="auto"/>
+                        </w:pPr>
+                        <w:r>
+                          <w:t>+ setup(</w:t>
+                        </w:r>
+                        <w:r>
+                          <w:t xml:space="preserve">File, Boolean, </w:t>
+                        </w:r>
+                        <w:r>
+                          <w:t>Boolean)</w:t>
+                        </w:r>
+                      </w:p>
+                      <w:p>
+                        <w:pPr>
+                          <w:spacing w:line="240" w:lineRule="auto"/>
+                        </w:pPr>
+                        <w:r>
+                          <w:t xml:space="preserve">+ emptyRow(GridBagConstraints, </w:t>
+                        </w:r>
+                      </w:p>
+                      <w:p>
+                        <w:pPr>
+                          <w:spacing w:line="240" w:lineRule="auto"/>
+                        </w:pPr>
+                        <w:r>
+                          <w:t xml:space="preserve">                         int, int, Tile[])</w:t>
+                        </w:r>
+                      </w:p>
+                      <w:p>
+                        <w:pPr>
+                          <w:spacing w:line="240" w:lineRule="auto"/>
+                        </w:pPr>
+                        <w:r>
+                          <w:t xml:space="preserve">+ sidePanels(GridBagConstraints, </w:t>
+                        </w:r>
+                      </w:p>
+                      <w:p>
+                        <w:pPr>
+                          <w:spacing w:line="240" w:lineRule="auto"/>
+                        </w:pPr>
+                        <w:r>
+                          <w:t xml:space="preserve">                         int, int, Tile[])</w:t>
+                        </w:r>
+                      </w:p>
+                      <w:p>
+                        <w:pPr>
+                          <w:spacing w:line="240" w:lineRule="auto"/>
+                        </w:pPr>
+                        <w:r>
+                          <w:t>+ centerTiles(GridBagConstraints,</w:t>
+                        </w:r>
+                      </w:p>
+                      <w:p>
+                        <w:pPr>
+                          <w:spacing w:line="240" w:lineRule="auto"/>
+                        </w:pPr>
+                        <w:r>
+                          <w:t xml:space="preserve">                         </w:t>
+                        </w:r>
+                        <w:r>
+                          <w:t xml:space="preserve">int, int) </w:t>
+                        </w:r>
+                      </w:p>
+                      <w:p>
+                        <w:pPr>
+                          <w:spacing w:line="240" w:lineRule="auto"/>
+                        </w:pPr>
+                        <w:r>
+                          <w:t>+ addButtons(GridBagConstraints)</w:t>
+                        </w:r>
+                      </w:p>
+                      <w:p>
+                        <w:pPr>
+                          <w:spacing w:line="240" w:lineRule="auto"/>
+                        </w:pPr>
+                        <w:r>
+                          <w:t xml:space="preserve">+ shuffleArray(Tile[]) </w:t>
+                        </w:r>
+                      </w:p>
+                      <w:p>
+                        <w:pPr>
+                          <w:spacing w:line="240" w:lineRule="auto"/>
+                        </w:pPr>
+                        <w:r>
+                          <w:t>+ setLeftClicked(Tile)</w:t>
+                        </w:r>
+                      </w:p>
+                      <w:p>
+                        <w:pPr>
+                          <w:spacing w:line="240" w:lineRule="auto"/>
+                        </w:pPr>
+                        <w:r>
+                          <w:t>+ setRightClicked(Tile)</w:t>
+                        </w:r>
+                      </w:p>
+                      <w:p>
+                        <w:pPr>
+                          <w:spacing w:line="240" w:lineRule="auto"/>
+                        </w:pPr>
+                        <w:r>
+                          <w:t>+ writeFile(String, byte[])</w:t>
+                        </w:r>
+                      </w:p>
+                      <w:p>
+                        <w:pPr>
+                          <w:spacing w:line="240" w:lineRule="auto"/>
+                        </w:pPr>
+                        <w:r>
                           <w:t xml:space="preserve">+ </w:t>
                         </w:r>
                         <w:r>
-                          <w:t xml:space="preserve">&lt;&lt; </w:t>
-                        </w:r>
-                        <w:r>
-                          <w:t>constructor</w:t>
-                        </w:r>
-                        <w:r>
-                          <w:t>&gt;&gt;</w:t>
-                        </w:r>
-                        <w:r>
-                          <w:t>GameWindow</w:t>
-                        </w:r>
-                      </w:p>
-                      <w:p>
-                        <w:pPr>
-                          <w:spacing w:line="240" w:lineRule="auto"/>
-                        </w:pPr>
-                      </w:p>
-                      <w:p>
-                        <w:pPr>
-                          <w:spacing w:line="240" w:lineRule="auto"/>
-                        </w:pPr>
-                        <w:r>
-                          <w:t>+ actionPerformed (actionevent)</w:t>
-                        </w:r>
-                      </w:p>
-                      <w:p>
-                        <w:pPr>
-                          <w:spacing w:line="240" w:lineRule="auto"/>
-                        </w:pPr>
-                        <w:r>
-                          <w:t>+</w:t>
-                        </w:r>
-                        <w:r>
-                          <w:t xml:space="preserve"> newGame()</w:t>
-                        </w:r>
-                      </w:p>
-                      <w:p>
-                        <w:pPr>
-                          <w:spacing w:line="240" w:lineRule="auto"/>
-                        </w:pPr>
-                        <w:r>
-                          <w:t>+ reset()</w:t>
-                        </w:r>
-                      </w:p>
-                      <w:p>
-                        <w:pPr>
-                          <w:spacing w:line="240" w:lineRule="auto"/>
-                        </w:pPr>
-                      </w:p>
-                      <w:p>
-                        <w:pPr>
-                          <w:spacing w:line="240" w:lineRule="auto"/>
-                        </w:pPr>
-                        <w:r>
-                          <w:t>+</w:t>
-                        </w:r>
-                        <w:r>
-                          <w:t xml:space="preserve"> setup(</w:t>
-                        </w:r>
-                        <w:r>
-                          <w:t>Boolean</w:t>
-                        </w:r>
-                        <w:r>
-                          <w:t>)</w:t>
-                        </w:r>
-                      </w:p>
-                      <w:p>
-                        <w:pPr>
-                          <w:spacing w:line="240" w:lineRule="auto"/>
-                        </w:pPr>
-                        <w:r>
-                          <w:t xml:space="preserve">+ emptyRow(GridBagConstraints, </w:t>
-                        </w:r>
-                      </w:p>
-                      <w:p>
-                        <w:pPr>
-                          <w:spacing w:line="240" w:lineRule="auto"/>
-                        </w:pPr>
-                        <w:r>
-                          <w:t xml:space="preserve">                         int, int, Tile[])</w:t>
-                        </w:r>
-                      </w:p>
-                      <w:p>
-                        <w:pPr>
-                          <w:spacing w:line="240" w:lineRule="auto"/>
-                        </w:pPr>
-                        <w:r>
-                          <w:t xml:space="preserve">+ sidePanels(GridBagConstraints, </w:t>
-                        </w:r>
-                      </w:p>
-                      <w:p>
-                        <w:pPr>
-                          <w:spacing w:line="240" w:lineRule="auto"/>
-                        </w:pPr>
-                        <w:r>
-                          <w:t xml:space="preserve">                         int, int, Tile[])</w:t>
-                        </w:r>
-                      </w:p>
-                      <w:p>
-                        <w:pPr>
-                          <w:spacing w:line="240" w:lineRule="auto"/>
-                        </w:pPr>
-                        <w:r>
-                          <w:t>+ centerTiles(GridBagConstraints,</w:t>
-                        </w:r>
-                      </w:p>
-                      <w:p>
-                        <w:pPr>
-                          <w:spacing w:line="240" w:lineRule="auto"/>
-                        </w:pPr>
-                        <w:r>
-                          <w:t xml:space="preserve">                         int, int) </w:t>
-                        </w:r>
-                      </w:p>
-                      <w:p>
-                        <w:pPr>
-                          <w:spacing w:line="240" w:lineRule="auto"/>
-                        </w:pPr>
-                      </w:p>
-                      <w:p>
-                        <w:pPr>
-                          <w:spacing w:line="240" w:lineRule="auto"/>
-                        </w:pPr>
-                        <w:r>
-                          <w:t>+ addButtons(GridBagConstraints)</w:t>
-                        </w:r>
-                      </w:p>
-                      <w:p>
-                        <w:pPr>
-                          <w:spacing w:line="240" w:lineRule="auto"/>
-                        </w:pPr>
-                        <w:r>
-                          <w:t xml:space="preserve">+ shuffleArray(Tile[]) </w:t>
-                        </w:r>
-                      </w:p>
-                      <w:p>
-                        <w:pPr>
-                          <w:spacing w:line="240" w:lineRule="auto"/>
-                        </w:pPr>
-                        <w:r>
-                          <w:t>+ setLeftClicked(Tile)</w:t>
-                        </w:r>
-                      </w:p>
-                      <w:p>
-                        <w:pPr>
-                          <w:spacing w:line="240" w:lineRule="auto"/>
-                        </w:pPr>
-                        <w:r>
-                          <w:t xml:space="preserve">+ </w:t>
-                        </w:r>
-                        <w:r>
-                          <w:t>set</w:t>
-                        </w:r>
-                        <w:r>
-                          <w:t>Right</w:t>
-                        </w:r>
-                        <w:r>
-                          <w:t>Clicked(Tile)</w:t>
-                        </w:r>
-                      </w:p>
-                      <w:p>
-                        <w:pPr>
-                          <w:spacing w:line="240" w:lineRule="auto"/>
-                        </w:pPr>
-                        <w:r>
-                          <w:t>+ readInt(FileInputStream)</w:t>
-                        </w:r>
-                      </w:p>
-                      <w:p>
-                        <w:pPr>
-                          <w:spacing w:line="240" w:lineRule="auto"/>
-                        </w:pPr>
+                          <w:t>toFullByteArray</w:t>
+                        </w:r>
+                        <w:r>
+                          <w:t>(byte[],</w:t>
+                        </w:r>
+                      </w:p>
+                      <w:p>
+                        <w:pPr>
+                          <w:spacing w:line="240" w:lineRule="auto"/>
+                        </w:pPr>
+                        <w:r>
+                          <w:t xml:space="preserve">                          </w:t>
+                        </w:r>
+                        <w:r>
+                          <w:t>byte[], int)</w:t>
+                        </w:r>
                       </w:p>
                       <w:p>
                         <w:pPr>
@@ -1912,12 +1886,20 @@
                         </w:pPr>
                         <w:r>
                           <w:t>+ convertToFloat(byte[])</w:t>
+                        </w:r>
+                      </w:p>
+                      <w:p>
+                        <w:pPr>
+                          <w:spacing w:line="240" w:lineRule="auto"/>
+                        </w:pPr>
+                        <w:r>
+                          <w:t>+ hexStringToByteArray(String)</w:t>
                         </w:r>
                       </w:p>
                     </w:txbxContent>
                   </v:textbox>
                 </v:rect>
-                <v:rect id="Rectangle 8" o:spid="_x0000_s1031" style="position:absolute;top:1124;width:25649;height:3558;visibility:visible;mso-wrap-style:square;v-text-anchor:middle" o:gfxdata="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" fillcolor="white [3201]" strokecolor="black [3213]" strokeweight="2pt">
+                <v:rect id="Rectangle 8" o:spid="_x0000_s1031" style="position:absolute;top:907;width:25649;height:6323;visibility:visible;mso-wrap-style:square;v-text-anchor:middle" o:gfxdata="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" fillcolor="white [3201]" strokecolor="black [3213]" strokeweight="2pt">
                   <v:textbox>
                     <w:txbxContent>
                       <w:p>
@@ -1925,7 +1907,21 @@
                           <w:spacing w:line="240" w:lineRule="auto"/>
                         </w:pPr>
                         <w:r>
-                          <w:t>+ newButton: JButton</w:t>
+                          <w:t>-  hexString : String</w:t>
+                        </w:r>
+                      </w:p>
+                      <w:p>
+                        <w:pPr>
+                          <w:spacing w:line="240" w:lineRule="auto"/>
+                        </w:pPr>
+                        <w:r>
+                          <w:t>+</w:t>
+                        </w:r>
+                        <w:r>
+                          <w:t xml:space="preserve"> file</w:t>
+                        </w:r>
+                        <w:r>
+                          <w:t>Button: JButton</w:t>
                         </w:r>
                       </w:p>
                       <w:p>
@@ -1949,7 +1945,64 @@
                           <w:spacing w:line="240" w:lineRule="auto"/>
                         </w:pPr>
                         <w:r>
-                          <w:t>+ lastClicked: Tile</w:t>
+                          <w:t>+ saveButton: JButton</w:t>
+                        </w:r>
+                      </w:p>
+                      <w:p>
+                        <w:pPr>
+                          <w:spacing w:line="240" w:lineRule="auto"/>
+                        </w:pPr>
+                        <w:r>
+                          <w:t>+ loadButton: JButton</w:t>
+                        </w:r>
+                      </w:p>
+                      <w:p>
+                        <w:pPr>
+                          <w:spacing w:line="240" w:lineRule="auto"/>
+                        </w:pPr>
+                        <w:r>
+                          <w:t>-</w:t>
+                        </w:r>
+                        <w:r>
+                          <w:t xml:space="preserve"> </w:t>
+                        </w:r>
+                        <w:r>
+                          <w:t xml:space="preserve"> </w:t>
+                        </w:r>
+                        <w:r>
+                          <w:t>lastClicked: Tile</w:t>
+                        </w:r>
+                      </w:p>
+                      <w:p>
+                        <w:pPr>
+                          <w:spacing w:line="240" w:lineRule="auto"/>
+                        </w:pPr>
+                        <w:r>
+                          <w:t>-  tiles: Tile[]</w:t>
+                        </w:r>
+                      </w:p>
+                      <w:p>
+                        <w:pPr>
+                          <w:spacing w:line="240" w:lineRule="auto"/>
+                        </w:pPr>
+                        <w:r>
+                          <w:t>-  grid: Tile[]</w:t>
+                        </w:r>
+                      </w:p>
+                      <w:p>
+                        <w:pPr>
+                          <w:spacing w:line="240" w:lineRule="auto"/>
+                        </w:pPr>
+                        <w:r>
+                          <w:t>- played: Boolean</w:t>
+                        </w:r>
+                      </w:p>
+                      <w:p>
+                        <w:pPr>
+                          <w:spacing w:line="240" w:lineRule="auto"/>
+                        </w:pPr>
+                        <w:r>
+                          <w:t>- basic : GridBagConstraints</w:t>
                         </w:r>
                       </w:p>
                     </w:txbxContent>
@@ -1960,6 +2013,40 @@
           </mc:Fallback>
         </mc:AlternateContent>
       </w:r>
+      <w:r>
+        <w:rPr>
+          <w:b/>
+          <w:sz w:val="24"/>
+        </w:rPr>
+        <w:t>UML</w:t>
+      </w:r>
+    </w:p>
+    <w:p>
+      <w:pPr>
+        <w:spacing w:line="240" w:lineRule="auto"/>
+        <w:contextualSpacing/>
+        <w:rPr>
+          <w:b/>
+        </w:rPr>
+      </w:pPr>
+    </w:p>
+    <w:p>
+      <w:pPr>
+        <w:spacing w:line="240" w:lineRule="auto"/>
+        <w:contextualSpacing/>
+        <w:rPr>
+          <w:b/>
+        </w:rPr>
+      </w:pPr>
+    </w:p>
+    <w:p>
+      <w:pPr>
+        <w:spacing w:line="240" w:lineRule="auto"/>
+        <w:contextualSpacing/>
+        <w:rPr>
+          <w:b/>
+        </w:rPr>
+      </w:pPr>
     </w:p>
     <w:p>
       <w:pPr>
@@ -1977,15 +2064,15 @@
         <mc:AlternateContent>
           <mc:Choice Requires="wpg">
             <w:drawing>
-              <wp:anchor distT="0" distB="0" distL="114300" distR="114300" simplePos="0" relativeHeight="251695104" behindDoc="0" locked="0" layoutInCell="1" allowOverlap="1" wp14:anchorId="51100AB8" wp14:editId="44EFE7E6">
+              <wp:anchor distT="0" distB="0" distL="114300" distR="114300" simplePos="0" relativeHeight="251729920" behindDoc="0" locked="0" layoutInCell="1" allowOverlap="1" wp14:anchorId="51100AB8" wp14:editId="4BF133A8">
                 <wp:simplePos x="0" y="0"/>
                 <wp:positionH relativeFrom="column">
-                  <wp:posOffset>8375</wp:posOffset>
+                  <wp:posOffset>-635</wp:posOffset>
                 </wp:positionH>
                 <wp:positionV relativeFrom="paragraph">
-                  <wp:posOffset>7141</wp:posOffset>
+                  <wp:posOffset>6985</wp:posOffset>
                 </wp:positionV>
-                <wp:extent cx="2320506" cy="1518250"/>
+                <wp:extent cx="2320290" cy="1517650"/>
                 <wp:effectExtent l="0" t="0" r="22860" b="25400"/>
                 <wp:wrapNone/>
                 <wp:docPr id="13" name="Group 13"/>
@@ -1997,7 +2084,7 @@
                       <wpg:grpSpPr>
                         <a:xfrm>
                           <a:off x="0" y="0"/>
-                          <a:ext cx="2320506" cy="1518250"/>
+                          <a:ext cx="2320290" cy="1517650"/>
                           <a:chOff x="0" y="-225078"/>
                           <a:chExt cx="2296160" cy="1087013"/>
                         </a:xfrm>
@@ -2198,8 +2285,8 @@
           </mc:Choice>
           <mc:Fallback>
             <w:pict>
-              <v:group w14:anchorId="51100AB8" id="Group 13" o:spid="_x0000_s1032" style="position:absolute;margin-left:.65pt;margin-top:.55pt;width:182.7pt;height:119.55pt;z-index:251695104;mso-width-relative:margin;mso-height-relative:margin" coordorigin=",-2250" coordsize="22961,10870" o:gfxdata="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">
-                <v:rect id="Rectangle 14" o:spid="_x0000_s1033" style="position:absolute;top:-2250;width:22961;height:2038;visibility:visible;mso-wrap-style:square;v-text-anchor:middle" o:gfxdata="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" fillcolor="white [3201]" strokecolor="black [3213]" strokeweight="2pt">
+              <v:group w14:anchorId="51100AB8" id="Group 13" o:spid="_x0000_s1032" style="position:absolute;margin-left:-.05pt;margin-top:.55pt;width:182.7pt;height:119.5pt;z-index:251729920;mso-width-relative:margin;mso-height-relative:margin" coordorigin=",-2250" coordsize="22961,10870" o:gfxdata="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">
+                <v:rect id="Rectangle 14" o:spid="_x0000_s1033" style="position:absolute;top:-2250;width:22961;height:2038;visibility:visible;mso-wrap-style:square;v-text-anchor:middle" o:gfxdata="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" fillcolor="white [3201]" strokecolor="black [3213]" strokeweight="2pt">
                   <v:textbox>
                     <w:txbxContent>
                       <w:p>
@@ -2213,7 +2300,7 @@
                     </w:txbxContent>
                   </v:textbox>
                 </v:rect>
-                <v:rect id="Rectangle 15" o:spid="_x0000_s1034" style="position:absolute;top:2996;width:22961;height:5623;visibility:visible;mso-wrap-style:square;v-text-anchor:middle" o:gfxdata="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" fillcolor="white [3201]" strokecolor="black [3213]" strokeweight="2pt">
+                <v:rect id="Rectangle 15" o:spid="_x0000_s1034" style="position:absolute;top:2996;width:22961;height:5623;visibility:visible;mso-wrap-style:square;v-text-anchor:middle" o:gfxdata="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" fillcolor="white [3201]" strokecolor="black [3213]" strokeweight="2pt">
                   <v:textbox>
                     <w:txbxContent>
                       <w:p>
@@ -2251,7 +2338,7 @@
                     </w:txbxContent>
                   </v:textbox>
                 </v:rect>
-                <v:rect id="Rectangle 17" o:spid="_x0000_s1035" style="position:absolute;top:-212;width:22961;height:3211;visibility:visible;mso-wrap-style:square;v-text-anchor:middle" o:gfxdata="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" fillcolor="white [3201]" strokecolor="black [3213]" strokeweight="2pt">
+                <v:rect id="Rectangle 17" o:spid="_x0000_s1035" style="position:absolute;top:-212;width:22961;height:3211;visibility:visible;mso-wrap-style:square;v-text-anchor:middle" o:gfxdata="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" fillcolor="white [3201]" strokecolor="black [3213]" strokeweight="2pt">
                   <v:textbox>
                     <w:txbxContent>
                       <w:p>
@@ -2304,7 +2391,7 @@
         <mc:AlternateContent>
           <mc:Choice Requires="wps">
             <w:drawing>
-              <wp:anchor distT="0" distB="0" distL="114300" distR="114300" simplePos="0" relativeHeight="251669504" behindDoc="0" locked="0" layoutInCell="1" allowOverlap="1" wp14:anchorId="1EC9889E" wp14:editId="3493D38C">
+              <wp:anchor distT="0" distB="0" distL="114300" distR="114300" simplePos="0" relativeHeight="251721728" behindDoc="0" locked="0" layoutInCell="1" allowOverlap="1" wp14:anchorId="1EC9889E" wp14:editId="755FA9B5">
                 <wp:simplePos x="0" y="0"/>
                 <wp:positionH relativeFrom="column">
                   <wp:posOffset>2355011</wp:posOffset>
@@ -2365,7 +2452,7 @@
           </mc:Choice>
           <mc:Fallback>
             <w:pict>
-              <v:shape w14:anchorId="65187709" id="Elbow Connector 21" o:spid="_x0000_s1026" type="#_x0000_t34" style="position:absolute;margin-left:185.45pt;margin-top:3.7pt;width:97pt;height:57.75pt;rotation:180;flip:y;z-index:251669504;visibility:visible;mso-wrap-style:square;mso-width-percent:0;mso-height-percent:0;mso-wrap-distance-left:9pt;mso-wrap-distance-top:0;mso-wrap-distance-right:9pt;mso-wrap-distance-bottom:0;mso-position-horizontal:absolute;mso-position-horizontal-relative:text;mso-position-vertical:absolute;mso-position-vertical-relative:text;mso-width-percent:0;mso-height-percent:0;mso-width-relative:margin;mso-height-relative:margin" o:gfxdata="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" adj="16045" strokecolor="black [3040]" strokeweight="1.5pt">
+              <v:shape w14:anchorId="05252BC4" id="Elbow Connector 21" o:spid="_x0000_s1026" type="#_x0000_t34" style="position:absolute;margin-left:185.45pt;margin-top:3.7pt;width:97pt;height:57.75pt;rotation:180;flip:y;z-index:251721728;visibility:visible;mso-wrap-style:square;mso-width-percent:0;mso-height-percent:0;mso-wrap-distance-left:9pt;mso-wrap-distance-top:0;mso-wrap-distance-right:9pt;mso-wrap-distance-bottom:0;mso-position-horizontal:absolute;mso-position-horizontal-relative:text;mso-position-vertical:absolute;mso-position-vertical-relative:text;mso-width-percent:0;mso-height-percent:0;mso-width-relative:margin;mso-height-relative:margin" o:gfxdata="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" adj="16045" strokecolor="black [3040]" strokeweight="1.5pt">
                 <v:stroke dashstyle="dash" endarrow="block"/>
               </v:shape>
             </w:pict>
@@ -2449,7 +2536,7 @@
         <mc:AlternateContent>
           <mc:Choice Requires="wps">
             <w:drawing>
-              <wp:anchor distT="0" distB="0" distL="114300" distR="114300" simplePos="0" relativeHeight="251626496" behindDoc="0" locked="0" layoutInCell="1" allowOverlap="1" wp14:anchorId="61F5001E" wp14:editId="68986D0C">
+              <wp:anchor distT="0" distB="0" distL="114300" distR="114300" simplePos="0" relativeHeight="251545600" behindDoc="0" locked="0" layoutInCell="1" allowOverlap="1" wp14:anchorId="61F5001E" wp14:editId="1F1065A6">
                 <wp:simplePos x="0" y="0"/>
                 <wp:positionH relativeFrom="column">
                   <wp:posOffset>2355010</wp:posOffset>
@@ -2511,7 +2598,7 @@
           </mc:Choice>
           <mc:Fallback>
             <w:pict>
-              <v:shape w14:anchorId="01F7AD86" id="Elbow Connector 12" o:spid="_x0000_s1026" type="#_x0000_t34" style="position:absolute;margin-left:185.45pt;margin-top:.7pt;width:98.45pt;height:118.2pt;flip:x;z-index:251626496;visibility:visible;mso-wrap-style:square;mso-width-percent:0;mso-height-percent:0;mso-wrap-distance-left:9pt;mso-wrap-distance-top:0;mso-wrap-distance-right:9pt;mso-wrap-distance-bottom:0;mso-position-horizontal:absolute;mso-position-horizontal-relative:text;mso-position-vertical:absolute;mso-position-vertical-relative:text;mso-width-percent:0;mso-height-percent:0;mso-width-relative:margin;mso-height-relative:margin" o:gfxdata="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" strokecolor="black [3213]" strokeweight="1.5pt">
+              <v:shape w14:anchorId="1BD287F8" id="Elbow Connector 12" o:spid="_x0000_s1026" type="#_x0000_t34" style="position:absolute;margin-left:185.45pt;margin-top:.7pt;width:98.45pt;height:118.2pt;flip:x;z-index:251545600;visibility:visible;mso-wrap-style:square;mso-width-percent:0;mso-height-percent:0;mso-wrap-distance-left:9pt;mso-wrap-distance-top:0;mso-wrap-distance-right:9pt;mso-wrap-distance-bottom:0;mso-position-horizontal:absolute;mso-position-horizontal-relative:text;mso-position-vertical:absolute;mso-position-vertical-relative:text;mso-width-percent:0;mso-height-percent:0;mso-width-relative:margin;mso-height-relative:margin" o:gfxdata="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" strokecolor="black [3213]" strokeweight="1.5pt">
                 <v:stroke dashstyle="dash" endarrow="block"/>
               </v:shape>
             </w:pict>
@@ -2538,15 +2625,15 @@
         <mc:AlternateContent>
           <mc:Choice Requires="wpg">
             <w:drawing>
-              <wp:anchor distT="0" distB="0" distL="114300" distR="114300" simplePos="0" relativeHeight="251634688" behindDoc="0" locked="0" layoutInCell="1" allowOverlap="1" wp14:anchorId="61F50020" wp14:editId="667B766B">
+              <wp:anchor distT="0" distB="0" distL="114300" distR="114300" simplePos="0" relativeHeight="251566080" behindDoc="0" locked="0" layoutInCell="1" allowOverlap="1" wp14:anchorId="61F50020" wp14:editId="2E847D8B">
                 <wp:simplePos x="0" y="0"/>
                 <wp:positionH relativeFrom="column">
                   <wp:posOffset>0</wp:posOffset>
                 </wp:positionH>
                 <wp:positionV relativeFrom="paragraph">
-                  <wp:posOffset>10543</wp:posOffset>
+                  <wp:posOffset>10160</wp:posOffset>
                 </wp:positionV>
-                <wp:extent cx="2337758" cy="5607169"/>
+                <wp:extent cx="2337758" cy="5340470"/>
                 <wp:effectExtent l="0" t="0" r="24765" b="12700"/>
                 <wp:wrapNone/>
                 <wp:docPr id="4" name="Group 4"/>
@@ -2558,9 +2645,9 @@
                       <wpg:grpSpPr>
                         <a:xfrm>
                           <a:off x="0" y="0"/>
-                          <a:ext cx="2337758" cy="5607169"/>
+                          <a:ext cx="2337758" cy="5340470"/>
                           <a:chOff x="0" y="-225078"/>
-                          <a:chExt cx="2296160" cy="4014446"/>
+                          <a:chExt cx="2296160" cy="3823503"/>
                         </a:xfrm>
                       </wpg:grpSpPr>
                       <wps:wsp>
@@ -2569,7 +2656,7 @@
                         <wps:spPr>
                           <a:xfrm>
                             <a:off x="0" y="-225078"/>
-                            <a:ext cx="2296160" cy="310514"/>
+                            <a:ext cx="2296160" cy="203803"/>
                           </a:xfrm>
                           <a:prstGeom prst="rect">
                             <a:avLst/>
@@ -2618,7 +2705,7 @@
                         <wps:cNvSpPr/>
                         <wps:spPr>
                           <a:xfrm>
-                            <a:off x="0" y="1028349"/>
+                            <a:off x="0" y="837406"/>
                             <a:ext cx="2296160" cy="2761019"/>
                           </a:xfrm>
                           <a:prstGeom prst="rect">
@@ -2651,112 +2738,98 @@
                                 <w:spacing w:line="240" w:lineRule="auto"/>
                               </w:pPr>
                               <w:r>
+                                <w:t>+ &lt;&lt; constructor &gt;&gt; Tile(int, Line[])</w:t>
+                              </w:r>
+                            </w:p>
+                            <w:p>
+                              <w:pPr>
+                                <w:spacing w:line="240" w:lineRule="auto"/>
+                              </w:pPr>
+                              <w:r>
+                                <w:t>+ &lt;&lt; constructor &gt;&gt; Tile(int)</w:t>
+                              </w:r>
+                            </w:p>
+                            <w:p>
+                              <w:pPr>
+                                <w:spacing w:line="240" w:lineRule="auto"/>
+                              </w:pPr>
+                              <w:r>
+                                <w:t>+ &lt;&lt; constructor&gt;&gt; Tile(Tile)</w:t>
+                              </w:r>
+                            </w:p>
+                            <w:p>
+                              <w:pPr>
+                                <w:spacing w:line="240" w:lineRule="auto"/>
+                              </w:pPr>
+                              <w:r>
+                                <w:t>+ getID()</w:t>
+                              </w:r>
+                            </w:p>
+                            <w:p>
+                              <w:pPr>
+                                <w:spacing w:line="240" w:lineRule="auto"/>
+                              </w:pPr>
+                              <w:r>
+                                <w:t>+ setID(int)</w:t>
+                              </w:r>
+                            </w:p>
+                            <w:p>
+                              <w:pPr>
+                                <w:spacing w:line="240" w:lineRule="auto"/>
+                              </w:pPr>
+                              <w:r>
+                                <w:t>+ getOrient()</w:t>
+                              </w:r>
+                            </w:p>
+                            <w:p>
+                              <w:pPr>
+                                <w:spacing w:line="240" w:lineRule="auto"/>
+                              </w:pPr>
+                              <w:r>
+                                <w:t>+ setOrient(int)</w:t>
+                              </w:r>
+                            </w:p>
+                            <w:p>
+                              <w:pPr>
+                                <w:spacing w:line="240" w:lineRule="auto"/>
+                              </w:pPr>
+                              <w:r>
+                                <w:t>+ incOrient()</w:t>
+                              </w:r>
+                            </w:p>
+                            <w:p>
+                              <w:pPr>
+                                <w:spacing w:line="240" w:lineRule="auto"/>
+                              </w:pPr>
+                              <w:r>
+                                <w:t>+ getLines()</w:t>
+                              </w:r>
+                            </w:p>
+                            <w:p>
+                              <w:pPr>
+                                <w:spacing w:line="240" w:lineRule="auto"/>
+                              </w:pPr>
+                              <w:r>
+                                <w:t>+ setLines(Line[])</w:t>
+                              </w:r>
+                            </w:p>
+                            <w:p>
+                              <w:pPr>
+                                <w:spacing w:line="240" w:lineRule="auto"/>
+                              </w:pPr>
+                              <w:r>
+                                <w:t>+ paintComponent(Graphics)</w:t>
+                              </w:r>
+                            </w:p>
+                            <w:p>
+                              <w:pPr>
+                                <w:spacing w:line="240" w:lineRule="auto"/>
+                              </w:pPr>
+                              <w:r>
                                 <w:t xml:space="preserve">+ </w:t>
                               </w:r>
                               <w:r>
-                                <w:t>&lt;</w:t>
-                              </w:r>
-                              <w:r>
-                                <w:t>&lt; constructor &gt;&gt; Tile(int, Line</w:t>
-                              </w:r>
-                              <w:r>
-                                <w:t>[])</w:t>
-                              </w:r>
-                            </w:p>
-                            <w:p>
-                              <w:pPr>
-                                <w:spacing w:line="240" w:lineRule="auto"/>
-                              </w:pPr>
-                              <w:r>
-                                <w:t>+ &lt;&lt; constructor &gt;&gt; Tile(int)</w:t>
-                              </w:r>
-                            </w:p>
-                            <w:p>
-                              <w:pPr>
-                                <w:spacing w:line="240" w:lineRule="auto"/>
-                              </w:pPr>
-                              <w:r>
-                                <w:t>+ &lt;&lt; constructor&gt;&gt; Tile(Tile)</w:t>
-                              </w:r>
-                            </w:p>
-                            <w:p>
-                              <w:pPr>
-                                <w:spacing w:line="240" w:lineRule="auto"/>
-                              </w:pPr>
-                            </w:p>
-                            <w:p>
-                              <w:pPr>
-                                <w:spacing w:line="240" w:lineRule="auto"/>
-                              </w:pPr>
-                              <w:r>
-                                <w:t>+ getID()</w:t>
-                              </w:r>
-                            </w:p>
-                            <w:p>
-                              <w:pPr>
-                                <w:spacing w:line="240" w:lineRule="auto"/>
-                              </w:pPr>
-                              <w:r>
-                                <w:t>+ setID(int)</w:t>
-                              </w:r>
-                            </w:p>
-                            <w:p>
-                              <w:pPr>
-                                <w:spacing w:line="240" w:lineRule="auto"/>
-                              </w:pPr>
-                              <w:r>
-                                <w:t>+ getOrient(): int</w:t>
-                              </w:r>
-                            </w:p>
-                            <w:p>
-                              <w:pPr>
-                                <w:spacing w:line="240" w:lineRule="auto"/>
-                              </w:pPr>
-                              <w:r>
-                                <w:t>+ setOrient(int)</w:t>
-                              </w:r>
-                            </w:p>
-                            <w:p>
-                              <w:pPr>
-                                <w:spacing w:line="240" w:lineRule="auto"/>
-                              </w:pPr>
-                              <w:r>
-                                <w:t>+ incOrient()</w:t>
-                              </w:r>
-                            </w:p>
-                            <w:p>
-                              <w:pPr>
-                                <w:spacing w:line="240" w:lineRule="auto"/>
-                              </w:pPr>
-                              <w:r>
-                                <w:t>+ getLines(): Line[]</w:t>
-                              </w:r>
-                            </w:p>
-                            <w:p>
-                              <w:pPr>
-                                <w:spacing w:line="240" w:lineRule="auto"/>
-                              </w:pPr>
-                              <w:r>
-                                <w:t>+ setLines(Line[])</w:t>
-                              </w:r>
-                            </w:p>
-                            <w:p>
-                              <w:pPr>
-                                <w:spacing w:line="240" w:lineRule="auto"/>
-                              </w:pPr>
-                              <w:r>
-                                <w:t>+ paintComponent(Graphics)</w:t>
-                              </w:r>
-                            </w:p>
-                            <w:p>
-                              <w:pPr>
-                                <w:spacing w:line="240" w:lineRule="auto"/>
-                              </w:pPr>
-                              <w:r>
-                                <w:t xml:space="preserve">+ </w:t>
-                              </w:r>
-                              <w:r>
-                                <w:t>isEmpty(): Boolean</w:t>
+                                <w:t>isEmpty()</w:t>
                               </w:r>
                             </w:p>
                             <w:p>
@@ -2772,10 +2845,7 @@
                                 <w:spacing w:line="240" w:lineRule="auto"/>
                               </w:pPr>
                               <w:r>
-                                <w:t xml:space="preserve">+ </w:t>
-                              </w:r>
-                              <w:r>
-                                <w:t>makeLive()</w:t>
+                                <w:t>+ makeLive()</w:t>
                               </w:r>
                             </w:p>
                             <w:p>
@@ -2791,7 +2861,7 @@
                                 <w:spacing w:line="240" w:lineRule="auto"/>
                               </w:pPr>
                               <w:r>
-                                <w:t>+ reset():void</w:t>
+                                <w:t>+ reset()</w:t>
                               </w:r>
                             </w:p>
                             <w:p>
@@ -2807,13 +2877,7 @@
                                 <w:spacing w:line="240" w:lineRule="auto"/>
                               </w:pPr>
                               <w:r>
-                                <w:t>+ mousePressed(</w:t>
-                              </w:r>
-                              <w:r>
-                                <w:t>MouseEvent</w:t>
-                              </w:r>
-                              <w:r>
-                                <w:t>)</w:t>
+                                <w:t>+ mousePressed(MouseEvent)</w:t>
                               </w:r>
                             </w:p>
                             <w:p>
@@ -2877,8 +2941,8 @@
                         <wps:cNvSpPr/>
                         <wps:spPr>
                           <a:xfrm>
-                            <a:off x="0" y="-21267"/>
-                            <a:ext cx="2296160" cy="1049931"/>
+                            <a:off x="0" y="-21279"/>
+                            <a:ext cx="2296160" cy="866849"/>
                           </a:xfrm>
                           <a:prstGeom prst="rect">
                             <a:avLst/>
@@ -2910,38 +2974,23 @@
                                 <w:spacing w:line="240" w:lineRule="auto"/>
                               </w:pPr>
                               <w:r>
-                                <w:t>-</w:t>
-                              </w:r>
-                              <w:r>
-                                <w:t xml:space="preserve"> </w:t>
-                              </w:r>
-                              <w:r>
-                                <w:t>ID: int</w:t>
-                              </w:r>
-                            </w:p>
-                            <w:p>
-                              <w:pPr>
-                                <w:spacing w:line="240" w:lineRule="auto"/>
-                              </w:pPr>
-                              <w:r>
-                                <w:t>- lines : Line</w:t>
-                              </w:r>
-                              <w:r>
-                                <w:t>[]</w:t>
-                              </w:r>
-                            </w:p>
-                            <w:p>
-                              <w:pPr>
-                                <w:spacing w:line="240" w:lineRule="auto"/>
-                              </w:pPr>
-                              <w:r>
-                                <w:t>-</w:t>
-                              </w:r>
-                              <w:r>
-                                <w:t xml:space="preserve"> </w:t>
-                              </w:r>
-                              <w:r>
-                                <w:t>isEmpty: Boolean</w:t>
+                                <w:t>- ID: int</w:t>
+                              </w:r>
+                            </w:p>
+                            <w:p>
+                              <w:pPr>
+                                <w:spacing w:line="240" w:lineRule="auto"/>
+                              </w:pPr>
+                              <w:r>
+                                <w:t>- lines : Line[]</w:t>
+                              </w:r>
+                            </w:p>
+                            <w:p>
+                              <w:pPr>
+                                <w:spacing w:line="240" w:lineRule="auto"/>
+                              </w:pPr>
+                              <w:r>
+                                <w:t>- isEmpty: Boolean</w:t>
                               </w:r>
                             </w:p>
                             <w:p>
@@ -2991,8 +3040,8 @@
           </mc:Choice>
           <mc:Fallback>
             <w:pict>
-              <v:group w14:anchorId="61F50020" id="Group 4" o:spid="_x0000_s1036" style="position:absolute;margin-left:0;margin-top:.85pt;width:184.1pt;height:441.5pt;z-index:251634688;mso-width-relative:margin;mso-height-relative:margin" coordorigin=",-2250" coordsize="22961,40144" o:gfxdata="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">
-                <v:rect id="Rectangle 1" o:spid="_x0000_s1037" style="position:absolute;top:-2250;width:22961;height:3104;visibility:visible;mso-wrap-style:square;v-text-anchor:middle" o:gfxdata="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" fillcolor="white [3201]" strokecolor="black [3213]" strokeweight="2pt">
+              <v:group w14:anchorId="61F50020" id="Group 4" o:spid="_x0000_s1036" style="position:absolute;margin-left:0;margin-top:.8pt;width:184.1pt;height:420.5pt;z-index:251566080;mso-width-relative:margin;mso-height-relative:margin" coordorigin=",-2250" coordsize="22961,38235" o:gfxdata="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">
+                <v:rect id="Rectangle 1" o:spid="_x0000_s1037" style="position:absolute;top:-2250;width:22961;height:2038;visibility:visible;mso-wrap-style:square;v-text-anchor:middle" o:gfxdata="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" fillcolor="white [3201]" strokecolor="black [3213]" strokeweight="2pt">
                   <v:textbox>
                     <w:txbxContent>
                       <w:p>
@@ -3006,7 +3055,7 @@
                     </w:txbxContent>
                   </v:textbox>
                 </v:rect>
-                <v:rect id="Rectangle 2" o:spid="_x0000_s1038" style="position:absolute;top:10283;width:22961;height:27610;visibility:visible;mso-wrap-style:square;v-text-anchor:middle" o:gfxdata="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" fillcolor="white [3201]" strokecolor="black [3213]" strokeweight="2pt">
+                <v:rect id="Rectangle 2" o:spid="_x0000_s1038" style="position:absolute;top:8374;width:22961;height:27610;visibility:visible;mso-wrap-style:square;v-text-anchor:middle" o:gfxdata="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" fillcolor="white [3201]" strokecolor="black [3213]" strokeweight="2pt">
                   <v:textbox>
                     <w:txbxContent>
                       <w:p>
@@ -3014,112 +3063,98 @@
                           <w:spacing w:line="240" w:lineRule="auto"/>
                         </w:pPr>
                         <w:r>
+                          <w:t>+ &lt;&lt; constructor &gt;&gt; Tile(int, Line[])</w:t>
+                        </w:r>
+                      </w:p>
+                      <w:p>
+                        <w:pPr>
+                          <w:spacing w:line="240" w:lineRule="auto"/>
+                        </w:pPr>
+                        <w:r>
+                          <w:t>+ &lt;&lt; constructor &gt;&gt; Tile(int)</w:t>
+                        </w:r>
+                      </w:p>
+                      <w:p>
+                        <w:pPr>
+                          <w:spacing w:line="240" w:lineRule="auto"/>
+                        </w:pPr>
+                        <w:r>
+                          <w:t>+ &lt;&lt; constructor&gt;&gt; Tile(Tile)</w:t>
+                        </w:r>
+                      </w:p>
+                      <w:p>
+                        <w:pPr>
+                          <w:spacing w:line="240" w:lineRule="auto"/>
+                        </w:pPr>
+                        <w:r>
+                          <w:t>+ getID()</w:t>
+                        </w:r>
+                      </w:p>
+                      <w:p>
+                        <w:pPr>
+                          <w:spacing w:line="240" w:lineRule="auto"/>
+                        </w:pPr>
+                        <w:r>
+                          <w:t>+ setID(int)</w:t>
+                        </w:r>
+                      </w:p>
+                      <w:p>
+                        <w:pPr>
+                          <w:spacing w:line="240" w:lineRule="auto"/>
+                        </w:pPr>
+                        <w:r>
+                          <w:t>+ getOrient()</w:t>
+                        </w:r>
+                      </w:p>
+                      <w:p>
+                        <w:pPr>
+                          <w:spacing w:line="240" w:lineRule="auto"/>
+                        </w:pPr>
+                        <w:r>
+                          <w:t>+ setOrient(int)</w:t>
+                        </w:r>
+                      </w:p>
+                      <w:p>
+                        <w:pPr>
+                          <w:spacing w:line="240" w:lineRule="auto"/>
+                        </w:pPr>
+                        <w:r>
+                          <w:t>+ incOrient()</w:t>
+                        </w:r>
+                      </w:p>
+                      <w:p>
+                        <w:pPr>
+                          <w:spacing w:line="240" w:lineRule="auto"/>
+                        </w:pPr>
+                        <w:r>
+                          <w:t>+ getLines()</w:t>
+                        </w:r>
+                      </w:p>
+                      <w:p>
+                        <w:pPr>
+                          <w:spacing w:line="240" w:lineRule="auto"/>
+                        </w:pPr>
+                        <w:r>
+                          <w:t>+ setLines(Line[])</w:t>
+                        </w:r>
+                      </w:p>
+                      <w:p>
+                        <w:pPr>
+                          <w:spacing w:line="240" w:lineRule="auto"/>
+                        </w:pPr>
+                        <w:r>
+                          <w:t>+ paintComponent(Graphics)</w:t>
+                        </w:r>
+                      </w:p>
+                      <w:p>
+                        <w:pPr>
+                          <w:spacing w:line="240" w:lineRule="auto"/>
+                        </w:pPr>
+                        <w:r>
                           <w:t xml:space="preserve">+ </w:t>
                         </w:r>
                         <w:r>
-                          <w:t>&lt;</w:t>
-                        </w:r>
-                        <w:r>
-                          <w:t>&lt; constructor &gt;&gt; Tile(int, Line</w:t>
-                        </w:r>
-                        <w:r>
-                          <w:t>[])</w:t>
-                        </w:r>
-                      </w:p>
-                      <w:p>
-                        <w:pPr>
-                          <w:spacing w:line="240" w:lineRule="auto"/>
-                        </w:pPr>
-                        <w:r>
-                          <w:t>+ &lt;&lt; constructor &gt;&gt; Tile(int)</w:t>
-                        </w:r>
-                      </w:p>
-                      <w:p>
-                        <w:pPr>
-                          <w:spacing w:line="240" w:lineRule="auto"/>
-                        </w:pPr>
-                        <w:r>
-                          <w:t>+ &lt;&lt; constructor&gt;&gt; Tile(Tile)</w:t>
-                        </w:r>
-                      </w:p>
-                      <w:p>
-                        <w:pPr>
-                          <w:spacing w:line="240" w:lineRule="auto"/>
-                        </w:pPr>
-                      </w:p>
-                      <w:p>
-                        <w:pPr>
-                          <w:spacing w:line="240" w:lineRule="auto"/>
-                        </w:pPr>
-                        <w:r>
-                          <w:t>+ getID()</w:t>
-                        </w:r>
-                      </w:p>
-                      <w:p>
-                        <w:pPr>
-                          <w:spacing w:line="240" w:lineRule="auto"/>
-                        </w:pPr>
-                        <w:r>
-                          <w:t>+ setID(int)</w:t>
-                        </w:r>
-                      </w:p>
-                      <w:p>
-                        <w:pPr>
-                          <w:spacing w:line="240" w:lineRule="auto"/>
-                        </w:pPr>
-                        <w:r>
-                          <w:t>+ getOrient(): int</w:t>
-                        </w:r>
-                      </w:p>
-                      <w:p>
-                        <w:pPr>
-                          <w:spacing w:line="240" w:lineRule="auto"/>
-                        </w:pPr>
-                        <w:r>
-                          <w:t>+ setOrient(int)</w:t>
-                        </w:r>
-                      </w:p>
-                      <w:p>
-                        <w:pPr>
-                          <w:spacing w:line="240" w:lineRule="auto"/>
-                        </w:pPr>
-                        <w:r>
-                          <w:t>+ incOrient()</w:t>
-                        </w:r>
-                      </w:p>
-                      <w:p>
-                        <w:pPr>
-                          <w:spacing w:line="240" w:lineRule="auto"/>
-                        </w:pPr>
-                        <w:r>
-                          <w:t>+ getLines(): Line[]</w:t>
-                        </w:r>
-                      </w:p>
-                      <w:p>
-                        <w:pPr>
-                          <w:spacing w:line="240" w:lineRule="auto"/>
-                        </w:pPr>
-                        <w:r>
-                          <w:t>+ setLines(Line[])</w:t>
-                        </w:r>
-                      </w:p>
-                      <w:p>
-                        <w:pPr>
-                          <w:spacing w:line="240" w:lineRule="auto"/>
-                        </w:pPr>
-                        <w:r>
-                          <w:t>+ paintComponent(Graphics)</w:t>
-                        </w:r>
-                      </w:p>
-                      <w:p>
-                        <w:pPr>
-                          <w:spacing w:line="240" w:lineRule="auto"/>
-                        </w:pPr>
-                        <w:r>
-                          <w:t xml:space="preserve">+ </w:t>
-                        </w:r>
-                        <w:r>
-                          <w:t>isEmpty(): Boolean</w:t>
+                          <w:t>isEmpty()</w:t>
                         </w:r>
                       </w:p>
                       <w:p>
@@ -3135,10 +3170,7 @@
                           <w:spacing w:line="240" w:lineRule="auto"/>
                         </w:pPr>
                         <w:r>
-                          <w:t xml:space="preserve">+ </w:t>
-                        </w:r>
-                        <w:r>
-                          <w:t>makeLive()</w:t>
+                          <w:t>+ makeLive()</w:t>
                         </w:r>
                       </w:p>
                       <w:p>
@@ -3154,7 +3186,7 @@
                           <w:spacing w:line="240" w:lineRule="auto"/>
                         </w:pPr>
                         <w:r>
-                          <w:t>+ reset():void</w:t>
+                          <w:t>+ reset()</w:t>
                         </w:r>
                       </w:p>
                       <w:p>
@@ -3170,13 +3202,7 @@
                           <w:spacing w:line="240" w:lineRule="auto"/>
                         </w:pPr>
                         <w:r>
-                          <w:t>+ mousePressed(</w:t>
-                        </w:r>
-                        <w:r>
-                          <w:t>MouseEvent</w:t>
-                        </w:r>
-                        <w:r>
-                          <w:t>)</w:t>
+                          <w:t>+ mousePressed(MouseEvent)</w:t>
                         </w:r>
                       </w:p>
                       <w:p>
@@ -3229,7 +3255,7 @@
                     </w:txbxContent>
                   </v:textbox>
                 </v:rect>
-                <v:rect id="Rectangle 3" o:spid="_x0000_s1039" style="position:absolute;top:-212;width:22961;height:10498;visibility:visible;mso-wrap-style:square;v-text-anchor:middle" o:gfxdata="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" fillcolor="white [3201]" strokecolor="black [3213]" strokeweight="2pt">
+                <v:rect id="Rectangle 3" o:spid="_x0000_s1039" style="position:absolute;top:-212;width:22961;height:8667;visibility:visible;mso-wrap-style:square;v-text-anchor:middle" o:gfxdata="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" fillcolor="white [3201]" strokecolor="black [3213]" strokeweight="2pt">
                   <v:textbox>
                     <w:txbxContent>
                       <w:p>
@@ -3237,38 +3263,23 @@
                           <w:spacing w:line="240" w:lineRule="auto"/>
                         </w:pPr>
                         <w:r>
-                          <w:t>-</w:t>
-                        </w:r>
-                        <w:r>
-                          <w:t xml:space="preserve"> </w:t>
-                        </w:r>
-                        <w:r>
-                          <w:t>ID: int</w:t>
-                        </w:r>
-                      </w:p>
-                      <w:p>
-                        <w:pPr>
-                          <w:spacing w:line="240" w:lineRule="auto"/>
-                        </w:pPr>
-                        <w:r>
-                          <w:t>- lines : Line</w:t>
-                        </w:r>
-                        <w:r>
-                          <w:t>[]</w:t>
-                        </w:r>
-                      </w:p>
-                      <w:p>
-                        <w:pPr>
-                          <w:spacing w:line="240" w:lineRule="auto"/>
-                        </w:pPr>
-                        <w:r>
-                          <w:t>-</w:t>
-                        </w:r>
-                        <w:r>
-                          <w:t xml:space="preserve"> </w:t>
-                        </w:r>
-                        <w:r>
-                          <w:t>isEmpty: Boolean</w:t>
+                          <w:t>- ID: int</w:t>
+                        </w:r>
+                      </w:p>
+                      <w:p>
+                        <w:pPr>
+                          <w:spacing w:line="240" w:lineRule="auto"/>
+                        </w:pPr>
+                        <w:r>
+                          <w:t>- lines : Line[]</w:t>
+                        </w:r>
+                      </w:p>
+                      <w:p>
+                        <w:pPr>
+                          <w:spacing w:line="240" w:lineRule="auto"/>
+                        </w:pPr>
+                        <w:r>
+                          <w:t>- isEmpty: Boolean</w:t>
                         </w:r>
                       </w:p>
                       <w:p>
@@ -3385,87 +3396,6 @@
           <w:b/>
         </w:rPr>
       </w:pPr>
-    </w:p>
-    <w:p>
-      <w:pPr>
-        <w:spacing w:line="240" w:lineRule="auto"/>
-        <w:contextualSpacing/>
-        <w:rPr>
-          <w:b/>
-        </w:rPr>
-      </w:pPr>
-    </w:p>
-    <w:p>
-      <w:pPr>
-        <w:spacing w:line="240" w:lineRule="auto"/>
-        <w:contextualSpacing/>
-        <w:rPr>
-          <w:b/>
-        </w:rPr>
-      </w:pPr>
-    </w:p>
-    <w:p>
-      <w:pPr>
-        <w:spacing w:line="240" w:lineRule="auto"/>
-        <w:contextualSpacing/>
-        <w:rPr>
-          <w:b/>
-        </w:rPr>
-      </w:pPr>
-    </w:p>
-    <w:p>
-      <w:pPr>
-        <w:spacing w:line="240" w:lineRule="auto"/>
-        <w:contextualSpacing/>
-        <w:rPr>
-          <w:b/>
-        </w:rPr>
-      </w:pPr>
-    </w:p>
-    <w:p>
-      <w:pPr>
-        <w:spacing w:line="240" w:lineRule="auto"/>
-        <w:contextualSpacing/>
-        <w:rPr>
-          <w:b/>
-        </w:rPr>
-      </w:pPr>
-    </w:p>
-    <w:p>
-      <w:pPr>
-        <w:spacing w:line="240" w:lineRule="auto"/>
-        <w:contextualSpacing/>
-        <w:rPr>
-          <w:b/>
-        </w:rPr>
-      </w:pPr>
-    </w:p>
-    <w:p>
-      <w:pPr>
-        <w:spacing w:line="240" w:lineRule="auto"/>
-        <w:contextualSpacing/>
-        <w:rPr>
-          <w:b/>
-        </w:rPr>
-      </w:pPr>
-    </w:p>
-    <w:p>
-      <w:pPr>
-        <w:spacing w:line="240" w:lineRule="auto"/>
-        <w:contextualSpacing/>
-        <w:rPr>
-          <w:b/>
-        </w:rPr>
-      </w:pPr>
-    </w:p>
-    <w:p>
-      <w:pPr>
-        <w:spacing w:line="240" w:lineRule="auto"/>
-        <w:contextualSpacing/>
-        <w:rPr>
-          <w:b/>
-        </w:rPr>
-      </w:pPr>
       <w:r>
         <w:rPr>
           <w:b/>
@@ -3474,16 +3404,145 @@
         <mc:AlternateContent>
           <mc:Choice Requires="wps">
             <w:drawing>
-              <wp:anchor distT="0" distB="0" distL="114300" distR="114300" simplePos="0" relativeHeight="251653632" behindDoc="0" locked="0" layoutInCell="1" allowOverlap="1" wp14:anchorId="7678758E" wp14:editId="76E694AB">
+              <wp:anchor distT="0" distB="0" distL="114300" distR="114300" simplePos="0" relativeHeight="251716608" behindDoc="0" locked="0" layoutInCell="1" allowOverlap="1" wp14:anchorId="146122AB" wp14:editId="02270D22">
                 <wp:simplePos x="0" y="0"/>
                 <wp:positionH relativeFrom="column">
-                  <wp:posOffset>3238500</wp:posOffset>
+                  <wp:posOffset>2094865</wp:posOffset>
                 </wp:positionH>
                 <wp:positionV relativeFrom="paragraph">
-                  <wp:posOffset>1985645</wp:posOffset>
+                  <wp:posOffset>170180</wp:posOffset>
                 </wp:positionV>
-                <wp:extent cx="1884045" cy="320040"/>
-                <wp:effectExtent l="0" t="0" r="20955" b="22860"/>
+                <wp:extent cx="1098550" cy="625475"/>
+                <wp:effectExtent l="7937" t="0" r="90488" b="71437"/>
+                <wp:wrapNone/>
+                <wp:docPr id="11" name="Elbow Connector 11"/>
+                <wp:cNvGraphicFramePr/>
+                <a:graphic xmlns:a="http://schemas.openxmlformats.org/drawingml/2006/main">
+                  <a:graphicData uri="http://schemas.microsoft.com/office/word/2010/wordprocessingShape">
+                    <wps:wsp>
+                      <wps:cNvCnPr/>
+                      <wps:spPr>
+                        <a:xfrm rot="5400000" flipV="1">
+                          <a:off x="0" y="0"/>
+                          <a:ext cx="1098550" cy="625475"/>
+                        </a:xfrm>
+                        <a:prstGeom prst="bentConnector3">
+                          <a:avLst>
+                            <a:gd name="adj1" fmla="val 50000"/>
+                          </a:avLst>
+                        </a:prstGeom>
+                        <a:ln w="19050">
+                          <a:tailEnd type="triangle"/>
+                        </a:ln>
+                      </wps:spPr>
+                      <wps:style>
+                        <a:lnRef idx="1">
+                          <a:schemeClr val="dk1"/>
+                        </a:lnRef>
+                        <a:fillRef idx="0">
+                          <a:schemeClr val="dk1"/>
+                        </a:fillRef>
+                        <a:effectRef idx="0">
+                          <a:schemeClr val="dk1"/>
+                        </a:effectRef>
+                        <a:fontRef idx="minor">
+                          <a:schemeClr val="tx1"/>
+                        </a:fontRef>
+                      </wps:style>
+                      <wps:bodyPr/>
+                    </wps:wsp>
+                  </a:graphicData>
+                </a:graphic>
+                <wp14:sizeRelH relativeFrom="margin">
+                  <wp14:pctWidth>0</wp14:pctWidth>
+                </wp14:sizeRelH>
+                <wp14:sizeRelV relativeFrom="margin">
+                  <wp14:pctHeight>0</wp14:pctHeight>
+                </wp14:sizeRelV>
+              </wp:anchor>
+            </w:drawing>
+          </mc:Choice>
+          <mc:Fallback>
+            <w:pict>
+              <v:shape w14:anchorId="12E5853E" id="Elbow Connector 11" o:spid="_x0000_s1026" type="#_x0000_t34" style="position:absolute;margin-left:164.95pt;margin-top:13.4pt;width:86.5pt;height:49.25pt;rotation:-90;flip:y;z-index:251716608;visibility:visible;mso-wrap-style:square;mso-width-percent:0;mso-height-percent:0;mso-wrap-distance-left:9pt;mso-wrap-distance-top:0;mso-wrap-distance-right:9pt;mso-wrap-distance-bottom:0;mso-position-horizontal:absolute;mso-position-horizontal-relative:text;mso-position-vertical:absolute;mso-position-vertical-relative:text;mso-width-percent:0;mso-height-percent:0;mso-width-relative:margin;mso-height-relative:margin" o:gfxdata="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" strokecolor="black [3040]" strokeweight="1.5pt">
+                <v:stroke endarrow="block"/>
+              </v:shape>
+            </w:pict>
+          </mc:Fallback>
+        </mc:AlternateContent>
+      </w:r>
+    </w:p>
+    <w:p>
+      <w:pPr>
+        <w:spacing w:line="240" w:lineRule="auto"/>
+        <w:contextualSpacing/>
+        <w:rPr>
+          <w:b/>
+        </w:rPr>
+      </w:pPr>
+    </w:p>
+    <w:p>
+      <w:pPr>
+        <w:spacing w:line="240" w:lineRule="auto"/>
+        <w:contextualSpacing/>
+        <w:rPr>
+          <w:b/>
+        </w:rPr>
+      </w:pPr>
+    </w:p>
+    <w:p>
+      <w:pPr>
+        <w:spacing w:line="240" w:lineRule="auto"/>
+        <w:contextualSpacing/>
+        <w:rPr>
+          <w:b/>
+        </w:rPr>
+      </w:pPr>
+    </w:p>
+    <w:p>
+      <w:pPr>
+        <w:spacing w:line="240" w:lineRule="auto"/>
+        <w:contextualSpacing/>
+        <w:rPr>
+          <w:b/>
+        </w:rPr>
+      </w:pPr>
+    </w:p>
+    <w:p>
+      <w:pPr>
+        <w:spacing w:line="240" w:lineRule="auto"/>
+        <w:contextualSpacing/>
+        <w:rPr>
+          <w:b/>
+        </w:rPr>
+      </w:pPr>
+    </w:p>
+    <w:p>
+      <w:pPr>
+        <w:spacing w:line="240" w:lineRule="auto"/>
+        <w:contextualSpacing/>
+        <w:rPr>
+          <w:b/>
+        </w:rPr>
+      </w:pPr>
+      <w:r>
+        <w:rPr>
+          <w:b/>
+          <w:noProof/>
+        </w:rPr>
+        <mc:AlternateContent>
+          <mc:Choice Requires="wps">
+            <w:drawing>
+              <wp:anchor distT="0" distB="0" distL="114300" distR="114300" simplePos="0" relativeHeight="251626496" behindDoc="0" locked="0" layoutInCell="1" allowOverlap="1" wp14:anchorId="7678758E" wp14:editId="52B5915A">
+                <wp:simplePos x="0" y="0"/>
+                <wp:positionH relativeFrom="column">
+                  <wp:posOffset>2667000</wp:posOffset>
+                </wp:positionH>
+                <wp:positionV relativeFrom="paragraph">
+                  <wp:posOffset>38100</wp:posOffset>
+                </wp:positionV>
+                <wp:extent cx="571500" cy="320040"/>
+                <wp:effectExtent l="0" t="0" r="19050" b="22860"/>
                 <wp:wrapNone/>
                 <wp:docPr id="10" name="Rectangle 10"/>
                 <wp:cNvGraphicFramePr/>
@@ -3494,7 +3553,7 @@
                       <wps:spPr>
                         <a:xfrm>
                           <a:off x="0" y="0"/>
-                          <a:ext cx="1884045" cy="320040"/>
+                          <a:ext cx="571500" cy="320040"/>
                         </a:xfrm>
                         <a:prstGeom prst="rect">
                           <a:avLst/>
@@ -3540,6 +3599,9 @@
                     </wps:wsp>
                   </a:graphicData>
                 </a:graphic>
+                <wp14:sizeRelH relativeFrom="margin">
+                  <wp14:pctWidth>0</wp14:pctWidth>
+                </wp14:sizeRelH>
                 <wp14:sizeRelV relativeFrom="margin">
                   <wp14:pctHeight>0</wp14:pctHeight>
                 </wp14:sizeRelV>
@@ -3548,7 +3610,7 @@
           </mc:Choice>
           <mc:Fallback>
             <w:pict>
-              <v:rect w14:anchorId="7678758E" id="Rectangle 10" o:spid="_x0000_s1040" style="position:absolute;margin-left:255pt;margin-top:156.35pt;width:148.35pt;height:25.2pt;z-index:251653632;visibility:visible;mso-wrap-style:square;mso-height-percent:0;mso-wrap-distance-left:9pt;mso-wrap-distance-top:0;mso-wrap-distance-right:9pt;mso-wrap-distance-bottom:0;mso-position-horizontal:absolute;mso-position-horizontal-relative:text;mso-position-vertical:absolute;mso-position-vertical-relative:text;mso-height-percent:0;mso-height-relative:margin;v-text-anchor:middle" o:gfxdata="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" fillcolor="white [3201]" strokecolor="black [3213]" strokeweight="2pt">
+              <v:rect w14:anchorId="7678758E" id="Rectangle 10" o:spid="_x0000_s1040" style="position:absolute;margin-left:210pt;margin-top:3pt;width:45pt;height:25.2pt;z-index:251626496;visibility:visible;mso-wrap-style:square;mso-width-percent:0;mso-height-percent:0;mso-wrap-distance-left:9pt;mso-wrap-distance-top:0;mso-wrap-distance-right:9pt;mso-wrap-distance-bottom:0;mso-position-horizontal:absolute;mso-position-horizontal-relative:text;mso-position-vertical:absolute;mso-position-vertical-relative:text;mso-width-percent:0;mso-height-percent:0;mso-width-relative:margin;mso-height-relative:margin;v-text-anchor:middle" o:gfxdata="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" fillcolor="white [3201]" strokecolor="black [3213]" strokeweight="2pt">
                 <v:textbox>
                   <w:txbxContent>
                     <w:p>
@@ -3566,6 +3628,15 @@
           </mc:Fallback>
         </mc:AlternateContent>
       </w:r>
+    </w:p>
+    <w:p>
+      <w:pPr>
+        <w:spacing w:line="240" w:lineRule="auto"/>
+        <w:contextualSpacing/>
+        <w:rPr>
+          <w:b/>
+        </w:rPr>
+      </w:pPr>
       <w:r>
         <w:rPr>
           <w:b/>
@@ -3574,104 +3645,27 @@
         <mc:AlternateContent>
           <mc:Choice Requires="wps">
             <w:drawing>
-              <wp:anchor distT="0" distB="0" distL="114300" distR="114300" simplePos="0" relativeHeight="251660800" behindDoc="0" locked="0" layoutInCell="1" allowOverlap="1" wp14:anchorId="1E4A9350" wp14:editId="67A36893">
+              <wp:anchor distT="0" distB="0" distL="114300" distR="114300" simplePos="0" relativeHeight="251683840" behindDoc="0" locked="0" layoutInCell="1" allowOverlap="1" wp14:anchorId="68ACC92F" wp14:editId="571D4073">
                 <wp:simplePos x="0" y="0"/>
                 <wp:positionH relativeFrom="column">
-                  <wp:posOffset>2346386</wp:posOffset>
+                  <wp:posOffset>3041332</wp:posOffset>
                 </wp:positionH>
                 <wp:positionV relativeFrom="paragraph">
-                  <wp:posOffset>1638288</wp:posOffset>
+                  <wp:posOffset>169863</wp:posOffset>
                 </wp:positionV>
-                <wp:extent cx="905330" cy="1224651"/>
-                <wp:effectExtent l="0" t="0" r="47625" b="90170"/>
+                <wp:extent cx="503875" cy="623888"/>
+                <wp:effectExtent l="73343" t="2857" r="26987" b="46038"/>
                 <wp:wrapNone/>
-                <wp:docPr id="9" name="Elbow Connector 9"/>
+                <wp:docPr id="19" name="Elbow Connector 19"/>
                 <wp:cNvGraphicFramePr/>
                 <a:graphic xmlns:a="http://schemas.openxmlformats.org/drawingml/2006/main">
                   <a:graphicData uri="http://schemas.microsoft.com/office/word/2010/wordprocessingShape">
                     <wps:wsp>
                       <wps:cNvCnPr/>
                       <wps:spPr>
-                        <a:xfrm>
+                        <a:xfrm rot="5400000">
                           <a:off x="0" y="0"/>
-                          <a:ext cx="905330" cy="1224651"/>
-                        </a:xfrm>
-                        <a:prstGeom prst="bentConnector3">
-                          <a:avLst/>
-                        </a:prstGeom>
-                        <a:ln w="19050">
-                          <a:solidFill>
-                            <a:schemeClr val="tx1"/>
-                          </a:solidFill>
-                          <a:prstDash val="dash"/>
-                          <a:tailEnd type="triangle"/>
-                        </a:ln>
-                      </wps:spPr>
-                      <wps:style>
-                        <a:lnRef idx="1">
-                          <a:schemeClr val="accent1"/>
-                        </a:lnRef>
-                        <a:fillRef idx="0">
-                          <a:schemeClr val="accent1"/>
-                        </a:fillRef>
-                        <a:effectRef idx="0">
-                          <a:schemeClr val="accent1"/>
-                        </a:effectRef>
-                        <a:fontRef idx="minor">
-                          <a:schemeClr val="tx1"/>
-                        </a:fontRef>
-                      </wps:style>
-                      <wps:bodyPr/>
-                    </wps:wsp>
-                  </a:graphicData>
-                </a:graphic>
-                <wp14:sizeRelH relativeFrom="margin">
-                  <wp14:pctWidth>0</wp14:pctWidth>
-                </wp14:sizeRelH>
-                <wp14:sizeRelV relativeFrom="margin">
-                  <wp14:pctHeight>0</wp14:pctHeight>
-                </wp14:sizeRelV>
-              </wp:anchor>
-            </w:drawing>
-          </mc:Choice>
-          <mc:Fallback>
-            <w:pict>
-              <v:shape w14:anchorId="0C7F239E" id="Elbow Connector 9" o:spid="_x0000_s1026" type="#_x0000_t34" style="position:absolute;margin-left:184.75pt;margin-top:129pt;width:71.3pt;height:96.45pt;z-index:251660800;visibility:visible;mso-wrap-style:square;mso-width-percent:0;mso-height-percent:0;mso-wrap-distance-left:9pt;mso-wrap-distance-top:0;mso-wrap-distance-right:9pt;mso-wrap-distance-bottom:0;mso-position-horizontal:absolute;mso-position-horizontal-relative:text;mso-position-vertical:absolute;mso-position-vertical-relative:text;mso-width-percent:0;mso-height-percent:0;mso-width-relative:margin;mso-height-relative:margin" o:gfxdata="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" strokecolor="black [3213]" strokeweight="1.5pt">
-                <v:stroke dashstyle="dash" endarrow="block"/>
-              </v:shape>
-            </w:pict>
-          </mc:Fallback>
-        </mc:AlternateContent>
-      </w:r>
-      <w:r>
-        <w:rPr>
-          <w:b/>
-          <w:noProof/>
-        </w:rPr>
-        <mc:AlternateContent>
-          <mc:Choice Requires="wps">
-            <w:drawing>
-              <wp:anchor distT="0" distB="0" distL="114300" distR="114300" simplePos="0" relativeHeight="251662848" behindDoc="0" locked="0" layoutInCell="1" allowOverlap="1" wp14:anchorId="146122AB" wp14:editId="10BE2874">
-                <wp:simplePos x="0" y="0"/>
-                <wp:positionH relativeFrom="column">
-                  <wp:posOffset>2553261</wp:posOffset>
-                </wp:positionH>
-                <wp:positionV relativeFrom="paragraph">
-                  <wp:posOffset>456310</wp:posOffset>
-                </wp:positionV>
-                <wp:extent cx="1320048" cy="1751694"/>
-                <wp:effectExtent l="0" t="6350" r="83820" b="45720"/>
-                <wp:wrapNone/>
-                <wp:docPr id="11" name="Elbow Connector 11"/>
-                <wp:cNvGraphicFramePr/>
-                <a:graphic xmlns:a="http://schemas.openxmlformats.org/drawingml/2006/main">
-                  <a:graphicData uri="http://schemas.microsoft.com/office/word/2010/wordprocessingShape">
-                    <wps:wsp>
-                      <wps:cNvCnPr/>
-                      <wps:spPr>
-                        <a:xfrm rot="5400000" flipV="1">
-                          <a:off x="0" y="0"/>
-                          <a:ext cx="1320048" cy="1751694"/>
+                          <a:ext cx="503875" cy="623888"/>
                         </a:xfrm>
                         <a:prstGeom prst="bentConnector3">
                           <a:avLst>
@@ -3711,68 +3705,203 @@
           </mc:Choice>
           <mc:Fallback>
             <w:pict>
-              <v:shape w14:anchorId="6E33138D" id="Elbow Connector 11" o:spid="_x0000_s1026" type="#_x0000_t34" style="position:absolute;margin-left:201.05pt;margin-top:35.95pt;width:103.95pt;height:137.95pt;rotation:-90;flip:y;z-index:251662848;visibility:visible;mso-wrap-style:square;mso-width-percent:0;mso-height-percent:0;mso-wrap-distance-left:9pt;mso-wrap-distance-top:0;mso-wrap-distance-right:9pt;mso-wrap-distance-bottom:0;mso-position-horizontal:absolute;mso-position-horizontal-relative:text;mso-position-vertical:absolute;mso-position-vertical-relative:text;mso-width-percent:0;mso-height-percent:0;mso-width-relative:margin;mso-height-relative:margin" o:gfxdata="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" strokecolor="black [3040]" strokeweight="1.5pt">
+              <v:shape w14:anchorId="6746692E" id="Elbow Connector 19" o:spid="_x0000_s1026" type="#_x0000_t34" style="position:absolute;margin-left:239.45pt;margin-top:13.4pt;width:39.7pt;height:49.15pt;rotation:90;z-index:251683840;visibility:visible;mso-wrap-style:square;mso-width-percent:0;mso-height-percent:0;mso-wrap-distance-left:9pt;mso-wrap-distance-top:0;mso-wrap-distance-right:9pt;mso-wrap-distance-bottom:0;mso-position-horizontal:absolute;mso-position-horizontal-relative:text;mso-position-vertical:absolute;mso-position-vertical-relative:text;mso-width-percent:0;mso-height-percent:0;mso-width-relative:margin;mso-height-relative:margin" o:gfxdata="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" strokecolor="black [3040]" strokeweight="1.5pt">
                 <v:stroke endarrow="block"/>
               </v:shape>
             </w:pict>
           </mc:Fallback>
         </mc:AlternateContent>
       </w:r>
+    </w:p>
+    <w:p>
+      <w:pPr>
+        <w:spacing w:line="240" w:lineRule="auto"/>
+        <w:contextualSpacing/>
+        <w:rPr>
+          <w:b/>
+        </w:rPr>
+      </w:pPr>
+    </w:p>
+    <w:p>
+      <w:pPr>
+        <w:spacing w:line="240" w:lineRule="auto"/>
+        <w:contextualSpacing/>
+        <w:rPr>
+          <w:b/>
+        </w:rPr>
+      </w:pPr>
       <w:r>
         <w:rPr>
           <w:b/>
           <w:noProof/>
         </w:rPr>
         <mc:AlternateContent>
-          <mc:Choice Requires="wps">
+          <mc:Choice Requires="wpg">
             <w:drawing>
-              <wp:anchor distT="0" distB="0" distL="114300" distR="114300" simplePos="0" relativeHeight="251658752" behindDoc="0" locked="0" layoutInCell="1" allowOverlap="1" wp14:anchorId="68ACC92F" wp14:editId="2BCE7736">
+              <wp:anchor distT="0" distB="0" distL="114300" distR="114300" simplePos="0" relativeHeight="251758592" behindDoc="0" locked="0" layoutInCell="1" allowOverlap="1" wp14:anchorId="7E5FF99F" wp14:editId="7CBC803A">
                 <wp:simplePos x="0" y="0"/>
                 <wp:positionH relativeFrom="column">
-                  <wp:posOffset>4403947</wp:posOffset>
+                  <wp:posOffset>2552700</wp:posOffset>
                 </wp:positionH>
                 <wp:positionV relativeFrom="paragraph">
-                  <wp:posOffset>414152</wp:posOffset>
+                  <wp:posOffset>1650365</wp:posOffset>
                 </wp:positionV>
-                <wp:extent cx="314037" cy="469540"/>
-                <wp:effectExtent l="74612" t="1588" r="27623" b="46672"/>
+                <wp:extent cx="2320290" cy="1419225"/>
+                <wp:effectExtent l="0" t="0" r="22860" b="28575"/>
                 <wp:wrapNone/>
-                <wp:docPr id="19" name="Elbow Connector 19"/>
+                <wp:docPr id="23" name="Group 23"/>
                 <wp:cNvGraphicFramePr/>
                 <a:graphic xmlns:a="http://schemas.openxmlformats.org/drawingml/2006/main">
-                  <a:graphicData uri="http://schemas.microsoft.com/office/word/2010/wordprocessingShape">
-                    <wps:wsp>
-                      <wps:cNvCnPr/>
-                      <wps:spPr>
-                        <a:xfrm rot="5400000">
+                  <a:graphicData uri="http://schemas.microsoft.com/office/word/2010/wordprocessingGroup">
+                    <wpg:wgp>
+                      <wpg:cNvGrpSpPr/>
+                      <wpg:grpSpPr>
+                        <a:xfrm>
                           <a:off x="0" y="0"/>
-                          <a:ext cx="314037" cy="469540"/>
+                          <a:ext cx="2320290" cy="1419225"/>
+                          <a:chOff x="0" y="-225078"/>
+                          <a:chExt cx="2296160" cy="1087014"/>
                         </a:xfrm>
-                        <a:prstGeom prst="bentConnector3">
-                          <a:avLst>
-                            <a:gd name="adj1" fmla="val 50000"/>
-                          </a:avLst>
-                        </a:prstGeom>
-                        <a:ln w="19050">
-                          <a:tailEnd type="triangle"/>
-                        </a:ln>
-                      </wps:spPr>
-                      <wps:style>
-                        <a:lnRef idx="1">
-                          <a:schemeClr val="dk1"/>
-                        </a:lnRef>
-                        <a:fillRef idx="0">
-                          <a:schemeClr val="dk1"/>
-                        </a:fillRef>
-                        <a:effectRef idx="0">
-                          <a:schemeClr val="dk1"/>
-                        </a:effectRef>
-                        <a:fontRef idx="minor">
-                          <a:schemeClr val="tx1"/>
-                        </a:fontRef>
-                      </wps:style>
-                      <wps:bodyPr/>
-                    </wps:wsp>
+                      </wpg:grpSpPr>
+                      <wps:wsp>
+                        <wps:cNvPr id="24" name="Rectangle 24"/>
+                        <wps:cNvSpPr/>
+                        <wps:spPr>
+                          <a:xfrm>
+                            <a:off x="0" y="-225078"/>
+                            <a:ext cx="2296160" cy="203807"/>
+                          </a:xfrm>
+                          <a:prstGeom prst="rect">
+                            <a:avLst/>
+                          </a:prstGeom>
+                          <a:ln>
+                            <a:solidFill>
+                              <a:schemeClr val="tx1"/>
+                            </a:solidFill>
+                          </a:ln>
+                        </wps:spPr>
+                        <wps:style>
+                          <a:lnRef idx="2">
+                            <a:schemeClr val="accent6"/>
+                          </a:lnRef>
+                          <a:fillRef idx="1">
+                            <a:schemeClr val="lt1"/>
+                          </a:fillRef>
+                          <a:effectRef idx="0">
+                            <a:schemeClr val="accent6"/>
+                          </a:effectRef>
+                          <a:fontRef idx="minor">
+                            <a:schemeClr val="dk1"/>
+                          </a:fontRef>
+                        </wps:style>
+                        <wps:txbx>
+                          <w:txbxContent>
+                            <w:p>
+                              <w:pPr>
+                                <w:jc w:val="center"/>
+                              </w:pPr>
+                              <w:r>
+                                <w:t>Main</w:t>
+                              </w:r>
+                            </w:p>
+                          </w:txbxContent>
+                        </wps:txbx>
+                        <wps:bodyPr rot="0" spcFirstLastPara="0" vertOverflow="overflow" horzOverflow="overflow" vert="horz" wrap="square" lIns="91440" tIns="45720" rIns="91440" bIns="45720" numCol="1" spcCol="0" rtlCol="0" fromWordArt="0" anchor="ctr" anchorCtr="0" forceAA="0" compatLnSpc="1">
+                          <a:prstTxWarp prst="textNoShape">
+                            <a:avLst/>
+                          </a:prstTxWarp>
+                          <a:noAutofit/>
+                        </wps:bodyPr>
+                      </wps:wsp>
+                      <wps:wsp>
+                        <wps:cNvPr id="25" name="Rectangle 25"/>
+                        <wps:cNvSpPr/>
+                        <wps:spPr>
+                          <a:xfrm>
+                            <a:off x="0" y="-21270"/>
+                            <a:ext cx="2296160" cy="883206"/>
+                          </a:xfrm>
+                          <a:prstGeom prst="rect">
+                            <a:avLst/>
+                          </a:prstGeom>
+                          <a:ln>
+                            <a:solidFill>
+                              <a:schemeClr val="tx1"/>
+                            </a:solidFill>
+                          </a:ln>
+                        </wps:spPr>
+                        <wps:style>
+                          <a:lnRef idx="2">
+                            <a:schemeClr val="accent6"/>
+                          </a:lnRef>
+                          <a:fillRef idx="1">
+                            <a:schemeClr val="lt1"/>
+                          </a:fillRef>
+                          <a:effectRef idx="0">
+                            <a:schemeClr val="accent6"/>
+                          </a:effectRef>
+                          <a:fontRef idx="minor">
+                            <a:schemeClr val="dk1"/>
+                          </a:fontRef>
+                        </wps:style>
+                        <wps:txbx>
+                          <w:txbxContent>
+                            <w:p>
+                              <w:pPr>
+                                <w:spacing w:line="240" w:lineRule="auto"/>
+                              </w:pPr>
+                              <w:r>
+                                <w:t xml:space="preserve">+ </w:t>
+                              </w:r>
+                              <w:r>
+                                <w:t>defaultPath : File</w:t>
+                              </w:r>
+                            </w:p>
+                            <w:p>
+                              <w:pPr>
+                                <w:spacing w:line="240" w:lineRule="auto"/>
+                              </w:pPr>
+                              <w:r>
+                                <w:t xml:space="preserve">+ </w:t>
+                              </w:r>
+                              <w:r>
+                                <w:t>verbose : Boolean</w:t>
+                              </w:r>
+                            </w:p>
+                            <w:p>
+                              <w:pPr>
+                                <w:spacing w:line="240" w:lineRule="auto"/>
+                              </w:pPr>
+                              <w:r>
+                                <w:t>+ game : GameWindow</w:t>
+                              </w:r>
+                            </w:p>
+                            <w:p>
+                              <w:pPr>
+                                <w:spacing w:line="240" w:lineRule="auto"/>
+                              </w:pPr>
+                              <w:r>
+                                <w:t>+ initialTileState : Tile[]</w:t>
+                              </w:r>
+                            </w:p>
+                            <w:p>
+                              <w:pPr>
+                                <w:spacing w:line="240" w:lineRule="auto"/>
+                              </w:pPr>
+                              <w:r>
+                                <w:t>+ main(String[]) : void</w:t>
+                              </w:r>
+                            </w:p>
+                          </w:txbxContent>
+                        </wps:txbx>
+                        <wps:bodyPr rot="0" spcFirstLastPara="0" vertOverflow="overflow" horzOverflow="overflow" vert="horz" wrap="square" lIns="91440" tIns="45720" rIns="91440" bIns="45720" numCol="1" spcCol="0" rtlCol="0" fromWordArt="0" anchor="ctr" anchorCtr="0" forceAA="0" compatLnSpc="1">
+                          <a:prstTxWarp prst="textNoShape">
+                            <a:avLst/>
+                          </a:prstTxWarp>
+                          <a:noAutofit/>
+                        </wps:bodyPr>
+                      </wps:wsp>
+                    </wpg:wgp>
                   </a:graphicData>
                 </a:graphic>
                 <wp14:sizeRelH relativeFrom="margin">
@@ -3786,9 +3915,74 @@
           </mc:Choice>
           <mc:Fallback>
             <w:pict>
-              <v:shape w14:anchorId="2B529AE0" id="Elbow Connector 19" o:spid="_x0000_s1026" type="#_x0000_t34" style="position:absolute;margin-left:346.75pt;margin-top:32.6pt;width:24.75pt;height:36.95pt;rotation:90;z-index:251658752;visibility:visible;mso-wrap-style:square;mso-width-percent:0;mso-height-percent:0;mso-wrap-distance-left:9pt;mso-wrap-distance-top:0;mso-wrap-distance-right:9pt;mso-wrap-distance-bottom:0;mso-position-horizontal:absolute;mso-position-horizontal-relative:text;mso-position-vertical:absolute;mso-position-vertical-relative:text;mso-width-percent:0;mso-height-percent:0;mso-width-relative:margin;mso-height-relative:margin" o:gfxdata="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" strokecolor="black [3040]" strokeweight="1.5pt">
-                <v:stroke endarrow="block"/>
-              </v:shape>
+              <v:group w14:anchorId="7E5FF99F" id="Group 23" o:spid="_x0000_s1041" style="position:absolute;margin-left:201pt;margin-top:129.95pt;width:182.7pt;height:111.75pt;z-index:251758592;mso-width-relative:margin;mso-height-relative:margin" coordorigin=",-2250" coordsize="22961,10870" o:gfxdata="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">
+                <v:rect id="Rectangle 24" o:spid="_x0000_s1042" style="position:absolute;top:-2250;width:22961;height:2038;visibility:visible;mso-wrap-style:square;v-text-anchor:middle" o:gfxdata="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" fillcolor="white [3201]" strokecolor="black [3213]" strokeweight="2pt">
+                  <v:textbox>
+                    <w:txbxContent>
+                      <w:p>
+                        <w:pPr>
+                          <w:jc w:val="center"/>
+                        </w:pPr>
+                        <w:r>
+                          <w:t>Main</w:t>
+                        </w:r>
+                      </w:p>
+                    </w:txbxContent>
+                  </v:textbox>
+                </v:rect>
+                <v:rect id="Rectangle 25" o:spid="_x0000_s1043" style="position:absolute;top:-212;width:22961;height:8831;visibility:visible;mso-wrap-style:square;v-text-anchor:middle" o:gfxdata="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" fillcolor="white [3201]" strokecolor="black [3213]" strokeweight="2pt">
+                  <v:textbox>
+                    <w:txbxContent>
+                      <w:p>
+                        <w:pPr>
+                          <w:spacing w:line="240" w:lineRule="auto"/>
+                        </w:pPr>
+                        <w:r>
+                          <w:t xml:space="preserve">+ </w:t>
+                        </w:r>
+                        <w:r>
+                          <w:t>defaultPath : File</w:t>
+                        </w:r>
+                      </w:p>
+                      <w:p>
+                        <w:pPr>
+                          <w:spacing w:line="240" w:lineRule="auto"/>
+                        </w:pPr>
+                        <w:r>
+                          <w:t xml:space="preserve">+ </w:t>
+                        </w:r>
+                        <w:r>
+                          <w:t>verbose : Boolean</w:t>
+                        </w:r>
+                      </w:p>
+                      <w:p>
+                        <w:pPr>
+                          <w:spacing w:line="240" w:lineRule="auto"/>
+                        </w:pPr>
+                        <w:r>
+                          <w:t>+ game : GameWindow</w:t>
+                        </w:r>
+                      </w:p>
+                      <w:p>
+                        <w:pPr>
+                          <w:spacing w:line="240" w:lineRule="auto"/>
+                        </w:pPr>
+                        <w:r>
+                          <w:t>+ initialTileState : Tile[]</w:t>
+                        </w:r>
+                      </w:p>
+                      <w:p>
+                        <w:pPr>
+                          <w:spacing w:line="240" w:lineRule="auto"/>
+                        </w:pPr>
+                        <w:r>
+                          <w:t>+ main(String[]) : void</w:t>
+                        </w:r>
+                      </w:p>
+                    </w:txbxContent>
+                  </v:textbox>
+                </v:rect>
+              </v:group>
             </w:pict>
           </mc:Fallback>
         </mc:AlternateContent>
@@ -3801,16 +3995,16 @@
         <mc:AlternateContent>
           <mc:Choice Requires="wps">
             <w:drawing>
-              <wp:anchor distT="0" distB="0" distL="114300" distR="114300" simplePos="0" relativeHeight="251655680" behindDoc="0" locked="0" layoutInCell="1" allowOverlap="1" wp14:anchorId="650AC8E1" wp14:editId="7B51E819">
+              <wp:anchor distT="0" distB="0" distL="114300" distR="114300" simplePos="0" relativeHeight="251650048" behindDoc="0" locked="0" layoutInCell="1" allowOverlap="1" wp14:anchorId="650AC8E1" wp14:editId="0798369B">
                 <wp:simplePos x="0" y="0"/>
                 <wp:positionH relativeFrom="column">
-                  <wp:posOffset>3724167</wp:posOffset>
+                  <wp:posOffset>2638425</wp:posOffset>
                 </wp:positionH>
                 <wp:positionV relativeFrom="paragraph">
-                  <wp:posOffset>807780</wp:posOffset>
+                  <wp:posOffset>421640</wp:posOffset>
                 </wp:positionV>
-                <wp:extent cx="1884045" cy="252095"/>
-                <wp:effectExtent l="0" t="0" r="20955" b="14605"/>
+                <wp:extent cx="695325" cy="252095"/>
+                <wp:effectExtent l="0" t="0" r="28575" b="14605"/>
                 <wp:wrapNone/>
                 <wp:docPr id="18" name="Rectangle 18"/>
                 <wp:cNvGraphicFramePr/>
@@ -3821,7 +4015,7 @@
                       <wps:spPr>
                         <a:xfrm>
                           <a:off x="0" y="0"/>
-                          <a:ext cx="1884045" cy="252095"/>
+                          <a:ext cx="695325" cy="252095"/>
                         </a:xfrm>
                         <a:prstGeom prst="rect">
                           <a:avLst/>
@@ -3867,12 +4061,15 @@
                     </wps:wsp>
                   </a:graphicData>
                 </a:graphic>
+                <wp14:sizeRelH relativeFrom="margin">
+                  <wp14:pctWidth>0</wp14:pctWidth>
+                </wp14:sizeRelH>
               </wp:anchor>
             </w:drawing>
           </mc:Choice>
           <mc:Fallback>
             <w:pict>
-              <v:rect w14:anchorId="650AC8E1" id="Rectangle 18" o:spid="_x0000_s1041" style="position:absolute;margin-left:293.25pt;margin-top:63.6pt;width:148.35pt;height:19.85pt;z-index:251655680;visibility:visible;mso-wrap-style:square;mso-wrap-distance-left:9pt;mso-wrap-distance-top:0;mso-wrap-distance-right:9pt;mso-wrap-distance-bottom:0;mso-position-horizontal:absolute;mso-position-horizontal-relative:text;mso-position-vertical:absolute;mso-position-vertical-relative:text;v-text-anchor:middle" o:gfxdata="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" fillcolor="white [3201]" strokecolor="black [3213]" strokeweight="2pt">
+              <v:rect w14:anchorId="650AC8E1" id="Rectangle 18" o:spid="_x0000_s1044" style="position:absolute;margin-left:207.75pt;margin-top:33.2pt;width:54.75pt;height:19.85pt;z-index:251650048;visibility:visible;mso-wrap-style:square;mso-width-percent:0;mso-wrap-distance-left:9pt;mso-wrap-distance-top:0;mso-wrap-distance-right:9pt;mso-wrap-distance-bottom:0;mso-position-horizontal:absolute;mso-position-horizontal-relative:text;mso-position-vertical:absolute;mso-position-vertical-relative:text;mso-width-percent:0;mso-width-relative:margin;v-text-anchor:middle" o:gfxdata="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" fillcolor="white [3201]" strokecolor="black [3213]" strokeweight="2pt">
                 <v:textbox>
                   <w:txbxContent>
                     <w:p>
@@ -3898,13 +4095,90 @@
         <mc:AlternateContent>
           <mc:Choice Requires="wps">
             <w:drawing>
-              <wp:anchor distT="0" distB="0" distL="114300" distR="114300" simplePos="0" relativeHeight="251643904" behindDoc="0" locked="0" layoutInCell="1" allowOverlap="1" wp14:anchorId="4D34A266" wp14:editId="4321B809">
+              <wp:anchor distT="0" distB="0" distL="114300" distR="114300" simplePos="0" relativeHeight="251700224" behindDoc="0" locked="0" layoutInCell="1" allowOverlap="1" wp14:anchorId="1E4A9350" wp14:editId="4A738FEE">
                 <wp:simplePos x="0" y="0"/>
                 <wp:positionH relativeFrom="column">
-                  <wp:posOffset>3259203</wp:posOffset>
+                  <wp:posOffset>1905000</wp:posOffset>
                 </wp:positionH>
                 <wp:positionV relativeFrom="paragraph">
-                  <wp:posOffset>2613384</wp:posOffset>
+                  <wp:posOffset>2618740</wp:posOffset>
+                </wp:positionV>
+                <wp:extent cx="415290" cy="349250"/>
+                <wp:effectExtent l="38100" t="0" r="22860" b="88900"/>
+                <wp:wrapNone/>
+                <wp:docPr id="9" name="Elbow Connector 9"/>
+                <wp:cNvGraphicFramePr/>
+                <a:graphic xmlns:a="http://schemas.openxmlformats.org/drawingml/2006/main">
+                  <a:graphicData uri="http://schemas.microsoft.com/office/word/2010/wordprocessingShape">
+                    <wps:wsp>
+                      <wps:cNvCnPr/>
+                      <wps:spPr>
+                        <a:xfrm rot="10800000" flipV="1">
+                          <a:off x="0" y="0"/>
+                          <a:ext cx="415290" cy="349250"/>
+                        </a:xfrm>
+                        <a:prstGeom prst="bentConnector3">
+                          <a:avLst/>
+                        </a:prstGeom>
+                        <a:ln w="19050">
+                          <a:solidFill>
+                            <a:schemeClr val="tx1"/>
+                          </a:solidFill>
+                          <a:prstDash val="dash"/>
+                          <a:tailEnd type="triangle"/>
+                        </a:ln>
+                      </wps:spPr>
+                      <wps:style>
+                        <a:lnRef idx="1">
+                          <a:schemeClr val="accent1"/>
+                        </a:lnRef>
+                        <a:fillRef idx="0">
+                          <a:schemeClr val="accent1"/>
+                        </a:fillRef>
+                        <a:effectRef idx="0">
+                          <a:schemeClr val="accent1"/>
+                        </a:effectRef>
+                        <a:fontRef idx="minor">
+                          <a:schemeClr val="tx1"/>
+                        </a:fontRef>
+                      </wps:style>
+                      <wps:bodyPr/>
+                    </wps:wsp>
+                  </a:graphicData>
+                </a:graphic>
+                <wp14:sizeRelH relativeFrom="margin">
+                  <wp14:pctWidth>0</wp14:pctWidth>
+                </wp14:sizeRelH>
+                <wp14:sizeRelV relativeFrom="margin">
+                  <wp14:pctHeight>0</wp14:pctHeight>
+                </wp14:sizeRelV>
+              </wp:anchor>
+            </w:drawing>
+          </mc:Choice>
+          <mc:Fallback>
+            <w:pict>
+              <v:shape w14:anchorId="5A792E09" id="Elbow Connector 9" o:spid="_x0000_s1026" type="#_x0000_t34" style="position:absolute;margin-left:150pt;margin-top:206.2pt;width:32.7pt;height:27.5pt;rotation:180;flip:y;z-index:251700224;visibility:visible;mso-wrap-style:square;mso-width-percent:0;mso-height-percent:0;mso-wrap-distance-left:9pt;mso-wrap-distance-top:0;mso-wrap-distance-right:9pt;mso-wrap-distance-bottom:0;mso-position-horizontal:absolute;mso-position-horizontal-relative:text;mso-position-vertical:absolute;mso-position-vertical-relative:text;mso-width-percent:0;mso-height-percent:0;mso-width-relative:margin;mso-height-relative:margin" o:gfxdata="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" strokecolor="black [3213]" strokeweight="1.5pt">
+                <v:stroke dashstyle="dash" endarrow="block"/>
+              </v:shape>
+            </w:pict>
+          </mc:Fallback>
+        </mc:AlternateContent>
+      </w:r>
+      <w:r>
+        <w:rPr>
+          <w:b/>
+          <w:noProof/>
+        </w:rPr>
+        <mc:AlternateContent>
+          <mc:Choice Requires="wps">
+            <w:drawing>
+              <wp:anchor distT="0" distB="0" distL="114300" distR="114300" simplePos="0" relativeHeight="251608064" behindDoc="0" locked="0" layoutInCell="1" allowOverlap="1" wp14:anchorId="4D34A266" wp14:editId="010987C6">
+                <wp:simplePos x="0" y="0"/>
+                <wp:positionH relativeFrom="column">
+                  <wp:posOffset>3175</wp:posOffset>
+                </wp:positionH>
+                <wp:positionV relativeFrom="paragraph">
+                  <wp:posOffset>2708275</wp:posOffset>
                 </wp:positionV>
                 <wp:extent cx="1884045" cy="476250"/>
                 <wp:effectExtent l="0" t="0" r="20955" b="19050"/>
@@ -3977,7 +4251,7 @@
           </mc:Choice>
           <mc:Fallback>
             <w:pict>
-              <v:rect w14:anchorId="4D34A266" id="Rectangle 16" o:spid="_x0000_s1042" style="position:absolute;margin-left:256.65pt;margin-top:205.8pt;width:148.35pt;height:37.5pt;z-index:251643904;visibility:visible;mso-wrap-style:square;mso-height-percent:0;mso-wrap-distance-left:9pt;mso-wrap-distance-top:0;mso-wrap-distance-right:9pt;mso-wrap-distance-bottom:0;mso-position-horizontal:absolute;mso-position-horizontal-relative:text;mso-position-vertical:absolute;mso-position-vertical-relative:text;mso-height-percent:0;mso-height-relative:margin;v-text-anchor:middle" o:gfxdata="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" fillcolor="white [3201]" strokecolor="black [3213]" strokeweight="2pt">
+              <v:rect w14:anchorId="4D34A266" id="Rectangle 16" o:spid="_x0000_s1045" style="position:absolute;margin-left:.25pt;margin-top:213.25pt;width:148.35pt;height:37.5pt;z-index:251608064;visibility:visible;mso-wrap-style:square;mso-height-percent:0;mso-wrap-distance-left:9pt;mso-wrap-distance-top:0;mso-wrap-distance-right:9pt;mso-wrap-distance-bottom:0;mso-position-horizontal:absolute;mso-position-horizontal-relative:text;mso-position-vertical:absolute;mso-position-vertical-relative:text;mso-height-percent:0;mso-height-relative:margin;v-text-anchor:middle" o:gfxdata="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" fillcolor="white [3201]" strokecolor="black [3213]" strokeweight="2pt">
                 <v:textbox>
                   <w:txbxContent>
                     <w:p>
@@ -4000,6 +4274,205 @@
           </mc:Fallback>
         </mc:AlternateContent>
       </w:r>
+      <w:r>
+        <w:rPr>
+          <w:b/>
+        </w:rPr>
+        <w:t xml:space="preserve">                               </w:t>
+      </w:r>
+    </w:p>
+    <w:p>
+      <w:pPr>
+        <w:spacing w:line="240" w:lineRule="auto"/>
+        <w:contextualSpacing/>
+        <w:rPr>
+          <w:b/>
+        </w:rPr>
+      </w:pPr>
+    </w:p>
+    <w:p>
+      <w:pPr>
+        <w:spacing w:line="240" w:lineRule="auto"/>
+        <w:contextualSpacing/>
+        <w:rPr>
+          <w:b/>
+        </w:rPr>
+      </w:pPr>
+    </w:p>
+    <w:p>
+      <w:pPr>
+        <w:spacing w:line="240" w:lineRule="auto"/>
+        <w:contextualSpacing/>
+        <w:rPr>
+          <w:b/>
+        </w:rPr>
+      </w:pPr>
+    </w:p>
+    <w:p>
+      <w:pPr>
+        <w:spacing w:line="240" w:lineRule="auto"/>
+        <w:contextualSpacing/>
+        <w:rPr>
+          <w:b/>
+        </w:rPr>
+      </w:pPr>
+    </w:p>
+    <w:p>
+      <w:pPr>
+        <w:spacing w:line="240" w:lineRule="auto"/>
+        <w:contextualSpacing/>
+        <w:rPr>
+          <w:b/>
+        </w:rPr>
+      </w:pPr>
+    </w:p>
+    <w:p>
+      <w:pPr>
+        <w:spacing w:line="240" w:lineRule="auto"/>
+        <w:contextualSpacing/>
+        <w:rPr>
+          <w:b/>
+        </w:rPr>
+      </w:pPr>
+    </w:p>
+    <w:p>
+      <w:pPr>
+        <w:spacing w:line="240" w:lineRule="auto"/>
+        <w:contextualSpacing/>
+        <w:rPr>
+          <w:b/>
+        </w:rPr>
+      </w:pPr>
+    </w:p>
+    <w:p>
+      <w:pPr>
+        <w:spacing w:line="240" w:lineRule="auto"/>
+        <w:contextualSpacing/>
+        <w:rPr>
+          <w:b/>
+        </w:rPr>
+      </w:pPr>
+    </w:p>
+    <w:p>
+      <w:pPr>
+        <w:spacing w:line="240" w:lineRule="auto"/>
+        <w:contextualSpacing/>
+        <w:rPr>
+          <w:b/>
+        </w:rPr>
+      </w:pPr>
+    </w:p>
+    <w:p>
+      <w:pPr>
+        <w:spacing w:line="240" w:lineRule="auto"/>
+        <w:contextualSpacing/>
+        <w:rPr>
+          <w:b/>
+        </w:rPr>
+      </w:pPr>
+    </w:p>
+    <w:p>
+      <w:pPr>
+        <w:spacing w:line="240" w:lineRule="auto"/>
+        <w:contextualSpacing/>
+        <w:rPr>
+          <w:b/>
+        </w:rPr>
+      </w:pPr>
+      <w:r>
+        <w:rPr>
+          <w:b/>
+          <w:noProof/>
+        </w:rPr>
+        <mc:AlternateContent>
+          <mc:Choice Requires="wps">
+            <w:drawing>
+              <wp:anchor distT="0" distB="0" distL="114300" distR="114300" simplePos="0" relativeHeight="251770880" behindDoc="0" locked="0" layoutInCell="1" allowOverlap="1" wp14:anchorId="3C967C7A" wp14:editId="47B6BCE2">
+                <wp:simplePos x="0" y="0"/>
+                <wp:positionH relativeFrom="column">
+                  <wp:posOffset>4511357</wp:posOffset>
+                </wp:positionH>
+                <wp:positionV relativeFrom="paragraph">
+                  <wp:posOffset>73343</wp:posOffset>
+                </wp:positionV>
+                <wp:extent cx="1188085" cy="438150"/>
+                <wp:effectExtent l="0" t="44132" r="101282" b="6033"/>
+                <wp:wrapNone/>
+                <wp:docPr id="31" name="Elbow Connector 31"/>
+                <wp:cNvGraphicFramePr/>
+                <a:graphic xmlns:a="http://schemas.openxmlformats.org/drawingml/2006/main">
+                  <a:graphicData uri="http://schemas.microsoft.com/office/word/2010/wordprocessingShape">
+                    <wps:wsp>
+                      <wps:cNvCnPr/>
+                      <wps:spPr>
+                        <a:xfrm rot="5400000" flipH="1" flipV="1">
+                          <a:off x="0" y="0"/>
+                          <a:ext cx="1188085" cy="438150"/>
+                        </a:xfrm>
+                        <a:prstGeom prst="bentConnector3">
+                          <a:avLst>
+                            <a:gd name="adj1" fmla="val 28987"/>
+                          </a:avLst>
+                        </a:prstGeom>
+                        <a:ln w="19050">
+                          <a:solidFill>
+                            <a:schemeClr val="tx1"/>
+                          </a:solidFill>
+                          <a:prstDash val="dash"/>
+                          <a:tailEnd type="triangle"/>
+                        </a:ln>
+                      </wps:spPr>
+                      <wps:style>
+                        <a:lnRef idx="1">
+                          <a:schemeClr val="accent1"/>
+                        </a:lnRef>
+                        <a:fillRef idx="0">
+                          <a:schemeClr val="accent1"/>
+                        </a:fillRef>
+                        <a:effectRef idx="0">
+                          <a:schemeClr val="accent1"/>
+                        </a:effectRef>
+                        <a:fontRef idx="minor">
+                          <a:schemeClr val="tx1"/>
+                        </a:fontRef>
+                      </wps:style>
+                      <wps:bodyPr/>
+                    </wps:wsp>
+                  </a:graphicData>
+                </a:graphic>
+                <wp14:sizeRelH relativeFrom="margin">
+                  <wp14:pctWidth>0</wp14:pctWidth>
+                </wp14:sizeRelH>
+                <wp14:sizeRelV relativeFrom="margin">
+                  <wp14:pctHeight>0</wp14:pctHeight>
+                </wp14:sizeRelV>
+              </wp:anchor>
+            </w:drawing>
+          </mc:Choice>
+          <mc:Fallback>
+            <w:pict>
+              <v:shape w14:anchorId="5A386871" id="Elbow Connector 31" o:spid="_x0000_s1026" type="#_x0000_t34" style="position:absolute;margin-left:355.2pt;margin-top:5.8pt;width:93.55pt;height:34.5pt;rotation:90;flip:x y;z-index:251770880;visibility:visible;mso-wrap-style:square;mso-width-percent:0;mso-height-percent:0;mso-wrap-distance-left:9pt;mso-wrap-distance-top:0;mso-wrap-distance-right:9pt;mso-wrap-distance-bottom:0;mso-position-horizontal:absolute;mso-position-horizontal-relative:text;mso-position-vertical:absolute;mso-position-vertical-relative:text;mso-width-percent:0;mso-height-percent:0;mso-width-relative:margin;mso-height-relative:margin" o:gfxdata="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" adj="6261" strokecolor="black [3213]" strokeweight="1.5pt">
+                <v:stroke dashstyle="dash" endarrow="block"/>
+              </v:shape>
+            </w:pict>
+          </mc:Fallback>
+        </mc:AlternateContent>
+      </w:r>
+    </w:p>
+    <w:p>
+      <w:pPr>
+        <w:spacing w:line="240" w:lineRule="auto"/>
+        <w:contextualSpacing/>
+        <w:rPr>
+          <w:b/>
+        </w:rPr>
+      </w:pPr>
+      <w:r>
+        <w:rPr>
+          <w:b/>
+        </w:rPr>
+        <w:t xml:space="preserve">                                                                                                                                                                            Uses</w:t>
+      </w:r>
     </w:p>
     <w:sectPr>
       <w:headerReference w:type="default" r:id="rId9"/>
@@ -4015,7 +4488,7 @@
 </file>
 
 <file path=word/endnotes.xml><?xml version="1.0" encoding="utf-8"?>
-<w:endnotes xmlns:wpc="http://schemas.microsoft.com/office/word/2010/wordprocessingCanvas" xmlns:cx="http://schemas.microsoft.com/office/drawing/2014/chartex" xmlns:cx1="http://schemas.microsoft.com/office/drawing/2015/9/8/chartex" xmlns:cx2="http://schemas.microsoft.com/office/drawing/2015/10/21/chartex" xmlns:mc="http://schemas.openxmlformats.org/markup-compatibility/2006" xmlns:o="urn:schemas-microsoft-com:office:office" xmlns:r="http://schemas.openxmlformats.org/officeDocument/2006/relationships" xmlns:m="http://schemas.openxmlformats.org/officeDocument/2006/math" xmlns:v="urn:schemas-microsoft-com:vml" xmlns:wp14="http://schemas.microsoft.com/office/word/2010/wordprocessingDrawing" xmlns:wp="http://schemas.openxmlformats.org/drawingml/2006/wordprocessingDrawing" xmlns:w10="urn:schemas-microsoft-com:office:word" xmlns:w="http://schemas.openxmlformats.org/wordprocessingml/2006/main" xmlns:w14="http://schemas.microsoft.com/office/word/2010/wordml" xmlns:w15="http://schemas.microsoft.com/office/word/2012/wordml" xmlns:w16se="http://schemas.microsoft.com/office/word/2015/wordml/symex" xmlns:wpg="http://schemas.microsoft.com/office/word/2010/wordprocessingGroup" xmlns:wpi="http://schemas.microsoft.com/office/word/2010/wordprocessingInk" xmlns:wne="http://schemas.microsoft.com/office/word/2006/wordml" xmlns:wps="http://schemas.microsoft.com/office/word/2010/wordprocessingShape" mc:Ignorable="w14 w15 w16se wp14">
+<w:endnotes xmlns:wpc="http://schemas.microsoft.com/office/word/2010/wordprocessingCanvas" xmlns:mc="http://schemas.openxmlformats.org/markup-compatibility/2006" xmlns:o="urn:schemas-microsoft-com:office:office" xmlns:r="http://schemas.openxmlformats.org/officeDocument/2006/relationships" xmlns:m="http://schemas.openxmlformats.org/officeDocument/2006/math" xmlns:v="urn:schemas-microsoft-com:vml" xmlns:wp14="http://schemas.microsoft.com/office/word/2010/wordprocessingDrawing" xmlns:wp="http://schemas.openxmlformats.org/drawingml/2006/wordprocessingDrawing" xmlns:w10="urn:schemas-microsoft-com:office:word" xmlns:w="http://schemas.openxmlformats.org/wordprocessingml/2006/main" xmlns:w14="http://schemas.microsoft.com/office/word/2010/wordml" xmlns:w15="http://schemas.microsoft.com/office/word/2012/wordml" xmlns:wpg="http://schemas.microsoft.com/office/word/2010/wordprocessingGroup" xmlns:wpi="http://schemas.microsoft.com/office/word/2010/wordprocessingInk" xmlns:wne="http://schemas.microsoft.com/office/word/2006/wordml" xmlns:wps="http://schemas.microsoft.com/office/word/2010/wordprocessingShape" mc:Ignorable="w14 w15 wp14">
   <w:endnote w:type="separator" w:id="-1">
     <w:p>
       <w:pPr>
@@ -4040,7 +4513,7 @@
 </file>
 
 <file path=word/footnotes.xml><?xml version="1.0" encoding="utf-8"?>
-<w:footnotes xmlns:wpc="http://schemas.microsoft.com/office/word/2010/wordprocessingCanvas" xmlns:cx="http://schemas.microsoft.com/office/drawing/2014/chartex" xmlns:cx1="http://schemas.microsoft.com/office/drawing/2015/9/8/chartex" xmlns:cx2="http://schemas.microsoft.com/office/drawing/2015/10/21/chartex" xmlns:mc="http://schemas.openxmlformats.org/markup-compatibility/2006" xmlns:o="urn:schemas-microsoft-com:office:office" xmlns:r="http://schemas.openxmlformats.org/officeDocument/2006/relationships" xmlns:m="http://schemas.openxmlformats.org/officeDocument/2006/math" xmlns:v="urn:schemas-microsoft-com:vml" xmlns:wp14="http://schemas.microsoft.com/office/word/2010/wordprocessingDrawing" xmlns:wp="http://schemas.openxmlformats.org/drawingml/2006/wordprocessingDrawing" xmlns:w10="urn:schemas-microsoft-com:office:word" xmlns:w="http://schemas.openxmlformats.org/wordprocessingml/2006/main" xmlns:w14="http://schemas.microsoft.com/office/word/2010/wordml" xmlns:w15="http://schemas.microsoft.com/office/word/2012/wordml" xmlns:w16se="http://schemas.microsoft.com/office/word/2015/wordml/symex" xmlns:wpg="http://schemas.microsoft.com/office/word/2010/wordprocessingGroup" xmlns:wpi="http://schemas.microsoft.com/office/word/2010/wordprocessingInk" xmlns:wne="http://schemas.microsoft.com/office/word/2006/wordml" xmlns:wps="http://schemas.microsoft.com/office/word/2010/wordprocessingShape" mc:Ignorable="w14 w15 w16se wp14">
+<w:footnotes xmlns:wpc="http://schemas.microsoft.com/office/word/2010/wordprocessingCanvas" xmlns:mc="http://schemas.openxmlformats.org/markup-compatibility/2006" xmlns:o="urn:schemas-microsoft-com:office:office" xmlns:r="http://schemas.openxmlformats.org/officeDocument/2006/relationships" xmlns:m="http://schemas.openxmlformats.org/officeDocument/2006/math" xmlns:v="urn:schemas-microsoft-com:vml" xmlns:wp14="http://schemas.microsoft.com/office/word/2010/wordprocessingDrawing" xmlns:wp="http://schemas.openxmlformats.org/drawingml/2006/wordprocessingDrawing" xmlns:w10="urn:schemas-microsoft-com:office:word" xmlns:w="http://schemas.openxmlformats.org/wordprocessingml/2006/main" xmlns:w14="http://schemas.microsoft.com/office/word/2010/wordml" xmlns:w15="http://schemas.microsoft.com/office/word/2012/wordml" xmlns:wpg="http://schemas.microsoft.com/office/word/2010/wordprocessingGroup" xmlns:wpi="http://schemas.microsoft.com/office/word/2010/wordprocessingInk" xmlns:wne="http://schemas.microsoft.com/office/word/2006/wordml" xmlns:wps="http://schemas.microsoft.com/office/word/2010/wordprocessingShape" mc:Ignorable="w14 w15 wp14">
   <w:footnote w:type="separator" w:id="-1">
     <w:p>
       <w:pPr>
@@ -4065,7 +4538,7 @@
 </file>
 
 <file path=word/header1.xml><?xml version="1.0" encoding="utf-8"?>
-<w:hdr xmlns:wpc="http://schemas.microsoft.com/office/word/2010/wordprocessingCanvas" xmlns:cx="http://schemas.microsoft.com/office/drawing/2014/chartex" xmlns:cx1="http://schemas.microsoft.com/office/drawing/2015/9/8/chartex" xmlns:cx2="http://schemas.microsoft.com/office/drawing/2015/10/21/chartex" xmlns:mc="http://schemas.openxmlformats.org/markup-compatibility/2006" xmlns:o="urn:schemas-microsoft-com:office:office" xmlns:r="http://schemas.openxmlformats.org/officeDocument/2006/relationships" xmlns:m="http://schemas.openxmlformats.org/officeDocument/2006/math" xmlns:v="urn:schemas-microsoft-com:vml" xmlns:wp14="http://schemas.microsoft.com/office/word/2010/wordprocessingDrawing" xmlns:wp="http://schemas.openxmlformats.org/drawingml/2006/wordprocessingDrawing" xmlns:w10="urn:schemas-microsoft-com:office:word" xmlns:w="http://schemas.openxmlformats.org/wordprocessingml/2006/main" xmlns:w14="http://schemas.microsoft.com/office/word/2010/wordml" xmlns:w15="http://schemas.microsoft.com/office/word/2012/wordml" xmlns:w16se="http://schemas.microsoft.com/office/word/2015/wordml/symex" xmlns:wpg="http://schemas.microsoft.com/office/word/2010/wordprocessingGroup" xmlns:wpi="http://schemas.microsoft.com/office/word/2010/wordprocessingInk" xmlns:wne="http://schemas.microsoft.com/office/word/2006/wordml" xmlns:wps="http://schemas.microsoft.com/office/word/2010/wordprocessingShape" mc:Ignorable="w14 w15 w16se wp14">
+<w:hdr xmlns:wpc="http://schemas.microsoft.com/office/word/2010/wordprocessingCanvas" xmlns:mc="http://schemas.openxmlformats.org/markup-compatibility/2006" xmlns:o="urn:schemas-microsoft-com:office:office" xmlns:r="http://schemas.openxmlformats.org/officeDocument/2006/relationships" xmlns:m="http://schemas.openxmlformats.org/officeDocument/2006/math" xmlns:v="urn:schemas-microsoft-com:vml" xmlns:wp14="http://schemas.microsoft.com/office/word/2010/wordprocessingDrawing" xmlns:wp="http://schemas.openxmlformats.org/drawingml/2006/wordprocessingDrawing" xmlns:w10="urn:schemas-microsoft-com:office:word" xmlns:w="http://schemas.openxmlformats.org/wordprocessingml/2006/main" xmlns:w14="http://schemas.microsoft.com/office/word/2010/wordml" xmlns:w15="http://schemas.microsoft.com/office/word/2012/wordml" xmlns:wpg="http://schemas.microsoft.com/office/word/2010/wordprocessingGroup" xmlns:wpi="http://schemas.microsoft.com/office/word/2010/wordprocessingInk" xmlns:wne="http://schemas.microsoft.com/office/word/2006/wordml" xmlns:wps="http://schemas.microsoft.com/office/word/2010/wordprocessingShape" mc:Ignorable="w14 w15 wp14">
   <w:p>
     <w:pPr>
       <w:pStyle w:val="Header"/>
@@ -4086,7 +4559,7 @@
       <w:pStyle w:val="Header"/>
     </w:pPr>
     <w:r>
-      <w:t>Program 4</w:t>
+      <w:t>Program 5</w:t>
     </w:r>
     <w:r>
       <w:ptab w:relativeTo="margin" w:alignment="center" w:leader="none"/>
@@ -4110,7 +4583,7 @@
       <w:rPr>
         <w:noProof/>
       </w:rPr>
-      <w:t>1</w:t>
+      <w:t>3</w:t>
     </w:r>
     <w:r>
       <w:rPr>
@@ -4123,7 +4596,7 @@
 </file>
 
 <file path=word/numbering.xml><?xml version="1.0" encoding="utf-8"?>
-<w:numbering xmlns:wpc="http://schemas.microsoft.com/office/word/2010/wordprocessingCanvas" xmlns:cx="http://schemas.microsoft.com/office/drawing/2014/chartex" xmlns:cx1="http://schemas.microsoft.com/office/drawing/2015/9/8/chartex" xmlns:cx2="http://schemas.microsoft.com/office/drawing/2015/10/21/chartex" xmlns:mc="http://schemas.openxmlformats.org/markup-compatibility/2006" xmlns:o="urn:schemas-microsoft-com:office:office" xmlns:r="http://schemas.openxmlformats.org/officeDocument/2006/relationships" xmlns:m="http://schemas.openxmlformats.org/officeDocument/2006/math" xmlns:v="urn:schemas-microsoft-com:vml" xmlns:wp14="http://schemas.microsoft.com/office/word/2010/wordprocessingDrawing" xmlns:wp="http://schemas.openxmlformats.org/drawingml/2006/wordprocessingDrawing" xmlns:w10="urn:schemas-microsoft-com:office:word" xmlns:w="http://schemas.openxmlformats.org/wordprocessingml/2006/main" xmlns:w14="http://schemas.microsoft.com/office/word/2010/wordml" xmlns:w15="http://schemas.microsoft.com/office/word/2012/wordml" xmlns:w16se="http://schemas.microsoft.com/office/word/2015/wordml/symex" xmlns:wpg="http://schemas.microsoft.com/office/word/2010/wordprocessingGroup" xmlns:wpi="http://schemas.microsoft.com/office/word/2010/wordprocessingInk" xmlns:wne="http://schemas.microsoft.com/office/word/2006/wordml" xmlns:wps="http://schemas.microsoft.com/office/word/2010/wordprocessingShape" mc:Ignorable="w14 w15 w16se wp14">
+<w:numbering xmlns:wpc="http://schemas.microsoft.com/office/word/2010/wordprocessingCanvas" xmlns:mc="http://schemas.openxmlformats.org/markup-compatibility/2006" xmlns:o="urn:schemas-microsoft-com:office:office" xmlns:r="http://schemas.openxmlformats.org/officeDocument/2006/relationships" xmlns:m="http://schemas.openxmlformats.org/officeDocument/2006/math" xmlns:v="urn:schemas-microsoft-com:vml" xmlns:wp14="http://schemas.microsoft.com/office/word/2010/wordprocessingDrawing" xmlns:wp="http://schemas.openxmlformats.org/drawingml/2006/wordprocessingDrawing" xmlns:w10="urn:schemas-microsoft-com:office:word" xmlns:w="http://schemas.openxmlformats.org/wordprocessingml/2006/main" xmlns:w14="http://schemas.microsoft.com/office/word/2010/wordml" xmlns:w15="http://schemas.microsoft.com/office/word/2012/wordml" xmlns:wpg="http://schemas.microsoft.com/office/word/2010/wordprocessingGroup" xmlns:wpi="http://schemas.microsoft.com/office/word/2010/wordprocessingInk" xmlns:wne="http://schemas.microsoft.com/office/word/2006/wordml" xmlns:wps="http://schemas.microsoft.com/office/word/2010/wordprocessingShape" mc:Ignorable="w14 w15 wp14">
   <w:abstractNum w:abstractNumId="0" w15:restartNumberingAfterBreak="0">
     <w:nsid w:val="05BE6AF3"/>
     <w:multiLevelType w:val="hybridMultilevel"/>
@@ -4464,6 +4937,454 @@
     </w:lvl>
   </w:abstractNum>
   <w:abstractNum w:abstractNumId="3" w15:restartNumberingAfterBreak="0">
+    <w:nsid w:val="254F738F"/>
+    <w:multiLevelType w:val="hybridMultilevel"/>
+    <w:tmpl w:val="34CCC706"/>
+    <w:lvl w:ilvl="0" w:tplc="8F40FD5C">
+      <w:numFmt w:val="bullet"/>
+      <w:lvlText w:val="-"/>
+      <w:lvlJc w:val="left"/>
+      <w:pPr>
+        <w:ind w:left="720" w:hanging="360"/>
+      </w:pPr>
+      <w:rPr>
+        <w:rFonts w:ascii="Calibri" w:eastAsiaTheme="minorHAnsi" w:hAnsi="Calibri" w:cstheme="minorBidi" w:hint="default"/>
+      </w:rPr>
+    </w:lvl>
+    <w:lvl w:ilvl="1" w:tplc="04090003" w:tentative="1">
+      <w:start w:val="1"/>
+      <w:numFmt w:val="bullet"/>
+      <w:lvlText w:val="o"/>
+      <w:lvlJc w:val="left"/>
+      <w:pPr>
+        <w:ind w:left="1440" w:hanging="360"/>
+      </w:pPr>
+      <w:rPr>
+        <w:rFonts w:ascii="Courier New" w:hAnsi="Courier New" w:cs="Courier New" w:hint="default"/>
+      </w:rPr>
+    </w:lvl>
+    <w:lvl w:ilvl="2" w:tplc="04090005" w:tentative="1">
+      <w:start w:val="1"/>
+      <w:numFmt w:val="bullet"/>
+      <w:lvlText w:val=""/>
+      <w:lvlJc w:val="left"/>
+      <w:pPr>
+        <w:ind w:left="2160" w:hanging="360"/>
+      </w:pPr>
+      <w:rPr>
+        <w:rFonts w:ascii="Wingdings" w:hAnsi="Wingdings" w:hint="default"/>
+      </w:rPr>
+    </w:lvl>
+    <w:lvl w:ilvl="3" w:tplc="04090001" w:tentative="1">
+      <w:start w:val="1"/>
+      <w:numFmt w:val="bullet"/>
+      <w:lvlText w:val=""/>
+      <w:lvlJc w:val="left"/>
+      <w:pPr>
+        <w:ind w:left="2880" w:hanging="360"/>
+      </w:pPr>
+      <w:rPr>
+        <w:rFonts w:ascii="Symbol" w:hAnsi="Symbol" w:hint="default"/>
+      </w:rPr>
+    </w:lvl>
+    <w:lvl w:ilvl="4" w:tplc="04090003" w:tentative="1">
+      <w:start w:val="1"/>
+      <w:numFmt w:val="bullet"/>
+      <w:lvlText w:val="o"/>
+      <w:lvlJc w:val="left"/>
+      <w:pPr>
+        <w:ind w:left="3600" w:hanging="360"/>
+      </w:pPr>
+      <w:rPr>
+        <w:rFonts w:ascii="Courier New" w:hAnsi="Courier New" w:cs="Courier New" w:hint="default"/>
+      </w:rPr>
+    </w:lvl>
+    <w:lvl w:ilvl="5" w:tplc="04090005" w:tentative="1">
+      <w:start w:val="1"/>
+      <w:numFmt w:val="bullet"/>
+      <w:lvlText w:val=""/>
+      <w:lvlJc w:val="left"/>
+      <w:pPr>
+        <w:ind w:left="4320" w:hanging="360"/>
+      </w:pPr>
+      <w:rPr>
+        <w:rFonts w:ascii="Wingdings" w:hAnsi="Wingdings" w:hint="default"/>
+      </w:rPr>
+    </w:lvl>
+    <w:lvl w:ilvl="6" w:tplc="04090001" w:tentative="1">
+      <w:start w:val="1"/>
+      <w:numFmt w:val="bullet"/>
+      <w:lvlText w:val=""/>
+      <w:lvlJc w:val="left"/>
+      <w:pPr>
+        <w:ind w:left="5040" w:hanging="360"/>
+      </w:pPr>
+      <w:rPr>
+        <w:rFonts w:ascii="Symbol" w:hAnsi="Symbol" w:hint="default"/>
+      </w:rPr>
+    </w:lvl>
+    <w:lvl w:ilvl="7" w:tplc="04090003" w:tentative="1">
+      <w:start w:val="1"/>
+      <w:numFmt w:val="bullet"/>
+      <w:lvlText w:val="o"/>
+      <w:lvlJc w:val="left"/>
+      <w:pPr>
+        <w:ind w:left="5760" w:hanging="360"/>
+      </w:pPr>
+      <w:rPr>
+        <w:rFonts w:ascii="Courier New" w:hAnsi="Courier New" w:cs="Courier New" w:hint="default"/>
+      </w:rPr>
+    </w:lvl>
+    <w:lvl w:ilvl="8" w:tplc="04090005" w:tentative="1">
+      <w:start w:val="1"/>
+      <w:numFmt w:val="bullet"/>
+      <w:lvlText w:val=""/>
+      <w:lvlJc w:val="left"/>
+      <w:pPr>
+        <w:ind w:left="6480" w:hanging="360"/>
+      </w:pPr>
+      <w:rPr>
+        <w:rFonts w:ascii="Wingdings" w:hAnsi="Wingdings" w:hint="default"/>
+      </w:rPr>
+    </w:lvl>
+  </w:abstractNum>
+  <w:abstractNum w:abstractNumId="4" w15:restartNumberingAfterBreak="0">
+    <w:nsid w:val="35291ECE"/>
+    <w:multiLevelType w:val="hybridMultilevel"/>
+    <w:tmpl w:val="CB8C77B8"/>
+    <w:lvl w:ilvl="0" w:tplc="F5E847C6">
+      <w:numFmt w:val="bullet"/>
+      <w:lvlText w:val="-"/>
+      <w:lvlJc w:val="left"/>
+      <w:pPr>
+        <w:ind w:left="720" w:hanging="360"/>
+      </w:pPr>
+      <w:rPr>
+        <w:rFonts w:ascii="Calibri" w:eastAsiaTheme="minorHAnsi" w:hAnsi="Calibri" w:cstheme="minorBidi" w:hint="default"/>
+      </w:rPr>
+    </w:lvl>
+    <w:lvl w:ilvl="1" w:tplc="04090003" w:tentative="1">
+      <w:start w:val="1"/>
+      <w:numFmt w:val="bullet"/>
+      <w:lvlText w:val="o"/>
+      <w:lvlJc w:val="left"/>
+      <w:pPr>
+        <w:ind w:left="1440" w:hanging="360"/>
+      </w:pPr>
+      <w:rPr>
+        <w:rFonts w:ascii="Courier New" w:hAnsi="Courier New" w:cs="Courier New" w:hint="default"/>
+      </w:rPr>
+    </w:lvl>
+    <w:lvl w:ilvl="2" w:tplc="04090005" w:tentative="1">
+      <w:start w:val="1"/>
+      <w:numFmt w:val="bullet"/>
+      <w:lvlText w:val=""/>
+      <w:lvlJc w:val="left"/>
+      <w:pPr>
+        <w:ind w:left="2160" w:hanging="360"/>
+      </w:pPr>
+      <w:rPr>
+        <w:rFonts w:ascii="Wingdings" w:hAnsi="Wingdings" w:hint="default"/>
+      </w:rPr>
+    </w:lvl>
+    <w:lvl w:ilvl="3" w:tplc="04090001" w:tentative="1">
+      <w:start w:val="1"/>
+      <w:numFmt w:val="bullet"/>
+      <w:lvlText w:val=""/>
+      <w:lvlJc w:val="left"/>
+      <w:pPr>
+        <w:ind w:left="2880" w:hanging="360"/>
+      </w:pPr>
+      <w:rPr>
+        <w:rFonts w:ascii="Symbol" w:hAnsi="Symbol" w:hint="default"/>
+      </w:rPr>
+    </w:lvl>
+    <w:lvl w:ilvl="4" w:tplc="04090003" w:tentative="1">
+      <w:start w:val="1"/>
+      <w:numFmt w:val="bullet"/>
+      <w:lvlText w:val="o"/>
+      <w:lvlJc w:val="left"/>
+      <w:pPr>
+        <w:ind w:left="3600" w:hanging="360"/>
+      </w:pPr>
+      <w:rPr>
+        <w:rFonts w:ascii="Courier New" w:hAnsi="Courier New" w:cs="Courier New" w:hint="default"/>
+      </w:rPr>
+    </w:lvl>
+    <w:lvl w:ilvl="5" w:tplc="04090005" w:tentative="1">
+      <w:start w:val="1"/>
+      <w:numFmt w:val="bullet"/>
+      <w:lvlText w:val=""/>
+      <w:lvlJc w:val="left"/>
+      <w:pPr>
+        <w:ind w:left="4320" w:hanging="360"/>
+      </w:pPr>
+      <w:rPr>
+        <w:rFonts w:ascii="Wingdings" w:hAnsi="Wingdings" w:hint="default"/>
+      </w:rPr>
+    </w:lvl>
+    <w:lvl w:ilvl="6" w:tplc="04090001" w:tentative="1">
+      <w:start w:val="1"/>
+      <w:numFmt w:val="bullet"/>
+      <w:lvlText w:val=""/>
+      <w:lvlJc w:val="left"/>
+      <w:pPr>
+        <w:ind w:left="5040" w:hanging="360"/>
+      </w:pPr>
+      <w:rPr>
+        <w:rFonts w:ascii="Symbol" w:hAnsi="Symbol" w:hint="default"/>
+      </w:rPr>
+    </w:lvl>
+    <w:lvl w:ilvl="7" w:tplc="04090003" w:tentative="1">
+      <w:start w:val="1"/>
+      <w:numFmt w:val="bullet"/>
+      <w:lvlText w:val="o"/>
+      <w:lvlJc w:val="left"/>
+      <w:pPr>
+        <w:ind w:left="5760" w:hanging="360"/>
+      </w:pPr>
+      <w:rPr>
+        <w:rFonts w:ascii="Courier New" w:hAnsi="Courier New" w:cs="Courier New" w:hint="default"/>
+      </w:rPr>
+    </w:lvl>
+    <w:lvl w:ilvl="8" w:tplc="04090005" w:tentative="1">
+      <w:start w:val="1"/>
+      <w:numFmt w:val="bullet"/>
+      <w:lvlText w:val=""/>
+      <w:lvlJc w:val="left"/>
+      <w:pPr>
+        <w:ind w:left="6480" w:hanging="360"/>
+      </w:pPr>
+      <w:rPr>
+        <w:rFonts w:ascii="Wingdings" w:hAnsi="Wingdings" w:hint="default"/>
+      </w:rPr>
+    </w:lvl>
+  </w:abstractNum>
+  <w:abstractNum w:abstractNumId="5" w15:restartNumberingAfterBreak="0">
+    <w:nsid w:val="435A21EB"/>
+    <w:multiLevelType w:val="hybridMultilevel"/>
+    <w:tmpl w:val="DF2889D6"/>
+    <w:lvl w:ilvl="0" w:tplc="DE784372">
+      <w:numFmt w:val="bullet"/>
+      <w:lvlText w:val="-"/>
+      <w:lvlJc w:val="left"/>
+      <w:pPr>
+        <w:ind w:left="720" w:hanging="360"/>
+      </w:pPr>
+      <w:rPr>
+        <w:rFonts w:ascii="Calibri" w:eastAsiaTheme="minorHAnsi" w:hAnsi="Calibri" w:cstheme="minorBidi" w:hint="default"/>
+      </w:rPr>
+    </w:lvl>
+    <w:lvl w:ilvl="1" w:tplc="04090003" w:tentative="1">
+      <w:start w:val="1"/>
+      <w:numFmt w:val="bullet"/>
+      <w:lvlText w:val="o"/>
+      <w:lvlJc w:val="left"/>
+      <w:pPr>
+        <w:ind w:left="1440" w:hanging="360"/>
+      </w:pPr>
+      <w:rPr>
+        <w:rFonts w:ascii="Courier New" w:hAnsi="Courier New" w:cs="Courier New" w:hint="default"/>
+      </w:rPr>
+    </w:lvl>
+    <w:lvl w:ilvl="2" w:tplc="04090005" w:tentative="1">
+      <w:start w:val="1"/>
+      <w:numFmt w:val="bullet"/>
+      <w:lvlText w:val=""/>
+      <w:lvlJc w:val="left"/>
+      <w:pPr>
+        <w:ind w:left="2160" w:hanging="360"/>
+      </w:pPr>
+      <w:rPr>
+        <w:rFonts w:ascii="Wingdings" w:hAnsi="Wingdings" w:hint="default"/>
+      </w:rPr>
+    </w:lvl>
+    <w:lvl w:ilvl="3" w:tplc="04090001" w:tentative="1">
+      <w:start w:val="1"/>
+      <w:numFmt w:val="bullet"/>
+      <w:lvlText w:val=""/>
+      <w:lvlJc w:val="left"/>
+      <w:pPr>
+        <w:ind w:left="2880" w:hanging="360"/>
+      </w:pPr>
+      <w:rPr>
+        <w:rFonts w:ascii="Symbol" w:hAnsi="Symbol" w:hint="default"/>
+      </w:rPr>
+    </w:lvl>
+    <w:lvl w:ilvl="4" w:tplc="04090003" w:tentative="1">
+      <w:start w:val="1"/>
+      <w:numFmt w:val="bullet"/>
+      <w:lvlText w:val="o"/>
+      <w:lvlJc w:val="left"/>
+      <w:pPr>
+        <w:ind w:left="3600" w:hanging="360"/>
+      </w:pPr>
+      <w:rPr>
+        <w:rFonts w:ascii="Courier New" w:hAnsi="Courier New" w:cs="Courier New" w:hint="default"/>
+      </w:rPr>
+    </w:lvl>
+    <w:lvl w:ilvl="5" w:tplc="04090005" w:tentative="1">
+      <w:start w:val="1"/>
+      <w:numFmt w:val="bullet"/>
+      <w:lvlText w:val=""/>
+      <w:lvlJc w:val="left"/>
+      <w:pPr>
+        <w:ind w:left="4320" w:hanging="360"/>
+      </w:pPr>
+      <w:rPr>
+        <w:rFonts w:ascii="Wingdings" w:hAnsi="Wingdings" w:hint="default"/>
+      </w:rPr>
+    </w:lvl>
+    <w:lvl w:ilvl="6" w:tplc="04090001" w:tentative="1">
+      <w:start w:val="1"/>
+      <w:numFmt w:val="bullet"/>
+      <w:lvlText w:val=""/>
+      <w:lvlJc w:val="left"/>
+      <w:pPr>
+        <w:ind w:left="5040" w:hanging="360"/>
+      </w:pPr>
+      <w:rPr>
+        <w:rFonts w:ascii="Symbol" w:hAnsi="Symbol" w:hint="default"/>
+      </w:rPr>
+    </w:lvl>
+    <w:lvl w:ilvl="7" w:tplc="04090003" w:tentative="1">
+      <w:start w:val="1"/>
+      <w:numFmt w:val="bullet"/>
+      <w:lvlText w:val="o"/>
+      <w:lvlJc w:val="left"/>
+      <w:pPr>
+        <w:ind w:left="5760" w:hanging="360"/>
+      </w:pPr>
+      <w:rPr>
+        <w:rFonts w:ascii="Courier New" w:hAnsi="Courier New" w:cs="Courier New" w:hint="default"/>
+      </w:rPr>
+    </w:lvl>
+    <w:lvl w:ilvl="8" w:tplc="04090005" w:tentative="1">
+      <w:start w:val="1"/>
+      <w:numFmt w:val="bullet"/>
+      <w:lvlText w:val=""/>
+      <w:lvlJc w:val="left"/>
+      <w:pPr>
+        <w:ind w:left="6480" w:hanging="360"/>
+      </w:pPr>
+      <w:rPr>
+        <w:rFonts w:ascii="Wingdings" w:hAnsi="Wingdings" w:hint="default"/>
+      </w:rPr>
+    </w:lvl>
+  </w:abstractNum>
+  <w:abstractNum w:abstractNumId="6" w15:restartNumberingAfterBreak="0">
+    <w:nsid w:val="44663507"/>
+    <w:multiLevelType w:val="hybridMultilevel"/>
+    <w:tmpl w:val="0B4E0C12"/>
+    <w:lvl w:ilvl="0" w:tplc="4FEA1A58">
+      <w:numFmt w:val="bullet"/>
+      <w:lvlText w:val="-"/>
+      <w:lvlJc w:val="left"/>
+      <w:pPr>
+        <w:ind w:left="720" w:hanging="360"/>
+      </w:pPr>
+      <w:rPr>
+        <w:rFonts w:ascii="Calibri" w:eastAsiaTheme="minorHAnsi" w:hAnsi="Calibri" w:cstheme="minorBidi" w:hint="default"/>
+      </w:rPr>
+    </w:lvl>
+    <w:lvl w:ilvl="1" w:tplc="04090003" w:tentative="1">
+      <w:start w:val="1"/>
+      <w:numFmt w:val="bullet"/>
+      <w:lvlText w:val="o"/>
+      <w:lvlJc w:val="left"/>
+      <w:pPr>
+        <w:ind w:left="1440" w:hanging="360"/>
+      </w:pPr>
+      <w:rPr>
+        <w:rFonts w:ascii="Courier New" w:hAnsi="Courier New" w:cs="Courier New" w:hint="default"/>
+      </w:rPr>
+    </w:lvl>
+    <w:lvl w:ilvl="2" w:tplc="04090005" w:tentative="1">
+      <w:start w:val="1"/>
+      <w:numFmt w:val="bullet"/>
+      <w:lvlText w:val=""/>
+      <w:lvlJc w:val="left"/>
+      <w:pPr>
+        <w:ind w:left="2160" w:hanging="360"/>
+      </w:pPr>
+      <w:rPr>
+        <w:rFonts w:ascii="Wingdings" w:hAnsi="Wingdings" w:hint="default"/>
+      </w:rPr>
+    </w:lvl>
+    <w:lvl w:ilvl="3" w:tplc="04090001" w:tentative="1">
+      <w:start w:val="1"/>
+      <w:numFmt w:val="bullet"/>
+      <w:lvlText w:val=""/>
+      <w:lvlJc w:val="left"/>
+      <w:pPr>
+        <w:ind w:left="2880" w:hanging="360"/>
+      </w:pPr>
+      <w:rPr>
+        <w:rFonts w:ascii="Symbol" w:hAnsi="Symbol" w:hint="default"/>
+      </w:rPr>
+    </w:lvl>
+    <w:lvl w:ilvl="4" w:tplc="04090003" w:tentative="1">
+      <w:start w:val="1"/>
+      <w:numFmt w:val="bullet"/>
+      <w:lvlText w:val="o"/>
+      <w:lvlJc w:val="left"/>
+      <w:pPr>
+        <w:ind w:left="3600" w:hanging="360"/>
+      </w:pPr>
+      <w:rPr>
+        <w:rFonts w:ascii="Courier New" w:hAnsi="Courier New" w:cs="Courier New" w:hint="default"/>
+      </w:rPr>
+    </w:lvl>
+    <w:lvl w:ilvl="5" w:tplc="04090005" w:tentative="1">
+      <w:start w:val="1"/>
+      <w:numFmt w:val="bullet"/>
+      <w:lvlText w:val=""/>
+      <w:lvlJc w:val="left"/>
+      <w:pPr>
+        <w:ind w:left="4320" w:hanging="360"/>
+      </w:pPr>
+      <w:rPr>
+        <w:rFonts w:ascii="Wingdings" w:hAnsi="Wingdings" w:hint="default"/>
+      </w:rPr>
+    </w:lvl>
+    <w:lvl w:ilvl="6" w:tplc="04090001" w:tentative="1">
+      <w:start w:val="1"/>
+      <w:numFmt w:val="bullet"/>
+      <w:lvlText w:val=""/>
+      <w:lvlJc w:val="left"/>
+      <w:pPr>
+        <w:ind w:left="5040" w:hanging="360"/>
+      </w:pPr>
+      <w:rPr>
+        <w:rFonts w:ascii="Symbol" w:hAnsi="Symbol" w:hint="default"/>
+      </w:rPr>
+    </w:lvl>
+    <w:lvl w:ilvl="7" w:tplc="04090003" w:tentative="1">
+      <w:start w:val="1"/>
+      <w:numFmt w:val="bullet"/>
+      <w:lvlText w:val="o"/>
+      <w:lvlJc w:val="left"/>
+      <w:pPr>
+        <w:ind w:left="5760" w:hanging="360"/>
+      </w:pPr>
+      <w:rPr>
+        <w:rFonts w:ascii="Courier New" w:hAnsi="Courier New" w:cs="Courier New" w:hint="default"/>
+      </w:rPr>
+    </w:lvl>
+    <w:lvl w:ilvl="8" w:tplc="04090005" w:tentative="1">
+      <w:start w:val="1"/>
+      <w:numFmt w:val="bullet"/>
+      <w:lvlText w:val=""/>
+      <w:lvlJc w:val="left"/>
+      <w:pPr>
+        <w:ind w:left="6480" w:hanging="360"/>
+      </w:pPr>
+      <w:rPr>
+        <w:rFonts w:ascii="Wingdings" w:hAnsi="Wingdings" w:hint="default"/>
+      </w:rPr>
+    </w:lvl>
+  </w:abstractNum>
+  <w:abstractNum w:abstractNumId="7" w15:restartNumberingAfterBreak="0">
     <w:nsid w:val="5AF70493"/>
     <w:multiLevelType w:val="hybridMultilevel"/>
     <w:tmpl w:val="424A6242"/>
@@ -4576,7 +5497,7 @@
       </w:rPr>
     </w:lvl>
   </w:abstractNum>
-  <w:abstractNum w:abstractNumId="4" w15:restartNumberingAfterBreak="0">
+  <w:abstractNum w:abstractNumId="8" w15:restartNumberingAfterBreak="0">
     <w:nsid w:val="63630688"/>
     <w:multiLevelType w:val="hybridMultilevel"/>
     <w:tmpl w:val="647ED590"/>
@@ -4689,7 +5610,7 @@
       </w:rPr>
     </w:lvl>
   </w:abstractNum>
-  <w:abstractNum w:abstractNumId="5" w15:restartNumberingAfterBreak="0">
+  <w:abstractNum w:abstractNumId="9" w15:restartNumberingAfterBreak="0">
     <w:nsid w:val="69774A93"/>
     <w:multiLevelType w:val="hybridMultilevel"/>
     <w:tmpl w:val="280846A4"/>
@@ -4801,7 +5722,231 @@
       </w:rPr>
     </w:lvl>
   </w:abstractNum>
-  <w:abstractNum w:abstractNumId="6" w15:restartNumberingAfterBreak="0">
+  <w:abstractNum w:abstractNumId="10" w15:restartNumberingAfterBreak="0">
+    <w:nsid w:val="6CF8374A"/>
+    <w:multiLevelType w:val="hybridMultilevel"/>
+    <w:tmpl w:val="3F46CB2C"/>
+    <w:lvl w:ilvl="0" w:tplc="B6BE3B8E">
+      <w:numFmt w:val="bullet"/>
+      <w:lvlText w:val="-"/>
+      <w:lvlJc w:val="left"/>
+      <w:pPr>
+        <w:ind w:left="720" w:hanging="360"/>
+      </w:pPr>
+      <w:rPr>
+        <w:rFonts w:ascii="Calibri" w:eastAsiaTheme="minorHAnsi" w:hAnsi="Calibri" w:cstheme="minorBidi" w:hint="default"/>
+      </w:rPr>
+    </w:lvl>
+    <w:lvl w:ilvl="1" w:tplc="04090003" w:tentative="1">
+      <w:start w:val="1"/>
+      <w:numFmt w:val="bullet"/>
+      <w:lvlText w:val="o"/>
+      <w:lvlJc w:val="left"/>
+      <w:pPr>
+        <w:ind w:left="1440" w:hanging="360"/>
+      </w:pPr>
+      <w:rPr>
+        <w:rFonts w:ascii="Courier New" w:hAnsi="Courier New" w:cs="Courier New" w:hint="default"/>
+      </w:rPr>
+    </w:lvl>
+    <w:lvl w:ilvl="2" w:tplc="04090005" w:tentative="1">
+      <w:start w:val="1"/>
+      <w:numFmt w:val="bullet"/>
+      <w:lvlText w:val=""/>
+      <w:lvlJc w:val="left"/>
+      <w:pPr>
+        <w:ind w:left="2160" w:hanging="360"/>
+      </w:pPr>
+      <w:rPr>
+        <w:rFonts w:ascii="Wingdings" w:hAnsi="Wingdings" w:hint="default"/>
+      </w:rPr>
+    </w:lvl>
+    <w:lvl w:ilvl="3" w:tplc="04090001" w:tentative="1">
+      <w:start w:val="1"/>
+      <w:numFmt w:val="bullet"/>
+      <w:lvlText w:val=""/>
+      <w:lvlJc w:val="left"/>
+      <w:pPr>
+        <w:ind w:left="2880" w:hanging="360"/>
+      </w:pPr>
+      <w:rPr>
+        <w:rFonts w:ascii="Symbol" w:hAnsi="Symbol" w:hint="default"/>
+      </w:rPr>
+    </w:lvl>
+    <w:lvl w:ilvl="4" w:tplc="04090003" w:tentative="1">
+      <w:start w:val="1"/>
+      <w:numFmt w:val="bullet"/>
+      <w:lvlText w:val="o"/>
+      <w:lvlJc w:val="left"/>
+      <w:pPr>
+        <w:ind w:left="3600" w:hanging="360"/>
+      </w:pPr>
+      <w:rPr>
+        <w:rFonts w:ascii="Courier New" w:hAnsi="Courier New" w:cs="Courier New" w:hint="default"/>
+      </w:rPr>
+    </w:lvl>
+    <w:lvl w:ilvl="5" w:tplc="04090005" w:tentative="1">
+      <w:start w:val="1"/>
+      <w:numFmt w:val="bullet"/>
+      <w:lvlText w:val=""/>
+      <w:lvlJc w:val="left"/>
+      <w:pPr>
+        <w:ind w:left="4320" w:hanging="360"/>
+      </w:pPr>
+      <w:rPr>
+        <w:rFonts w:ascii="Wingdings" w:hAnsi="Wingdings" w:hint="default"/>
+      </w:rPr>
+    </w:lvl>
+    <w:lvl w:ilvl="6" w:tplc="04090001" w:tentative="1">
+      <w:start w:val="1"/>
+      <w:numFmt w:val="bullet"/>
+      <w:lvlText w:val=""/>
+      <w:lvlJc w:val="left"/>
+      <w:pPr>
+        <w:ind w:left="5040" w:hanging="360"/>
+      </w:pPr>
+      <w:rPr>
+        <w:rFonts w:ascii="Symbol" w:hAnsi="Symbol" w:hint="default"/>
+      </w:rPr>
+    </w:lvl>
+    <w:lvl w:ilvl="7" w:tplc="04090003" w:tentative="1">
+      <w:start w:val="1"/>
+      <w:numFmt w:val="bullet"/>
+      <w:lvlText w:val="o"/>
+      <w:lvlJc w:val="left"/>
+      <w:pPr>
+        <w:ind w:left="5760" w:hanging="360"/>
+      </w:pPr>
+      <w:rPr>
+        <w:rFonts w:ascii="Courier New" w:hAnsi="Courier New" w:cs="Courier New" w:hint="default"/>
+      </w:rPr>
+    </w:lvl>
+    <w:lvl w:ilvl="8" w:tplc="04090005" w:tentative="1">
+      <w:start w:val="1"/>
+      <w:numFmt w:val="bullet"/>
+      <w:lvlText w:val=""/>
+      <w:lvlJc w:val="left"/>
+      <w:pPr>
+        <w:ind w:left="6480" w:hanging="360"/>
+      </w:pPr>
+      <w:rPr>
+        <w:rFonts w:ascii="Wingdings" w:hAnsi="Wingdings" w:hint="default"/>
+      </w:rPr>
+    </w:lvl>
+  </w:abstractNum>
+  <w:abstractNum w:abstractNumId="11" w15:restartNumberingAfterBreak="0">
+    <w:nsid w:val="72296B8D"/>
+    <w:multiLevelType w:val="hybridMultilevel"/>
+    <w:tmpl w:val="07A2188C"/>
+    <w:lvl w:ilvl="0" w:tplc="345E6AE4">
+      <w:numFmt w:val="bullet"/>
+      <w:lvlText w:val="-"/>
+      <w:lvlJc w:val="left"/>
+      <w:pPr>
+        <w:ind w:left="720" w:hanging="360"/>
+      </w:pPr>
+      <w:rPr>
+        <w:rFonts w:ascii="Calibri" w:eastAsiaTheme="minorHAnsi" w:hAnsi="Calibri" w:cstheme="minorBidi" w:hint="default"/>
+      </w:rPr>
+    </w:lvl>
+    <w:lvl w:ilvl="1" w:tplc="04090003" w:tentative="1">
+      <w:start w:val="1"/>
+      <w:numFmt w:val="bullet"/>
+      <w:lvlText w:val="o"/>
+      <w:lvlJc w:val="left"/>
+      <w:pPr>
+        <w:ind w:left="1440" w:hanging="360"/>
+      </w:pPr>
+      <w:rPr>
+        <w:rFonts w:ascii="Courier New" w:hAnsi="Courier New" w:cs="Courier New" w:hint="default"/>
+      </w:rPr>
+    </w:lvl>
+    <w:lvl w:ilvl="2" w:tplc="04090005" w:tentative="1">
+      <w:start w:val="1"/>
+      <w:numFmt w:val="bullet"/>
+      <w:lvlText w:val=""/>
+      <w:lvlJc w:val="left"/>
+      <w:pPr>
+        <w:ind w:left="2160" w:hanging="360"/>
+      </w:pPr>
+      <w:rPr>
+        <w:rFonts w:ascii="Wingdings" w:hAnsi="Wingdings" w:hint="default"/>
+      </w:rPr>
+    </w:lvl>
+    <w:lvl w:ilvl="3" w:tplc="04090001" w:tentative="1">
+      <w:start w:val="1"/>
+      <w:numFmt w:val="bullet"/>
+      <w:lvlText w:val=""/>
+      <w:lvlJc w:val="left"/>
+      <w:pPr>
+        <w:ind w:left="2880" w:hanging="360"/>
+      </w:pPr>
+      <w:rPr>
+        <w:rFonts w:ascii="Symbol" w:hAnsi="Symbol" w:hint="default"/>
+      </w:rPr>
+    </w:lvl>
+    <w:lvl w:ilvl="4" w:tplc="04090003" w:tentative="1">
+      <w:start w:val="1"/>
+      <w:numFmt w:val="bullet"/>
+      <w:lvlText w:val="o"/>
+      <w:lvlJc w:val="left"/>
+      <w:pPr>
+        <w:ind w:left="3600" w:hanging="360"/>
+      </w:pPr>
+      <w:rPr>
+        <w:rFonts w:ascii="Courier New" w:hAnsi="Courier New" w:cs="Courier New" w:hint="default"/>
+      </w:rPr>
+    </w:lvl>
+    <w:lvl w:ilvl="5" w:tplc="04090005" w:tentative="1">
+      <w:start w:val="1"/>
+      <w:numFmt w:val="bullet"/>
+      <w:lvlText w:val=""/>
+      <w:lvlJc w:val="left"/>
+      <w:pPr>
+        <w:ind w:left="4320" w:hanging="360"/>
+      </w:pPr>
+      <w:rPr>
+        <w:rFonts w:ascii="Wingdings" w:hAnsi="Wingdings" w:hint="default"/>
+      </w:rPr>
+    </w:lvl>
+    <w:lvl w:ilvl="6" w:tplc="04090001" w:tentative="1">
+      <w:start w:val="1"/>
+      <w:numFmt w:val="bullet"/>
+      <w:lvlText w:val=""/>
+      <w:lvlJc w:val="left"/>
+      <w:pPr>
+        <w:ind w:left="5040" w:hanging="360"/>
+      </w:pPr>
+      <w:rPr>
+        <w:rFonts w:ascii="Symbol" w:hAnsi="Symbol" w:hint="default"/>
+      </w:rPr>
+    </w:lvl>
+    <w:lvl w:ilvl="7" w:tplc="04090003" w:tentative="1">
+      <w:start w:val="1"/>
+      <w:numFmt w:val="bullet"/>
+      <w:lvlText w:val="o"/>
+      <w:lvlJc w:val="left"/>
+      <w:pPr>
+        <w:ind w:left="5760" w:hanging="360"/>
+      </w:pPr>
+      <w:rPr>
+        <w:rFonts w:ascii="Courier New" w:hAnsi="Courier New" w:cs="Courier New" w:hint="default"/>
+      </w:rPr>
+    </w:lvl>
+    <w:lvl w:ilvl="8" w:tplc="04090005" w:tentative="1">
+      <w:start w:val="1"/>
+      <w:numFmt w:val="bullet"/>
+      <w:lvlText w:val=""/>
+      <w:lvlJc w:val="left"/>
+      <w:pPr>
+        <w:ind w:left="6480" w:hanging="360"/>
+      </w:pPr>
+      <w:rPr>
+        <w:rFonts w:ascii="Wingdings" w:hAnsi="Wingdings" w:hint="default"/>
+      </w:rPr>
+    </w:lvl>
+  </w:abstractNum>
+  <w:abstractNum w:abstractNumId="12" w15:restartNumberingAfterBreak="0">
     <w:nsid w:val="789129E6"/>
     <w:multiLevelType w:val="hybridMultilevel"/>
     <w:tmpl w:val="3A4CFD8C"/>
@@ -4891,28 +6036,46 @@
     <w:abstractNumId w:val="2"/>
   </w:num>
   <w:num w:numId="2">
-    <w:abstractNumId w:val="5"/>
+    <w:abstractNumId w:val="9"/>
   </w:num>
   <w:num w:numId="3">
-    <w:abstractNumId w:val="6"/>
+    <w:abstractNumId w:val="12"/>
   </w:num>
   <w:num w:numId="4">
     <w:abstractNumId w:val="1"/>
   </w:num>
   <w:num w:numId="5">
-    <w:abstractNumId w:val="4"/>
+    <w:abstractNumId w:val="8"/>
   </w:num>
   <w:num w:numId="6">
-    <w:abstractNumId w:val="3"/>
+    <w:abstractNumId w:val="7"/>
   </w:num>
   <w:num w:numId="7">
     <w:abstractNumId w:val="0"/>
+  </w:num>
+  <w:num w:numId="8">
+    <w:abstractNumId w:val="6"/>
+  </w:num>
+  <w:num w:numId="9">
+    <w:abstractNumId w:val="11"/>
+  </w:num>
+  <w:num w:numId="10">
+    <w:abstractNumId w:val="4"/>
+  </w:num>
+  <w:num w:numId="11">
+    <w:abstractNumId w:val="3"/>
+  </w:num>
+  <w:num w:numId="12">
+    <w:abstractNumId w:val="5"/>
+  </w:num>
+  <w:num w:numId="13">
+    <w:abstractNumId w:val="10"/>
   </w:num>
 </w:numbering>
 </file>
 
 <file path=word/styles.xml><?xml version="1.0" encoding="utf-8"?>
-<w:styles xmlns:mc="http://schemas.openxmlformats.org/markup-compatibility/2006" xmlns:r="http://schemas.openxmlformats.org/officeDocument/2006/relationships" xmlns:w="http://schemas.openxmlformats.org/wordprocessingml/2006/main" xmlns:w14="http://schemas.microsoft.com/office/word/2010/wordml" xmlns:w15="http://schemas.microsoft.com/office/word/2012/wordml" xmlns:w16se="http://schemas.microsoft.com/office/word/2015/wordml/symex" mc:Ignorable="w14 w15 w16se">
+<w:styles xmlns:mc="http://schemas.openxmlformats.org/markup-compatibility/2006" xmlns:r="http://schemas.openxmlformats.org/officeDocument/2006/relationships" xmlns:w="http://schemas.openxmlformats.org/wordprocessingml/2006/main" xmlns:w14="http://schemas.microsoft.com/office/word/2010/wordml" xmlns:w15="http://schemas.microsoft.com/office/word/2012/wordml" mc:Ignorable="w14 w15">
   <w:docDefaults>
     <w:rPrDefault>
       <w:rPr>
@@ -4928,7 +6091,7 @@
       </w:pPr>
     </w:pPrDefault>
   </w:docDefaults>
-  <w:latentStyles w:defLockedState="0" w:defUIPriority="99" w:defSemiHidden="0" w:defUnhideWhenUsed="0" w:defQFormat="0" w:count="372">
+  <w:latentStyles w:defLockedState="0" w:defUIPriority="99" w:defSemiHidden="0" w:defUnhideWhenUsed="0" w:defQFormat="0" w:count="371">
     <w:lsdException w:name="Normal" w:uiPriority="0" w:qFormat="1"/>
     <w:lsdException w:name="heading 1" w:uiPriority="9" w:qFormat="1"/>
     <w:lsdException w:name="heading 2" w:semiHidden="1" w:uiPriority="9" w:unhideWhenUsed="1" w:qFormat="1"/>
@@ -5300,7 +6463,6 @@
     <w:lsdException w:name="List Table 5 Dark Accent 6" w:uiPriority="50"/>
     <w:lsdException w:name="List Table 6 Colorful Accent 6" w:uiPriority="51"/>
     <w:lsdException w:name="List Table 7 Colorful Accent 6" w:uiPriority="52"/>
-    <w:lsdException w:name="Mention" w:semiHidden="1" w:unhideWhenUsed="1"/>
   </w:latentStyles>
   <w:style w:type="paragraph" w:default="1" w:styleId="Normal">
     <w:name w:val="Normal"/>
@@ -5753,7 +6915,7 @@
 </file>
 
 <file path=customXml/itemProps2.xml><?xml version="1.0" encoding="utf-8"?>
-<ds:datastoreItem xmlns:ds="http://schemas.openxmlformats.org/officeDocument/2006/customXml" ds:itemID="{9B2BED7D-73E3-421A-A13F-A9C465E0404A}">
+<ds:datastoreItem xmlns:ds="http://schemas.openxmlformats.org/officeDocument/2006/customXml" ds:itemID="{B5755F28-4ADD-4357-BAB4-47B441797E3F}">
   <ds:schemaRefs>
     <ds:schemaRef ds:uri="http://schemas.openxmlformats.org/officeDocument/2006/bibliography"/>
   </ds:schemaRefs>

</xml_diff>